<commit_message>
nmv 13 06 2025
</commit_message>
<xml_diff>
--- a/TS Jatai Ghanam Project/TS 1.8/TS 1.8 Ghanam Sanskrit Corrections.docx
+++ b/TS Jatai Ghanam Project/TS 1.8/TS 1.8 Ghanam Sanskrit Corrections.docx
@@ -1,7 +1,2432 @@
 
 <file path=word/document.xml><?xml version="1.0" encoding="utf-8"?>
-<w:document xmlns:wpc="http://schemas.microsoft.com/office/word/2010/wordprocessingCanvas" xmlns:cx="http://schemas.microsoft.com/office/drawing/2014/chartex" xmlns:cx1="http://schemas.microsoft.com/office/drawing/2015/9/8/chartex" xmlns:cx2="http://schemas.microsoft.com/office/drawing/2015/10/21/chartex" xmlns:cx3="http://schemas.microsoft.com/office/drawing/2016/5/9/chartex" xmlns:cx4="http://schemas.microsoft.com/office/drawing/2016/5/10/chartex" xmlns:cx5="http://schemas.microsoft.com/office/drawing/2016/5/11/chartex" xmlns:cx6="http://schemas.microsoft.com/office/drawing/2016/5/12/chartex" xmlns:cx7="http://schemas.microsoft.com/office/drawing/2016/5/13/chartex" xmlns:cx8="http://schemas.microsoft.com/office/drawing/2016/5/14/chartex" xmlns:mc="http://schemas.openxmlformats.org/markup-compatibility/2006" xmlns:aink="http://schemas.microsoft.com/office/drawing/2016/ink" xmlns:am3d="http://schemas.microsoft.com/office/drawing/2017/model3d" xmlns:o="urn:schemas-microsoft-com:office:office" xmlns:oel="http://schemas.microsoft.com/office/2019/extlst" xmlns:r="http://schemas.openxmlformats.org/officeDocument/2006/relationships" xmlns:m="http://schemas.openxmlformats.org/officeDocument/2006/math" xmlns:v="urn:schemas-microsoft-com:vml" xmlns:wp14="http://schemas.microsoft.com/office/word/2010/wordprocessingDrawing" xmlns:wp="http://schemas.openxmlformats.org/drawingml/2006/wordprocessingDrawing" xmlns:w10="urn:schemas-microsoft-com:office:word" xmlns:w="http://schemas.openxmlformats.org/wordprocessingml/2006/main" xmlns:w14="http://schemas.microsoft.com/office/word/2010/wordml" xmlns:w15="http://schemas.microsoft.com/office/word/2012/wordml" xmlns:w16cex="http://schemas.microsoft.com/office/word/2018/wordml/cex" xmlns:w16cid="http://schemas.microsoft.com/office/word/2016/wordml/cid" xmlns:w16="http://schemas.microsoft.com/office/word/2018/wordml" xmlns:w16du="http://schemas.microsoft.com/office/word/2023/wordml/word16du" xmlns:w16sdtdh="http://schemas.microsoft.com/office/word/2020/wordml/sdtdatahash" xmlns:w16se="http://schemas.microsoft.com/office/word/2015/wordml/symex" xmlns:wpg="http://schemas.microsoft.com/office/word/2010/wordprocessingGroup" xmlns:wpi="http://schemas.microsoft.com/office/word/2010/wordprocessingInk" xmlns:wne="http://schemas.microsoft.com/office/word/2006/wordml" xmlns:wps="http://schemas.microsoft.com/office/word/2010/wordprocessingShape" mc:Ignorable="w14 w15 w16se w16cid w16 w16cex w16sdtdh wp14">
+<w:document xmlns:wpc="http://schemas.microsoft.com/office/word/2010/wordprocessingCanvas" xmlns:cx="http://schemas.microsoft.com/office/drawing/2014/chartex" xmlns:cx1="http://schemas.microsoft.com/office/drawing/2015/9/8/chartex" xmlns:cx2="http://schemas.microsoft.com/office/drawing/2015/10/21/chartex" xmlns:cx3="http://schemas.microsoft.com/office/drawing/2016/5/9/chartex" xmlns:cx4="http://schemas.microsoft.com/office/drawing/2016/5/10/chartex" xmlns:cx5="http://schemas.microsoft.com/office/drawing/2016/5/11/chartex" xmlns:cx6="http://schemas.microsoft.com/office/drawing/2016/5/12/chartex" xmlns:cx7="http://schemas.microsoft.com/office/drawing/2016/5/13/chartex" xmlns:cx8="http://schemas.microsoft.com/office/drawing/2016/5/14/chartex" xmlns:mc="http://schemas.openxmlformats.org/markup-compatibility/2006" xmlns:aink="http://schemas.microsoft.com/office/drawing/2016/ink" xmlns:am3d="http://schemas.microsoft.com/office/drawing/2017/model3d" xmlns:o="urn:schemas-microsoft-com:office:office" xmlns:oel="http://schemas.microsoft.com/office/2019/extlst" xmlns:r="http://schemas.openxmlformats.org/officeDocument/2006/relationships" xmlns:m="http://schemas.openxmlformats.org/officeDocument/2006/math" xmlns:v="urn:schemas-microsoft-com:vml" xmlns:wp14="http://schemas.microsoft.com/office/word/2010/wordprocessingDrawing" xmlns:wp="http://schemas.openxmlformats.org/drawingml/2006/wordprocessingDrawing" xmlns:w10="urn:schemas-microsoft-com:office:word" xmlns:w="http://schemas.openxmlformats.org/wordprocessingml/2006/main" xmlns:w14="http://schemas.microsoft.com/office/word/2010/wordml" xmlns:w15="http://schemas.microsoft.com/office/word/2012/wordml" xmlns:w16cex="http://schemas.microsoft.com/office/word/2018/wordml/cex" xmlns:w16cid="http://schemas.microsoft.com/office/word/2016/wordml/cid" xmlns:w16="http://schemas.microsoft.com/office/word/2018/wordml" xmlns:w16du="http://schemas.microsoft.com/office/word/2023/wordml/word16du" xmlns:w16sdtdh="http://schemas.microsoft.com/office/word/2020/wordml/sdtdatahash" xmlns:w16sdtfl="http://schemas.microsoft.com/office/word/2024/wordml/sdtformatlock" xmlns:w16se="http://schemas.microsoft.com/office/word/2015/wordml/symex" xmlns:wpg="http://schemas.microsoft.com/office/word/2010/wordprocessingGroup" xmlns:wpi="http://schemas.microsoft.com/office/word/2010/wordprocessingInk" xmlns:wne="http://schemas.microsoft.com/office/word/2006/wordml" xmlns:wps="http://schemas.microsoft.com/office/word/2010/wordprocessingShape" mc:Ignorable="w14 w15 w16se w16cid w16 w16cex w16sdtdh w16sdtfl w16du wp14">
   <w:body>
+    <w:p>
+      <w:pPr>
+        <w:spacing w:before="0" w:line="240" w:lineRule="auto"/>
+        <w:jc w:val="center"/>
+        <w:rPr>
+          <w:b/>
+          <w:bCs/>
+          <w:sz w:val="32"/>
+          <w:szCs w:val="32"/>
+          <w:u w:val="single"/>
+        </w:rPr>
+      </w:pPr>
+      <w:r>
+        <w:rPr>
+          <w:b/>
+          <w:bCs/>
+          <w:sz w:val="32"/>
+          <w:szCs w:val="32"/>
+          <w:u w:val="single"/>
+        </w:rPr>
+        <w:t xml:space="preserve">TS Ghanam – TS 1.8 </w:t>
+      </w:r>
+      <w:r>
+        <w:rPr>
+          <w:b/>
+          <w:bCs/>
+          <w:sz w:val="32"/>
+          <w:szCs w:val="32"/>
+          <w:u w:val="single"/>
+        </w:rPr>
+        <w:t>Sanskrit</w:t>
+      </w:r>
+      <w:r>
+        <w:rPr>
+          <w:b/>
+          <w:bCs/>
+          <w:sz w:val="32"/>
+          <w:szCs w:val="32"/>
+          <w:u w:val="single"/>
+        </w:rPr>
+        <w:t xml:space="preserve"> Corrections – Observed till </w:t>
+      </w:r>
+      <w:r>
+        <w:rPr>
+          <w:b/>
+          <w:bCs/>
+          <w:sz w:val="32"/>
+          <w:szCs w:val="32"/>
+          <w:highlight w:val="red"/>
+          <w:u w:val="single"/>
+        </w:rPr>
+        <w:t>????</w:t>
+      </w:r>
+    </w:p>
+    <w:p>
+      <w:pPr>
+        <w:spacing w:before="0" w:line="240" w:lineRule="auto"/>
+        <w:jc w:val="center"/>
+        <w:rPr>
+          <w:b/>
+          <w:bCs/>
+          <w:sz w:val="28"/>
+          <w:szCs w:val="32"/>
+        </w:rPr>
+      </w:pPr>
+      <w:r>
+        <w:rPr>
+          <w:b/>
+          <w:bCs/>
+          <w:sz w:val="28"/>
+          <w:szCs w:val="32"/>
+        </w:rPr>
+        <w:t>(ignore those which are already incorporated in your book’s version and date)</w:t>
+      </w:r>
+    </w:p>
+    <w:tbl>
+      <w:tblPr>
+        <w:tblW w:w="14679" w:type="dxa"/>
+        <w:tblInd w:w="-792" w:type="dxa"/>
+        <w:tblBorders>
+          <w:top w:val="single" w:sz="4" w:space="0" w:color="000000"/>
+          <w:left w:val="single" w:sz="4" w:space="0" w:color="000000"/>
+          <w:bottom w:val="single" w:sz="4" w:space="0" w:color="000000"/>
+          <w:right w:val="single" w:sz="4" w:space="0" w:color="000000"/>
+          <w:insideH w:val="single" w:sz="4" w:space="0" w:color="000000"/>
+          <w:insideV w:val="single" w:sz="4" w:space="0" w:color="000000"/>
+        </w:tblBorders>
+        <w:tblLook w:val="04A0" w:firstRow="1" w:lastRow="0" w:firstColumn="1" w:lastColumn="0" w:noHBand="0" w:noVBand="1"/>
+      </w:tblPr>
+      <w:tblGrid>
+        <w:gridCol w:w="7379"/>
+        <w:gridCol w:w="7300"/>
+      </w:tblGrid>
+      <w:tr>
+        <w:tc>
+          <w:tcPr>
+            <w:tcW w:w="7379" w:type="dxa"/>
+          </w:tcPr>
+          <w:p>
+            <w:pPr>
+              <w:spacing w:before="0" w:line="240" w:lineRule="auto"/>
+              <w:jc w:val="center"/>
+              <w:rPr>
+                <w:b/>
+                <w:sz w:val="32"/>
+                <w:szCs w:val="32"/>
+              </w:rPr>
+            </w:pPr>
+            <w:r>
+              <w:rPr>
+                <w:b/>
+                <w:sz w:val="32"/>
+                <w:szCs w:val="32"/>
+              </w:rPr>
+              <w:t>As Printed</w:t>
+            </w:r>
+          </w:p>
+        </w:tc>
+        <w:tc>
+          <w:tcPr>
+            <w:tcW w:w="7300" w:type="dxa"/>
+          </w:tcPr>
+          <w:p>
+            <w:pPr>
+              <w:spacing w:before="0" w:line="240" w:lineRule="auto"/>
+              <w:ind w:right="-18"/>
+              <w:jc w:val="center"/>
+              <w:rPr>
+                <w:b/>
+                <w:sz w:val="32"/>
+                <w:szCs w:val="32"/>
+              </w:rPr>
+            </w:pPr>
+            <w:r>
+              <w:rPr>
+                <w:b/>
+                <w:sz w:val="32"/>
+                <w:szCs w:val="32"/>
+              </w:rPr>
+              <w:t xml:space="preserve">To be read as or corrected as </w:t>
+            </w:r>
+          </w:p>
+        </w:tc>
+      </w:tr>
+      <w:tr>
+        <w:trPr>
+          <w:trHeight w:val="1338"/>
+        </w:trPr>
+        <w:tc>
+          <w:tcPr>
+            <w:tcW w:w="7379" w:type="dxa"/>
+          </w:tcPr>
+          <w:p>
+            <w:pPr>
+              <w:widowControl w:val="0"/>
+              <w:autoSpaceDE w:val="0"/>
+              <w:autoSpaceDN w:val="0"/>
+              <w:adjustRightInd w:val="0"/>
+              <w:spacing w:line="240" w:lineRule="auto"/>
+              <w:rPr>
+                <w:rFonts w:ascii="BRH Devanagari Extra" w:hAnsi="BRH Devanagari Extra" w:cs="BRH Devanagari Extra"/>
+                <w:color w:val="000000"/>
+                <w:sz w:val="32"/>
+                <w:szCs w:val="40"/>
+              </w:rPr>
+            </w:pPr>
+            <w:r>
+              <w:rPr>
+                <w:rFonts w:cs="BRH Devanagari Extra"/>
+                <w:color w:val="000000"/>
+                <w:szCs w:val="40"/>
+              </w:rPr>
+              <w:t>31</w:t>
+            </w:r>
+            <w:r>
+              <w:rPr>
+                <w:rFonts w:ascii="BRH Devanagari Extra" w:hAnsi="BRH Devanagari Extra" w:cs="BRH Devanagari Extra"/>
+                <w:color w:val="000000"/>
+                <w:sz w:val="32"/>
+                <w:szCs w:val="40"/>
+              </w:rPr>
+              <w:t>)</w:t>
+            </w:r>
+            <w:r>
+              <w:rPr>
+                <w:rFonts w:ascii="BRH Devanagari Extra" w:hAnsi="BRH Devanagari Extra" w:cs="BRH Devanagari Extra"/>
+                <w:color w:val="000000"/>
+                <w:sz w:val="32"/>
+                <w:szCs w:val="40"/>
+              </w:rPr>
+              <w:tab/>
+            </w:r>
+            <w:r>
+              <w:rPr>
+                <w:rFonts w:cs="BRH Devanagari Extra"/>
+                <w:color w:val="000000"/>
+                <w:szCs w:val="40"/>
+              </w:rPr>
+              <w:t>1</w:t>
+            </w:r>
+            <w:r>
+              <w:rPr>
+                <w:rFonts w:ascii="BRH Devanagari Extra" w:hAnsi="BRH Devanagari Extra" w:cs="BRH Devanagari Extra"/>
+                <w:color w:val="000000"/>
+                <w:sz w:val="32"/>
+                <w:szCs w:val="40"/>
+              </w:rPr>
+              <w:t>.</w:t>
+            </w:r>
+            <w:r>
+              <w:rPr>
+                <w:rFonts w:cs="BRH Devanagari Extra"/>
+                <w:color w:val="000000"/>
+                <w:szCs w:val="40"/>
+              </w:rPr>
+              <w:t>8</w:t>
+            </w:r>
+            <w:r>
+              <w:rPr>
+                <w:rFonts w:ascii="BRH Devanagari Extra" w:hAnsi="BRH Devanagari Extra" w:cs="BRH Devanagari Extra"/>
+                <w:color w:val="000000"/>
+                <w:sz w:val="32"/>
+                <w:szCs w:val="40"/>
+              </w:rPr>
+              <w:t>.</w:t>
+            </w:r>
+            <w:r>
+              <w:rPr>
+                <w:rFonts w:cs="BRH Devanagari Extra"/>
+                <w:color w:val="000000"/>
+                <w:szCs w:val="40"/>
+              </w:rPr>
+              <w:t>22</w:t>
+            </w:r>
+            <w:r>
+              <w:rPr>
+                <w:rFonts w:ascii="BRH Devanagari Extra" w:hAnsi="BRH Devanagari Extra" w:cs="BRH Devanagari Extra"/>
+                <w:color w:val="000000"/>
+                <w:sz w:val="32"/>
+                <w:szCs w:val="40"/>
+              </w:rPr>
+              <w:t>.</w:t>
+            </w:r>
+            <w:r>
+              <w:rPr>
+                <w:rFonts w:cs="BRH Devanagari Extra"/>
+                <w:color w:val="000000"/>
+                <w:szCs w:val="40"/>
+              </w:rPr>
+              <w:t>5</w:t>
+            </w:r>
+            <w:r>
+              <w:rPr>
+                <w:rFonts w:ascii="BRH Devanagari Extra" w:hAnsi="BRH Devanagari Extra" w:cs="BRH Devanagari Extra"/>
+                <w:color w:val="000000"/>
+                <w:sz w:val="32"/>
+                <w:szCs w:val="40"/>
+              </w:rPr>
+              <w:t>(</w:t>
+            </w:r>
+            <w:r>
+              <w:rPr>
+                <w:rFonts w:cs="BRH Devanagari Extra"/>
+                <w:color w:val="000000"/>
+                <w:szCs w:val="40"/>
+              </w:rPr>
+              <w:t>28</w:t>
+            </w:r>
+            <w:r>
+              <w:rPr>
+                <w:rFonts w:ascii="BRH Devanagari Extra" w:hAnsi="BRH Devanagari Extra" w:cs="BRH Devanagari Extra"/>
+                <w:color w:val="000000"/>
+                <w:sz w:val="32"/>
+                <w:szCs w:val="40"/>
+              </w:rPr>
+              <w:t>)-  L</w:t>
+            </w:r>
+            <w:r>
+              <w:rPr>
+                <w:rFonts w:ascii="BRH Malayalam Extra" w:hAnsi="BRH Malayalam Extra" w:cs="BRH Devanagari Extra"/>
+                <w:color w:val="000000"/>
+                <w:szCs w:val="40"/>
+              </w:rPr>
+              <w:t>–</w:t>
+            </w:r>
+            <w:r>
+              <w:rPr>
+                <w:rFonts w:ascii="BRH Devanagari Extra" w:hAnsi="BRH Devanagari Extra" w:cs="BRH Devanagari Extra"/>
+                <w:color w:val="000000"/>
+                <w:sz w:val="32"/>
+                <w:szCs w:val="40"/>
+              </w:rPr>
+              <w:t>iÉÉÌlÉþ | A</w:t>
+            </w:r>
+            <w:r>
+              <w:rPr>
+                <w:rFonts w:ascii="BRH Malayalam Extra" w:hAnsi="BRH Malayalam Extra" w:cs="BRH Devanagari Extra"/>
+                <w:color w:val="000000"/>
+                <w:szCs w:val="40"/>
+              </w:rPr>
+              <w:t>–</w:t>
+            </w:r>
+            <w:r>
+              <w:rPr>
+                <w:rFonts w:ascii="BRH Devanagari Extra" w:hAnsi="BRH Devanagari Extra" w:cs="BRH Devanagari Extra"/>
+                <w:color w:val="000000"/>
+                <w:sz w:val="32"/>
+                <w:szCs w:val="40"/>
+              </w:rPr>
+              <w:t>xqÉå | ÌuÉµÉÉÿ |</w:t>
+            </w:r>
+          </w:p>
+          <w:p>
+            <w:pPr>
+              <w:widowControl w:val="0"/>
+              <w:autoSpaceDE w:val="0"/>
+              <w:autoSpaceDN w:val="0"/>
+              <w:adjustRightInd w:val="0"/>
+              <w:spacing w:line="240" w:lineRule="auto"/>
+              <w:rPr>
+                <w:rFonts w:ascii="BRH Devanagari Extra" w:hAnsi="BRH Devanagari Extra" w:cs="BRH Devanagari Extra"/>
+                <w:color w:val="000000"/>
+                <w:sz w:val="32"/>
+                <w:szCs w:val="40"/>
+              </w:rPr>
+            </w:pPr>
+            <w:r>
+              <w:rPr>
+                <w:rFonts w:ascii="BRH Devanagari Extra" w:hAnsi="BRH Devanagari Extra" w:cs="BRH Devanagari Extra"/>
+                <w:color w:val="000000"/>
+                <w:sz w:val="32"/>
+                <w:szCs w:val="40"/>
+              </w:rPr>
+              <w:t>L</w:t>
+            </w:r>
+            <w:r>
+              <w:rPr>
+                <w:rFonts w:ascii="BRH Malayalam Extra" w:hAnsi="BRH Malayalam Extra" w:cs="BRH Devanagari Extra"/>
+                <w:color w:val="000000"/>
+                <w:szCs w:val="40"/>
+              </w:rPr>
+              <w:t>–</w:t>
+            </w:r>
+            <w:r>
+              <w:rPr>
+                <w:rFonts w:ascii="BRH Devanagari Extra" w:hAnsi="BRH Devanagari Extra" w:cs="BRH Devanagari Extra"/>
+                <w:color w:val="000000"/>
+                <w:sz w:val="32"/>
+                <w:szCs w:val="40"/>
+              </w:rPr>
+              <w:t>iÉÉ lrÉ</w:t>
+            </w:r>
+            <w:r>
+              <w:rPr>
+                <w:rFonts w:ascii="BRH Malayalam Extra" w:hAnsi="BRH Malayalam Extra" w:cs="BRH Devanagari Extra"/>
+                <w:color w:val="000000"/>
+                <w:szCs w:val="40"/>
+              </w:rPr>
+              <w:t>–</w:t>
+            </w:r>
+            <w:r>
+              <w:rPr>
+                <w:rFonts w:ascii="BRH Devanagari Extra" w:hAnsi="BRH Devanagari Extra" w:cs="BRH Devanagari Extra"/>
+                <w:color w:val="000000"/>
+                <w:sz w:val="32"/>
+                <w:szCs w:val="40"/>
+              </w:rPr>
+              <w:t>xqÉå A</w:t>
+            </w:r>
+            <w:r>
+              <w:rPr>
+                <w:rFonts w:ascii="BRH Malayalam Extra" w:hAnsi="BRH Malayalam Extra" w:cs="BRH Devanagari Extra"/>
+                <w:color w:val="000000"/>
+                <w:szCs w:val="40"/>
+              </w:rPr>
+              <w:t>–</w:t>
+            </w:r>
+            <w:r>
+              <w:rPr>
+                <w:rFonts w:ascii="BRH Devanagari Extra" w:hAnsi="BRH Devanagari Extra" w:cs="BRH Devanagari Extra"/>
+                <w:color w:val="000000"/>
+                <w:sz w:val="32"/>
+                <w:szCs w:val="40"/>
+              </w:rPr>
+              <w:t>xqÉå L</w:t>
+            </w:r>
+            <w:r>
+              <w:rPr>
+                <w:rFonts w:ascii="BRH Malayalam Extra" w:hAnsi="BRH Malayalam Extra" w:cs="BRH Devanagari Extra"/>
+                <w:color w:val="000000"/>
+                <w:szCs w:val="40"/>
+              </w:rPr>
+              <w:t>–</w:t>
+            </w:r>
+            <w:r>
+              <w:rPr>
+                <w:rFonts w:ascii="BRH Devanagari Extra" w:hAnsi="BRH Devanagari Extra" w:cs="BRH Devanagari Extra"/>
+                <w:color w:val="000000"/>
+                <w:sz w:val="32"/>
+                <w:szCs w:val="40"/>
+              </w:rPr>
+              <w:t>iÉÉ lrÉå</w:t>
+            </w:r>
+            <w:r>
+              <w:rPr>
+                <w:rFonts w:ascii="BRH Malayalam Extra" w:hAnsi="BRH Malayalam Extra" w:cs="BRH Devanagari Extra"/>
+                <w:color w:val="000000"/>
+                <w:szCs w:val="40"/>
+              </w:rPr>
+              <w:t>–</w:t>
+            </w:r>
+            <w:r>
+              <w:rPr>
+                <w:rFonts w:ascii="BRH Devanagari Extra" w:hAnsi="BRH Devanagari Extra" w:cs="BRH Devanagari Extra"/>
+                <w:color w:val="000000"/>
+                <w:sz w:val="32"/>
+                <w:szCs w:val="40"/>
+              </w:rPr>
+              <w:t>iÉÉ lrÉ</w:t>
+            </w:r>
+            <w:r>
+              <w:rPr>
+                <w:rFonts w:ascii="BRH Malayalam Extra" w:hAnsi="BRH Malayalam Extra" w:cs="BRH Devanagari Extra"/>
+                <w:color w:val="000000"/>
+                <w:szCs w:val="40"/>
+              </w:rPr>
+              <w:t>–</w:t>
+            </w:r>
+            <w:r>
+              <w:rPr>
+                <w:rFonts w:ascii="BRH Devanagari Extra" w:hAnsi="BRH Devanagari Extra" w:cs="BRH Devanagari Extra"/>
+                <w:color w:val="000000"/>
+                <w:sz w:val="32"/>
+                <w:szCs w:val="40"/>
+              </w:rPr>
+              <w:t>xqÉå ÌuÉµÉÉ</w:t>
+            </w:r>
+            <w:r>
+              <w:rPr>
+                <w:rFonts w:ascii="BRH Malayalam Extra" w:hAnsi="BRH Malayalam Extra" w:cs="BRH Devanagari Extra"/>
+                <w:color w:val="000000"/>
+                <w:szCs w:val="40"/>
+              </w:rPr>
+              <w:t>–</w:t>
+            </w:r>
+            <w:r>
+              <w:rPr>
+                <w:rFonts w:ascii="BRH Devanagari Extra" w:hAnsi="BRH Devanagari Extra" w:cs="BRH Devanagari Extra"/>
+                <w:color w:val="000000"/>
+                <w:sz w:val="32"/>
+                <w:szCs w:val="40"/>
+              </w:rPr>
+              <w:t xml:space="preserve"> ÌuÉ</w:t>
+            </w:r>
+            <w:r>
+              <w:rPr>
+                <w:rFonts w:ascii="BRH Devanagari Extra" w:hAnsi="BRH Devanagari Extra" w:cs="BRH Devanagari Extra"/>
+                <w:color w:val="000000"/>
+                <w:sz w:val="32"/>
+                <w:szCs w:val="40"/>
+                <w:highlight w:val="yellow"/>
+              </w:rPr>
+              <w:t>µÉ</w:t>
+            </w:r>
+            <w:r>
+              <w:rPr>
+                <w:rFonts w:ascii="BRH Devanagari Extra" w:hAnsi="BRH Devanagari Extra" w:cs="BRH Devanagari Extra"/>
+                <w:color w:val="000000"/>
+                <w:sz w:val="32"/>
+                <w:szCs w:val="40"/>
+              </w:rPr>
+              <w:t xml:space="preserve">Éþ </w:t>
+            </w:r>
+            <w:r>
+              <w:rPr>
+                <w:rFonts w:ascii="BRH Devanagari Extra" w:hAnsi="BRH Devanagari Extra" w:cs="BRH Devanagari Extra"/>
+                <w:color w:val="000000"/>
+                <w:sz w:val="32"/>
+                <w:szCs w:val="40"/>
+                <w:highlight w:val="yellow"/>
+              </w:rPr>
+              <w:t>A</w:t>
+            </w:r>
+            <w:r>
+              <w:rPr>
+                <w:rFonts w:ascii="BRH Malayalam Extra" w:hAnsi="BRH Malayalam Extra" w:cs="BRH Devanagari Extra"/>
+                <w:color w:val="000000"/>
+                <w:szCs w:val="40"/>
+                <w:highlight w:val="yellow"/>
+              </w:rPr>
+              <w:t>–</w:t>
+            </w:r>
+            <w:r>
+              <w:rPr>
+                <w:rFonts w:ascii="BRH Devanagari Extra" w:hAnsi="BRH Devanagari Extra" w:cs="BRH Devanagari Extra"/>
+                <w:color w:val="000000"/>
+                <w:sz w:val="32"/>
+                <w:szCs w:val="40"/>
+              </w:rPr>
+              <w:t xml:space="preserve">xqÉå </w:t>
+            </w:r>
+          </w:p>
+          <w:p>
+            <w:pPr>
+              <w:widowControl w:val="0"/>
+              <w:autoSpaceDE w:val="0"/>
+              <w:autoSpaceDN w:val="0"/>
+              <w:adjustRightInd w:val="0"/>
+              <w:spacing w:line="240" w:lineRule="auto"/>
+              <w:rPr>
+                <w:rFonts w:ascii="BRH Devanagari Extra" w:hAnsi="BRH Devanagari Extra" w:cs="BRH Devanagari Extra"/>
+                <w:color w:val="000000"/>
+                <w:sz w:val="32"/>
+                <w:szCs w:val="40"/>
+              </w:rPr>
+            </w:pPr>
+            <w:r>
+              <w:rPr>
+                <w:rFonts w:ascii="BRH Devanagari Extra" w:hAnsi="BRH Devanagari Extra" w:cs="BRH Devanagari Extra"/>
+                <w:color w:val="000000"/>
+                <w:sz w:val="32"/>
+                <w:szCs w:val="40"/>
+              </w:rPr>
+              <w:t>L</w:t>
+            </w:r>
+            <w:r>
+              <w:rPr>
+                <w:rFonts w:ascii="BRH Malayalam Extra" w:hAnsi="BRH Malayalam Extra" w:cs="BRH Devanagari Extra"/>
+                <w:color w:val="000000"/>
+                <w:szCs w:val="40"/>
+              </w:rPr>
+              <w:t>–</w:t>
+            </w:r>
+            <w:r>
+              <w:rPr>
+                <w:rFonts w:ascii="BRH Devanagari Extra" w:hAnsi="BRH Devanagari Extra" w:cs="BRH Devanagari Extra"/>
+                <w:color w:val="000000"/>
+                <w:sz w:val="32"/>
+                <w:szCs w:val="40"/>
+              </w:rPr>
+              <w:t>iÉÉ lrÉå</w:t>
+            </w:r>
+            <w:r>
+              <w:rPr>
+                <w:rFonts w:ascii="BRH Malayalam Extra" w:hAnsi="BRH Malayalam Extra" w:cs="BRH Devanagari Extra"/>
+                <w:color w:val="000000"/>
+                <w:szCs w:val="40"/>
+              </w:rPr>
+              <w:t>–</w:t>
+            </w:r>
+            <w:r>
+              <w:rPr>
+                <w:rFonts w:ascii="BRH Devanagari Extra" w:hAnsi="BRH Devanagari Extra" w:cs="BRH Devanagari Extra"/>
+                <w:color w:val="000000"/>
+                <w:sz w:val="32"/>
+                <w:szCs w:val="40"/>
+              </w:rPr>
+              <w:t>iÉÉ lrÉ</w:t>
+            </w:r>
+            <w:r>
+              <w:rPr>
+                <w:rFonts w:ascii="BRH Malayalam Extra" w:hAnsi="BRH Malayalam Extra" w:cs="BRH Devanagari Extra"/>
+                <w:color w:val="000000"/>
+                <w:szCs w:val="40"/>
+              </w:rPr>
+              <w:t>–</w:t>
+            </w:r>
+            <w:r>
+              <w:rPr>
+                <w:rFonts w:ascii="BRH Devanagari Extra" w:hAnsi="BRH Devanagari Extra" w:cs="BRH Devanagari Extra"/>
+                <w:color w:val="000000"/>
+                <w:sz w:val="32"/>
+                <w:szCs w:val="40"/>
+              </w:rPr>
+              <w:t xml:space="preserve">xqÉå ÌuÉµÉÉÿ | </w:t>
+            </w:r>
+          </w:p>
+          <w:p>
+            <w:pPr>
+              <w:widowControl w:val="0"/>
+              <w:autoSpaceDE w:val="0"/>
+              <w:autoSpaceDN w:val="0"/>
+              <w:adjustRightInd w:val="0"/>
+              <w:spacing w:line="240" w:lineRule="auto"/>
+              <w:rPr>
+                <w:rFonts w:ascii="BRH Devanagari Extra" w:hAnsi="BRH Devanagari Extra" w:cs="BRH Devanagari Extra"/>
+                <w:color w:val="000000"/>
+                <w:sz w:val="32"/>
+                <w:szCs w:val="40"/>
+              </w:rPr>
+            </w:pPr>
+            <w:r>
+              <w:rPr>
+                <w:rFonts w:cs="BRH Devanagari Extra"/>
+                <w:color w:val="000000"/>
+                <w:szCs w:val="40"/>
+              </w:rPr>
+              <w:t>32</w:t>
+            </w:r>
+            <w:r>
+              <w:rPr>
+                <w:rFonts w:ascii="BRH Devanagari Extra" w:hAnsi="BRH Devanagari Extra" w:cs="BRH Devanagari Extra"/>
+                <w:color w:val="000000"/>
+                <w:sz w:val="32"/>
+                <w:szCs w:val="40"/>
+              </w:rPr>
+              <w:t>)</w:t>
+            </w:r>
+            <w:r>
+              <w:rPr>
+                <w:rFonts w:ascii="BRH Devanagari Extra" w:hAnsi="BRH Devanagari Extra" w:cs="BRH Devanagari Extra"/>
+                <w:color w:val="000000"/>
+                <w:sz w:val="32"/>
+                <w:szCs w:val="40"/>
+              </w:rPr>
+              <w:tab/>
+            </w:r>
+            <w:r>
+              <w:rPr>
+                <w:rFonts w:cs="BRH Devanagari Extra"/>
+                <w:color w:val="000000"/>
+                <w:szCs w:val="40"/>
+              </w:rPr>
+              <w:t>1</w:t>
+            </w:r>
+            <w:r>
+              <w:rPr>
+                <w:rFonts w:ascii="BRH Devanagari Extra" w:hAnsi="BRH Devanagari Extra" w:cs="BRH Devanagari Extra"/>
+                <w:color w:val="000000"/>
+                <w:sz w:val="32"/>
+                <w:szCs w:val="40"/>
+              </w:rPr>
+              <w:t>.</w:t>
+            </w:r>
+            <w:r>
+              <w:rPr>
+                <w:rFonts w:cs="BRH Devanagari Extra"/>
+                <w:color w:val="000000"/>
+                <w:szCs w:val="40"/>
+              </w:rPr>
+              <w:t>8</w:t>
+            </w:r>
+            <w:r>
+              <w:rPr>
+                <w:rFonts w:ascii="BRH Devanagari Extra" w:hAnsi="BRH Devanagari Extra" w:cs="BRH Devanagari Extra"/>
+                <w:color w:val="000000"/>
+                <w:sz w:val="32"/>
+                <w:szCs w:val="40"/>
+              </w:rPr>
+              <w:t>.</w:t>
+            </w:r>
+            <w:r>
+              <w:rPr>
+                <w:rFonts w:cs="BRH Devanagari Extra"/>
+                <w:color w:val="000000"/>
+                <w:szCs w:val="40"/>
+              </w:rPr>
+              <w:t>22</w:t>
+            </w:r>
+            <w:r>
+              <w:rPr>
+                <w:rFonts w:ascii="BRH Devanagari Extra" w:hAnsi="BRH Devanagari Extra" w:cs="BRH Devanagari Extra"/>
+                <w:color w:val="000000"/>
+                <w:sz w:val="32"/>
+                <w:szCs w:val="40"/>
+              </w:rPr>
+              <w:t>.</w:t>
+            </w:r>
+            <w:r>
+              <w:rPr>
+                <w:rFonts w:cs="BRH Devanagari Extra"/>
+                <w:color w:val="000000"/>
+                <w:szCs w:val="40"/>
+              </w:rPr>
+              <w:t>5</w:t>
+            </w:r>
+            <w:r>
+              <w:rPr>
+                <w:rFonts w:ascii="BRH Devanagari Extra" w:hAnsi="BRH Devanagari Extra" w:cs="BRH Devanagari Extra"/>
+                <w:color w:val="000000"/>
+                <w:sz w:val="32"/>
+                <w:szCs w:val="40"/>
+              </w:rPr>
+              <w:t>(</w:t>
+            </w:r>
+            <w:r>
+              <w:rPr>
+                <w:rFonts w:cs="BRH Devanagari Extra"/>
+                <w:color w:val="000000"/>
+                <w:szCs w:val="40"/>
+              </w:rPr>
+              <w:t>29</w:t>
+            </w:r>
+            <w:r>
+              <w:rPr>
+                <w:rFonts w:ascii="BRH Devanagari Extra" w:hAnsi="BRH Devanagari Extra" w:cs="BRH Devanagari Extra"/>
+                <w:color w:val="000000"/>
+                <w:sz w:val="32"/>
+                <w:szCs w:val="40"/>
+              </w:rPr>
+              <w:t>)-  A</w:t>
+            </w:r>
+            <w:r>
+              <w:rPr>
+                <w:rFonts w:ascii="BRH Malayalam Extra" w:hAnsi="BRH Malayalam Extra" w:cs="BRH Devanagari Extra"/>
+                <w:color w:val="000000"/>
+                <w:szCs w:val="40"/>
+              </w:rPr>
+              <w:t>–</w:t>
+            </w:r>
+            <w:r>
+              <w:rPr>
+                <w:rFonts w:ascii="BRH Devanagari Extra" w:hAnsi="BRH Devanagari Extra" w:cs="BRH Devanagari Extra"/>
+                <w:color w:val="000000"/>
+                <w:sz w:val="32"/>
+                <w:szCs w:val="40"/>
+              </w:rPr>
+              <w:t>xqÉå | ÌuÉµÉÉÿ | iÉ</w:t>
+            </w:r>
+            <w:r>
+              <w:rPr>
+                <w:rFonts w:ascii="BRH Malayalam Extra" w:hAnsi="BRH Malayalam Extra" w:cs="BRH Devanagari Extra"/>
+                <w:color w:val="000000"/>
+                <w:szCs w:val="40"/>
+              </w:rPr>
+              <w:t>–</w:t>
+            </w:r>
+            <w:r>
+              <w:rPr>
+                <w:rFonts w:ascii="BRH Devanagari Extra" w:hAnsi="BRH Devanagari Extra" w:cs="BRH Devanagari Extra"/>
+                <w:color w:val="000000"/>
+                <w:sz w:val="32"/>
+                <w:szCs w:val="40"/>
+              </w:rPr>
+              <w:t>lÉÔwÉÑþ |</w:t>
+            </w:r>
+          </w:p>
+          <w:p>
+            <w:pPr>
+              <w:widowControl w:val="0"/>
+              <w:autoSpaceDE w:val="0"/>
+              <w:autoSpaceDN w:val="0"/>
+              <w:adjustRightInd w:val="0"/>
+              <w:spacing w:line="240" w:lineRule="auto"/>
+              <w:rPr>
+                <w:rFonts w:ascii="BRH Devanagari Extra" w:hAnsi="BRH Devanagari Extra" w:cs="BRH Devanagari Extra"/>
+                <w:color w:val="000000"/>
+                <w:sz w:val="32"/>
+                <w:szCs w:val="40"/>
+              </w:rPr>
+            </w:pPr>
+            <w:r>
+              <w:rPr>
+                <w:rFonts w:ascii="BRH Devanagari Extra" w:hAnsi="BRH Devanagari Extra" w:cs="BRH Devanagari Extra"/>
+                <w:color w:val="000000"/>
+                <w:sz w:val="32"/>
+                <w:szCs w:val="40"/>
+              </w:rPr>
+              <w:t>A</w:t>
+            </w:r>
+            <w:r>
+              <w:rPr>
+                <w:rFonts w:ascii="BRH Malayalam Extra" w:hAnsi="BRH Malayalam Extra" w:cs="BRH Devanagari Extra"/>
+                <w:color w:val="000000"/>
+                <w:szCs w:val="40"/>
+              </w:rPr>
+              <w:t>–</w:t>
+            </w:r>
+            <w:r>
+              <w:rPr>
+                <w:rFonts w:ascii="BRH Devanagari Extra" w:hAnsi="BRH Devanagari Extra" w:cs="BRH Devanagari Extra"/>
+                <w:color w:val="000000"/>
+                <w:sz w:val="32"/>
+                <w:szCs w:val="40"/>
+              </w:rPr>
+              <w:t>xqÉå ÌuÉµÉÉ</w:t>
+            </w:r>
+            <w:r>
+              <w:rPr>
+                <w:rFonts w:ascii="BRH Malayalam Extra" w:hAnsi="BRH Malayalam Extra" w:cs="BRH Devanagari Extra"/>
+                <w:color w:val="000000"/>
+                <w:szCs w:val="40"/>
+              </w:rPr>
+              <w:t>–</w:t>
+            </w:r>
+            <w:r>
+              <w:rPr>
+                <w:rFonts w:ascii="BRH Devanagari Extra" w:hAnsi="BRH Devanagari Extra" w:cs="BRH Devanagari Extra"/>
+                <w:color w:val="000000"/>
+                <w:sz w:val="32"/>
+                <w:szCs w:val="40"/>
+              </w:rPr>
+              <w:t xml:space="preserve"> ÌuÉ</w:t>
+            </w:r>
+            <w:r>
+              <w:rPr>
+                <w:rFonts w:ascii="BRH Devanagari Extra" w:hAnsi="BRH Devanagari Extra" w:cs="BRH Devanagari Extra"/>
+                <w:color w:val="000000"/>
+                <w:sz w:val="32"/>
+                <w:szCs w:val="40"/>
+                <w:highlight w:val="yellow"/>
+              </w:rPr>
+              <w:t>µÉ</w:t>
+            </w:r>
+            <w:r>
+              <w:rPr>
+                <w:rFonts w:ascii="BRH Devanagari Extra" w:hAnsi="BRH Devanagari Extra" w:cs="BRH Devanagari Extra"/>
+                <w:color w:val="000000"/>
+                <w:sz w:val="32"/>
+                <w:szCs w:val="40"/>
+              </w:rPr>
+              <w:t xml:space="preserve">Éþ </w:t>
+            </w:r>
+            <w:r>
+              <w:rPr>
+                <w:rFonts w:ascii="BRH Devanagari Extra" w:hAnsi="BRH Devanagari Extra" w:cs="BRH Devanagari Extra"/>
+                <w:color w:val="000000"/>
+                <w:sz w:val="32"/>
+                <w:szCs w:val="40"/>
+                <w:highlight w:val="yellow"/>
+              </w:rPr>
+              <w:t>A</w:t>
+            </w:r>
+            <w:r>
+              <w:rPr>
+                <w:rFonts w:ascii="BRH Malayalam Extra" w:hAnsi="BRH Malayalam Extra" w:cs="BRH Devanagari Extra"/>
+                <w:color w:val="000000"/>
+                <w:szCs w:val="40"/>
+              </w:rPr>
+              <w:t>–</w:t>
+            </w:r>
+            <w:r>
+              <w:rPr>
+                <w:rFonts w:ascii="BRH Devanagari Extra" w:hAnsi="BRH Devanagari Extra" w:cs="BRH Devanagari Extra"/>
+                <w:color w:val="000000"/>
+                <w:sz w:val="32"/>
+                <w:szCs w:val="40"/>
+              </w:rPr>
+              <w:t>xqÉå A</w:t>
+            </w:r>
+            <w:r>
+              <w:rPr>
+                <w:rFonts w:ascii="BRH Malayalam Extra" w:hAnsi="BRH Malayalam Extra" w:cs="BRH Devanagari Extra"/>
+                <w:color w:val="000000"/>
+                <w:szCs w:val="40"/>
+              </w:rPr>
+              <w:t>–</w:t>
+            </w:r>
+            <w:r>
+              <w:rPr>
+                <w:rFonts w:ascii="BRH Devanagari Extra" w:hAnsi="BRH Devanagari Extra" w:cs="BRH Devanagari Extra"/>
+                <w:color w:val="000000"/>
+                <w:sz w:val="32"/>
+                <w:szCs w:val="40"/>
+              </w:rPr>
+              <w:t>xqÉå ÌuÉµÉÉþ iÉ</w:t>
+            </w:r>
+            <w:r>
+              <w:rPr>
+                <w:rFonts w:ascii="BRH Malayalam Extra" w:hAnsi="BRH Malayalam Extra" w:cs="BRH Devanagari Extra"/>
+                <w:color w:val="000000"/>
+                <w:szCs w:val="40"/>
+              </w:rPr>
+              <w:t>–</w:t>
+            </w:r>
+            <w:r>
+              <w:rPr>
+                <w:rFonts w:ascii="BRH Devanagari Extra" w:hAnsi="BRH Devanagari Extra" w:cs="BRH Devanagari Extra"/>
+                <w:color w:val="000000"/>
+                <w:sz w:val="32"/>
+                <w:szCs w:val="40"/>
+              </w:rPr>
+              <w:t>lÉÔwÉÑþ iÉ</w:t>
+            </w:r>
+            <w:r>
+              <w:rPr>
+                <w:rFonts w:ascii="BRH Malayalam Extra" w:hAnsi="BRH Malayalam Extra" w:cs="BRH Devanagari Extra"/>
+                <w:color w:val="000000"/>
+                <w:szCs w:val="40"/>
+              </w:rPr>
+              <w:t>–</w:t>
+            </w:r>
+            <w:r>
+              <w:rPr>
+                <w:rFonts w:ascii="BRH Devanagari Extra" w:hAnsi="BRH Devanagari Extra" w:cs="BRH Devanagari Extra"/>
+                <w:color w:val="000000"/>
+                <w:sz w:val="32"/>
+                <w:szCs w:val="40"/>
+              </w:rPr>
+              <w:t>lÉÔwÉÑ</w:t>
+            </w:r>
+            <w:r>
+              <w:rPr>
+                <w:rFonts w:ascii="BRH Malayalam Extra" w:hAnsi="BRH Malayalam Extra" w:cs="BRH Devanagari Extra"/>
+                <w:color w:val="000000"/>
+                <w:szCs w:val="40"/>
+              </w:rPr>
+              <w:t>–</w:t>
+            </w:r>
+            <w:r>
+              <w:rPr>
+                <w:rFonts w:ascii="BRH Devanagari Extra" w:hAnsi="BRH Devanagari Extra" w:cs="BRH Devanagari Extra"/>
+                <w:color w:val="000000"/>
+                <w:sz w:val="32"/>
+                <w:szCs w:val="40"/>
+              </w:rPr>
+              <w:t xml:space="preserve"> </w:t>
+            </w:r>
+          </w:p>
+          <w:p>
+            <w:pPr>
+              <w:widowControl w:val="0"/>
+              <w:autoSpaceDE w:val="0"/>
+              <w:autoSpaceDN w:val="0"/>
+              <w:adjustRightInd w:val="0"/>
+              <w:spacing w:line="240" w:lineRule="auto"/>
+              <w:rPr>
+                <w:rFonts w:ascii="BRH Devanagari Extra" w:hAnsi="BRH Devanagari Extra" w:cs="BRH Devanagari Extra"/>
+                <w:color w:val="000000"/>
+                <w:sz w:val="32"/>
+                <w:szCs w:val="40"/>
+              </w:rPr>
+            </w:pPr>
+            <w:r>
+              <w:rPr>
+                <w:rFonts w:ascii="BRH Devanagari Extra" w:hAnsi="BRH Devanagari Extra" w:cs="BRH Devanagari Extra"/>
+                <w:color w:val="000000"/>
+                <w:sz w:val="32"/>
+                <w:szCs w:val="40"/>
+              </w:rPr>
+              <w:t>ÌuÉ</w:t>
+            </w:r>
+            <w:r>
+              <w:rPr>
+                <w:rFonts w:ascii="BRH Devanagari Extra" w:hAnsi="BRH Devanagari Extra" w:cs="BRH Devanagari Extra"/>
+                <w:color w:val="000000"/>
+                <w:sz w:val="32"/>
+                <w:szCs w:val="40"/>
+                <w:highlight w:val="yellow"/>
+              </w:rPr>
+              <w:t>µÉÉ</w:t>
+            </w:r>
+            <w:r>
+              <w:rPr>
+                <w:rFonts w:ascii="BRH Devanagari Extra" w:hAnsi="BRH Devanagari Extra" w:cs="BRH Devanagari Extra"/>
+                <w:color w:val="000000"/>
+                <w:sz w:val="32"/>
+                <w:szCs w:val="40"/>
+              </w:rPr>
+              <w:t xml:space="preserve">þ </w:t>
+            </w:r>
+            <w:r>
+              <w:rPr>
+                <w:rFonts w:ascii="BRH Devanagari Extra" w:hAnsi="BRH Devanagari Extra" w:cs="BRH Devanagari Extra"/>
+                <w:color w:val="000000"/>
+                <w:sz w:val="32"/>
+                <w:szCs w:val="40"/>
+                <w:highlight w:val="yellow"/>
+              </w:rPr>
+              <w:t>A</w:t>
+            </w:r>
+            <w:r>
+              <w:rPr>
+                <w:rFonts w:ascii="BRH Malayalam Extra" w:hAnsi="BRH Malayalam Extra" w:cs="BRH Devanagari Extra"/>
+                <w:color w:val="000000"/>
+                <w:szCs w:val="40"/>
+              </w:rPr>
+              <w:t>–</w:t>
+            </w:r>
+            <w:r>
+              <w:rPr>
+                <w:rFonts w:ascii="BRH Devanagari Extra" w:hAnsi="BRH Devanagari Extra" w:cs="BRH Devanagari Extra"/>
+                <w:color w:val="000000"/>
+                <w:sz w:val="32"/>
+                <w:szCs w:val="40"/>
+              </w:rPr>
+              <w:t>xqÉå A</w:t>
+            </w:r>
+            <w:r>
+              <w:rPr>
+                <w:rFonts w:ascii="BRH Malayalam Extra" w:hAnsi="BRH Malayalam Extra" w:cs="BRH Devanagari Extra"/>
+                <w:color w:val="000000"/>
+                <w:szCs w:val="40"/>
+              </w:rPr>
+              <w:t>–</w:t>
+            </w:r>
+            <w:r>
+              <w:rPr>
+                <w:rFonts w:ascii="BRH Devanagari Extra" w:hAnsi="BRH Devanagari Extra" w:cs="BRH Devanagari Extra"/>
+                <w:color w:val="000000"/>
+                <w:sz w:val="32"/>
+                <w:szCs w:val="40"/>
+              </w:rPr>
+              <w:t>xqÉå ÌuÉµÉÉþ iÉ</w:t>
+            </w:r>
+            <w:r>
+              <w:rPr>
+                <w:rFonts w:ascii="BRH Malayalam Extra" w:hAnsi="BRH Malayalam Extra" w:cs="BRH Devanagari Extra"/>
+                <w:color w:val="000000"/>
+                <w:szCs w:val="40"/>
+              </w:rPr>
+              <w:t>–</w:t>
+            </w:r>
+            <w:r>
+              <w:rPr>
+                <w:rFonts w:ascii="BRH Devanagari Extra" w:hAnsi="BRH Devanagari Extra" w:cs="BRH Devanagari Extra"/>
+                <w:color w:val="000000"/>
+                <w:sz w:val="32"/>
+                <w:szCs w:val="40"/>
+              </w:rPr>
+              <w:t xml:space="preserve">lÉÔwÉÑþ | </w:t>
+            </w:r>
+          </w:p>
+          <w:p>
+            <w:pPr>
+              <w:widowControl w:val="0"/>
+              <w:autoSpaceDE w:val="0"/>
+              <w:autoSpaceDN w:val="0"/>
+              <w:adjustRightInd w:val="0"/>
+              <w:spacing w:line="240" w:lineRule="auto"/>
+              <w:rPr>
+                <w:rFonts w:cs="BRH Malayalam Extra"/>
+                <w:color w:val="000000"/>
+                <w:szCs w:val="40"/>
+              </w:rPr>
+            </w:pPr>
+          </w:p>
+        </w:tc>
+        <w:tc>
+          <w:tcPr>
+            <w:tcW w:w="7300" w:type="dxa"/>
+          </w:tcPr>
+          <w:p>
+            <w:pPr>
+              <w:widowControl w:val="0"/>
+              <w:autoSpaceDE w:val="0"/>
+              <w:autoSpaceDN w:val="0"/>
+              <w:adjustRightInd w:val="0"/>
+              <w:spacing w:line="240" w:lineRule="auto"/>
+              <w:rPr>
+                <w:rFonts w:ascii="BRH Devanagari Extra" w:hAnsi="BRH Devanagari Extra" w:cs="BRH Devanagari Extra"/>
+                <w:color w:val="000000"/>
+                <w:sz w:val="32"/>
+                <w:szCs w:val="40"/>
+              </w:rPr>
+            </w:pPr>
+            <w:r>
+              <w:rPr>
+                <w:rFonts w:cs="BRH Devanagari Extra"/>
+                <w:color w:val="000000"/>
+                <w:szCs w:val="40"/>
+              </w:rPr>
+              <w:t>31</w:t>
+            </w:r>
+            <w:r>
+              <w:rPr>
+                <w:rFonts w:ascii="BRH Devanagari Extra" w:hAnsi="BRH Devanagari Extra" w:cs="BRH Devanagari Extra"/>
+                <w:color w:val="000000"/>
+                <w:sz w:val="32"/>
+                <w:szCs w:val="40"/>
+              </w:rPr>
+              <w:t>)</w:t>
+            </w:r>
+            <w:r>
+              <w:rPr>
+                <w:rFonts w:ascii="BRH Devanagari Extra" w:hAnsi="BRH Devanagari Extra" w:cs="BRH Devanagari Extra"/>
+                <w:color w:val="000000"/>
+                <w:sz w:val="32"/>
+                <w:szCs w:val="40"/>
+              </w:rPr>
+              <w:tab/>
+            </w:r>
+            <w:r>
+              <w:rPr>
+                <w:rFonts w:cs="BRH Devanagari Extra"/>
+                <w:color w:val="000000"/>
+                <w:szCs w:val="40"/>
+              </w:rPr>
+              <w:t>1</w:t>
+            </w:r>
+            <w:r>
+              <w:rPr>
+                <w:rFonts w:ascii="BRH Devanagari Extra" w:hAnsi="BRH Devanagari Extra" w:cs="BRH Devanagari Extra"/>
+                <w:color w:val="000000"/>
+                <w:sz w:val="32"/>
+                <w:szCs w:val="40"/>
+              </w:rPr>
+              <w:t>.</w:t>
+            </w:r>
+            <w:r>
+              <w:rPr>
+                <w:rFonts w:cs="BRH Devanagari Extra"/>
+                <w:color w:val="000000"/>
+                <w:szCs w:val="40"/>
+              </w:rPr>
+              <w:t>8</w:t>
+            </w:r>
+            <w:r>
+              <w:rPr>
+                <w:rFonts w:ascii="BRH Devanagari Extra" w:hAnsi="BRH Devanagari Extra" w:cs="BRH Devanagari Extra"/>
+                <w:color w:val="000000"/>
+                <w:sz w:val="32"/>
+                <w:szCs w:val="40"/>
+              </w:rPr>
+              <w:t>.</w:t>
+            </w:r>
+            <w:r>
+              <w:rPr>
+                <w:rFonts w:cs="BRH Devanagari Extra"/>
+                <w:color w:val="000000"/>
+                <w:szCs w:val="40"/>
+              </w:rPr>
+              <w:t>22</w:t>
+            </w:r>
+            <w:r>
+              <w:rPr>
+                <w:rFonts w:ascii="BRH Devanagari Extra" w:hAnsi="BRH Devanagari Extra" w:cs="BRH Devanagari Extra"/>
+                <w:color w:val="000000"/>
+                <w:sz w:val="32"/>
+                <w:szCs w:val="40"/>
+              </w:rPr>
+              <w:t>.</w:t>
+            </w:r>
+            <w:r>
+              <w:rPr>
+                <w:rFonts w:cs="BRH Devanagari Extra"/>
+                <w:color w:val="000000"/>
+                <w:szCs w:val="40"/>
+              </w:rPr>
+              <w:t>5</w:t>
+            </w:r>
+            <w:r>
+              <w:rPr>
+                <w:rFonts w:ascii="BRH Devanagari Extra" w:hAnsi="BRH Devanagari Extra" w:cs="BRH Devanagari Extra"/>
+                <w:color w:val="000000"/>
+                <w:sz w:val="32"/>
+                <w:szCs w:val="40"/>
+              </w:rPr>
+              <w:t>(</w:t>
+            </w:r>
+            <w:r>
+              <w:rPr>
+                <w:rFonts w:cs="BRH Devanagari Extra"/>
+                <w:color w:val="000000"/>
+                <w:szCs w:val="40"/>
+              </w:rPr>
+              <w:t>28</w:t>
+            </w:r>
+            <w:r>
+              <w:rPr>
+                <w:rFonts w:ascii="BRH Devanagari Extra" w:hAnsi="BRH Devanagari Extra" w:cs="BRH Devanagari Extra"/>
+                <w:color w:val="000000"/>
+                <w:sz w:val="32"/>
+                <w:szCs w:val="40"/>
+              </w:rPr>
+              <w:t>)-  L</w:t>
+            </w:r>
+            <w:r>
+              <w:rPr>
+                <w:rFonts w:ascii="BRH Malayalam Extra" w:hAnsi="BRH Malayalam Extra" w:cs="BRH Devanagari Extra"/>
+                <w:color w:val="000000"/>
+                <w:szCs w:val="40"/>
+              </w:rPr>
+              <w:t>–</w:t>
+            </w:r>
+            <w:r>
+              <w:rPr>
+                <w:rFonts w:ascii="BRH Devanagari Extra" w:hAnsi="BRH Devanagari Extra" w:cs="BRH Devanagari Extra"/>
+                <w:color w:val="000000"/>
+                <w:sz w:val="32"/>
+                <w:szCs w:val="40"/>
+              </w:rPr>
+              <w:t>iÉÉÌlÉþ | A</w:t>
+            </w:r>
+            <w:r>
+              <w:rPr>
+                <w:rFonts w:ascii="BRH Malayalam Extra" w:hAnsi="BRH Malayalam Extra" w:cs="BRH Devanagari Extra"/>
+                <w:color w:val="000000"/>
+                <w:szCs w:val="40"/>
+              </w:rPr>
+              <w:t>–</w:t>
+            </w:r>
+            <w:r>
+              <w:rPr>
+                <w:rFonts w:ascii="BRH Devanagari Extra" w:hAnsi="BRH Devanagari Extra" w:cs="BRH Devanagari Extra"/>
+                <w:color w:val="000000"/>
+                <w:sz w:val="32"/>
+                <w:szCs w:val="40"/>
+              </w:rPr>
+              <w:t>xqÉå | ÌuÉµÉÉÿ |</w:t>
+            </w:r>
+          </w:p>
+          <w:p>
+            <w:pPr>
+              <w:widowControl w:val="0"/>
+              <w:autoSpaceDE w:val="0"/>
+              <w:autoSpaceDN w:val="0"/>
+              <w:adjustRightInd w:val="0"/>
+              <w:spacing w:line="240" w:lineRule="auto"/>
+              <w:rPr>
+                <w:rFonts w:ascii="BRH Devanagari Extra" w:hAnsi="BRH Devanagari Extra" w:cs="BRH Devanagari Extra"/>
+                <w:color w:val="000000"/>
+                <w:sz w:val="32"/>
+                <w:szCs w:val="40"/>
+              </w:rPr>
+            </w:pPr>
+            <w:r>
+              <w:rPr>
+                <w:rFonts w:ascii="BRH Devanagari Extra" w:hAnsi="BRH Devanagari Extra" w:cs="BRH Devanagari Extra"/>
+                <w:color w:val="000000"/>
+                <w:sz w:val="32"/>
+                <w:szCs w:val="40"/>
+              </w:rPr>
+              <w:t>L</w:t>
+            </w:r>
+            <w:r>
+              <w:rPr>
+                <w:rFonts w:ascii="BRH Malayalam Extra" w:hAnsi="BRH Malayalam Extra" w:cs="BRH Devanagari Extra"/>
+                <w:color w:val="000000"/>
+                <w:szCs w:val="40"/>
+              </w:rPr>
+              <w:t>–</w:t>
+            </w:r>
+            <w:r>
+              <w:rPr>
+                <w:rFonts w:ascii="BRH Devanagari Extra" w:hAnsi="BRH Devanagari Extra" w:cs="BRH Devanagari Extra"/>
+                <w:color w:val="000000"/>
+                <w:sz w:val="32"/>
+                <w:szCs w:val="40"/>
+              </w:rPr>
+              <w:t>iÉÉ lrÉ</w:t>
+            </w:r>
+            <w:r>
+              <w:rPr>
+                <w:rFonts w:ascii="BRH Malayalam Extra" w:hAnsi="BRH Malayalam Extra" w:cs="BRH Devanagari Extra"/>
+                <w:color w:val="000000"/>
+                <w:szCs w:val="40"/>
+              </w:rPr>
+              <w:t>–</w:t>
+            </w:r>
+            <w:r>
+              <w:rPr>
+                <w:rFonts w:ascii="BRH Devanagari Extra" w:hAnsi="BRH Devanagari Extra" w:cs="BRH Devanagari Extra"/>
+                <w:color w:val="000000"/>
+                <w:sz w:val="32"/>
+                <w:szCs w:val="40"/>
+              </w:rPr>
+              <w:t>xqÉå A</w:t>
+            </w:r>
+            <w:r>
+              <w:rPr>
+                <w:rFonts w:ascii="BRH Malayalam Extra" w:hAnsi="BRH Malayalam Extra" w:cs="BRH Devanagari Extra"/>
+                <w:color w:val="000000"/>
+                <w:szCs w:val="40"/>
+              </w:rPr>
+              <w:t>–</w:t>
+            </w:r>
+            <w:r>
+              <w:rPr>
+                <w:rFonts w:ascii="BRH Devanagari Extra" w:hAnsi="BRH Devanagari Extra" w:cs="BRH Devanagari Extra"/>
+                <w:color w:val="000000"/>
+                <w:sz w:val="32"/>
+                <w:szCs w:val="40"/>
+              </w:rPr>
+              <w:t>xqÉå L</w:t>
+            </w:r>
+            <w:r>
+              <w:rPr>
+                <w:rFonts w:ascii="BRH Malayalam Extra" w:hAnsi="BRH Malayalam Extra" w:cs="BRH Devanagari Extra"/>
+                <w:color w:val="000000"/>
+                <w:szCs w:val="40"/>
+              </w:rPr>
+              <w:t>–</w:t>
+            </w:r>
+            <w:r>
+              <w:rPr>
+                <w:rFonts w:ascii="BRH Devanagari Extra" w:hAnsi="BRH Devanagari Extra" w:cs="BRH Devanagari Extra"/>
+                <w:color w:val="000000"/>
+                <w:sz w:val="32"/>
+                <w:szCs w:val="40"/>
+              </w:rPr>
+              <w:t>iÉÉ lrÉå</w:t>
+            </w:r>
+            <w:r>
+              <w:rPr>
+                <w:rFonts w:ascii="BRH Malayalam Extra" w:hAnsi="BRH Malayalam Extra" w:cs="BRH Devanagari Extra"/>
+                <w:color w:val="000000"/>
+                <w:szCs w:val="40"/>
+              </w:rPr>
+              <w:t>–</w:t>
+            </w:r>
+            <w:r>
+              <w:rPr>
+                <w:rFonts w:ascii="BRH Devanagari Extra" w:hAnsi="BRH Devanagari Extra" w:cs="BRH Devanagari Extra"/>
+                <w:color w:val="000000"/>
+                <w:sz w:val="32"/>
+                <w:szCs w:val="40"/>
+              </w:rPr>
+              <w:t>iÉÉ lrÉ</w:t>
+            </w:r>
+            <w:r>
+              <w:rPr>
+                <w:rFonts w:ascii="BRH Malayalam Extra" w:hAnsi="BRH Malayalam Extra" w:cs="BRH Devanagari Extra"/>
+                <w:color w:val="000000"/>
+                <w:szCs w:val="40"/>
+              </w:rPr>
+              <w:t>–</w:t>
+            </w:r>
+            <w:r>
+              <w:rPr>
+                <w:rFonts w:ascii="BRH Devanagari Extra" w:hAnsi="BRH Devanagari Extra" w:cs="BRH Devanagari Extra"/>
+                <w:color w:val="000000"/>
+                <w:sz w:val="32"/>
+                <w:szCs w:val="40"/>
+              </w:rPr>
+              <w:t>xqÉå ÌuÉµÉÉ</w:t>
+            </w:r>
+            <w:r>
+              <w:rPr>
+                <w:rFonts w:ascii="BRH Malayalam Extra" w:hAnsi="BRH Malayalam Extra" w:cs="BRH Devanagari Extra"/>
+                <w:color w:val="000000"/>
+                <w:szCs w:val="40"/>
+              </w:rPr>
+              <w:t>–</w:t>
+            </w:r>
+            <w:r>
+              <w:rPr>
+                <w:rFonts w:ascii="BRH Devanagari Extra" w:hAnsi="BRH Devanagari Extra" w:cs="BRH Devanagari Extra"/>
+                <w:color w:val="000000"/>
+                <w:sz w:val="32"/>
+                <w:szCs w:val="40"/>
+              </w:rPr>
+              <w:t xml:space="preserve"> ÌuÉ</w:t>
+            </w:r>
+            <w:r>
+              <w:rPr>
+                <w:rFonts w:ascii="BRH Devanagari Extra" w:hAnsi="BRH Devanagari Extra" w:cs="BRH Devanagari Extra"/>
+                <w:color w:val="000000"/>
+                <w:sz w:val="32"/>
+                <w:szCs w:val="40"/>
+                <w:highlight w:val="green"/>
+              </w:rPr>
+              <w:t>µÉÉ</w:t>
+            </w:r>
+            <w:r>
+              <w:rPr>
+                <w:rFonts w:ascii="BRH Malayalam Extra" w:hAnsi="BRH Malayalam Extra" w:cs="BRH Devanagari Extra"/>
+                <w:color w:val="000000"/>
+                <w:szCs w:val="40"/>
+                <w:highlight w:val="green"/>
+              </w:rPr>
+              <w:t>–</w:t>
+            </w:r>
+            <w:r>
+              <w:rPr>
+                <w:rFonts w:ascii="BRH Devanagari Extra" w:hAnsi="BRH Devanagari Extra" w:cs="BRH Devanagari Extra"/>
+                <w:color w:val="000000"/>
+                <w:sz w:val="28"/>
+                <w:szCs w:val="28"/>
+                <w:highlight w:val="green"/>
+              </w:rPr>
+              <w:t>Å</w:t>
+            </w:r>
+            <w:r>
+              <w:rPr>
+                <w:rFonts w:ascii="BRH Devanagari Extra" w:hAnsi="BRH Devanagari Extra" w:cs="BRH Devanagari Extra"/>
+                <w:color w:val="000000"/>
+                <w:sz w:val="32"/>
+                <w:szCs w:val="40"/>
+              </w:rPr>
+              <w:t xml:space="preserve">xqÉå </w:t>
+            </w:r>
+          </w:p>
+          <w:p>
+            <w:pPr>
+              <w:widowControl w:val="0"/>
+              <w:autoSpaceDE w:val="0"/>
+              <w:autoSpaceDN w:val="0"/>
+              <w:adjustRightInd w:val="0"/>
+              <w:spacing w:line="240" w:lineRule="auto"/>
+              <w:rPr>
+                <w:rFonts w:ascii="BRH Devanagari Extra" w:hAnsi="BRH Devanagari Extra" w:cs="BRH Devanagari Extra"/>
+                <w:color w:val="000000"/>
+                <w:sz w:val="32"/>
+                <w:szCs w:val="40"/>
+              </w:rPr>
+            </w:pPr>
+            <w:r>
+              <w:rPr>
+                <w:rFonts w:ascii="BRH Devanagari Extra" w:hAnsi="BRH Devanagari Extra" w:cs="BRH Devanagari Extra"/>
+                <w:color w:val="000000"/>
+                <w:sz w:val="32"/>
+                <w:szCs w:val="40"/>
+              </w:rPr>
+              <w:t>L</w:t>
+            </w:r>
+            <w:r>
+              <w:rPr>
+                <w:rFonts w:ascii="BRH Malayalam Extra" w:hAnsi="BRH Malayalam Extra" w:cs="BRH Devanagari Extra"/>
+                <w:color w:val="000000"/>
+                <w:szCs w:val="40"/>
+              </w:rPr>
+              <w:t>–</w:t>
+            </w:r>
+            <w:r>
+              <w:rPr>
+                <w:rFonts w:ascii="BRH Devanagari Extra" w:hAnsi="BRH Devanagari Extra" w:cs="BRH Devanagari Extra"/>
+                <w:color w:val="000000"/>
+                <w:sz w:val="32"/>
+                <w:szCs w:val="40"/>
+              </w:rPr>
+              <w:t>iÉÉ lrÉå</w:t>
+            </w:r>
+            <w:r>
+              <w:rPr>
+                <w:rFonts w:ascii="BRH Malayalam Extra" w:hAnsi="BRH Malayalam Extra" w:cs="BRH Devanagari Extra"/>
+                <w:color w:val="000000"/>
+                <w:szCs w:val="40"/>
+              </w:rPr>
+              <w:t>–</w:t>
+            </w:r>
+            <w:r>
+              <w:rPr>
+                <w:rFonts w:ascii="BRH Devanagari Extra" w:hAnsi="BRH Devanagari Extra" w:cs="BRH Devanagari Extra"/>
+                <w:color w:val="000000"/>
+                <w:sz w:val="32"/>
+                <w:szCs w:val="40"/>
+              </w:rPr>
+              <w:t>iÉÉ lrÉ</w:t>
+            </w:r>
+            <w:r>
+              <w:rPr>
+                <w:rFonts w:ascii="BRH Malayalam Extra" w:hAnsi="BRH Malayalam Extra" w:cs="BRH Devanagari Extra"/>
+                <w:color w:val="000000"/>
+                <w:szCs w:val="40"/>
+              </w:rPr>
+              <w:t>–</w:t>
+            </w:r>
+            <w:r>
+              <w:rPr>
+                <w:rFonts w:ascii="BRH Devanagari Extra" w:hAnsi="BRH Devanagari Extra" w:cs="BRH Devanagari Extra"/>
+                <w:color w:val="000000"/>
+                <w:sz w:val="32"/>
+                <w:szCs w:val="40"/>
+              </w:rPr>
+              <w:t xml:space="preserve">xqÉå ÌuÉµÉÉÿ | </w:t>
+            </w:r>
+          </w:p>
+          <w:p>
+            <w:pPr>
+              <w:widowControl w:val="0"/>
+              <w:autoSpaceDE w:val="0"/>
+              <w:autoSpaceDN w:val="0"/>
+              <w:adjustRightInd w:val="0"/>
+              <w:spacing w:line="240" w:lineRule="auto"/>
+              <w:rPr>
+                <w:rFonts w:ascii="BRH Devanagari Extra" w:hAnsi="BRH Devanagari Extra" w:cs="BRH Devanagari Extra"/>
+                <w:color w:val="000000"/>
+                <w:sz w:val="32"/>
+                <w:szCs w:val="40"/>
+              </w:rPr>
+            </w:pPr>
+            <w:r>
+              <w:rPr>
+                <w:rFonts w:cs="BRH Devanagari Extra"/>
+                <w:color w:val="000000"/>
+                <w:szCs w:val="40"/>
+              </w:rPr>
+              <w:t>32</w:t>
+            </w:r>
+            <w:r>
+              <w:rPr>
+                <w:rFonts w:ascii="BRH Devanagari Extra" w:hAnsi="BRH Devanagari Extra" w:cs="BRH Devanagari Extra"/>
+                <w:color w:val="000000"/>
+                <w:sz w:val="32"/>
+                <w:szCs w:val="40"/>
+              </w:rPr>
+              <w:t>)</w:t>
+            </w:r>
+            <w:r>
+              <w:rPr>
+                <w:rFonts w:ascii="BRH Devanagari Extra" w:hAnsi="BRH Devanagari Extra" w:cs="BRH Devanagari Extra"/>
+                <w:color w:val="000000"/>
+                <w:sz w:val="32"/>
+                <w:szCs w:val="40"/>
+              </w:rPr>
+              <w:tab/>
+            </w:r>
+            <w:r>
+              <w:rPr>
+                <w:rFonts w:cs="BRH Devanagari Extra"/>
+                <w:color w:val="000000"/>
+                <w:szCs w:val="40"/>
+              </w:rPr>
+              <w:t>1</w:t>
+            </w:r>
+            <w:r>
+              <w:rPr>
+                <w:rFonts w:ascii="BRH Devanagari Extra" w:hAnsi="BRH Devanagari Extra" w:cs="BRH Devanagari Extra"/>
+                <w:color w:val="000000"/>
+                <w:sz w:val="32"/>
+                <w:szCs w:val="40"/>
+              </w:rPr>
+              <w:t>.</w:t>
+            </w:r>
+            <w:r>
+              <w:rPr>
+                <w:rFonts w:cs="BRH Devanagari Extra"/>
+                <w:color w:val="000000"/>
+                <w:szCs w:val="40"/>
+              </w:rPr>
+              <w:t>8</w:t>
+            </w:r>
+            <w:r>
+              <w:rPr>
+                <w:rFonts w:ascii="BRH Devanagari Extra" w:hAnsi="BRH Devanagari Extra" w:cs="BRH Devanagari Extra"/>
+                <w:color w:val="000000"/>
+                <w:sz w:val="32"/>
+                <w:szCs w:val="40"/>
+              </w:rPr>
+              <w:t>.</w:t>
+            </w:r>
+            <w:r>
+              <w:rPr>
+                <w:rFonts w:cs="BRH Devanagari Extra"/>
+                <w:color w:val="000000"/>
+                <w:szCs w:val="40"/>
+              </w:rPr>
+              <w:t>22</w:t>
+            </w:r>
+            <w:r>
+              <w:rPr>
+                <w:rFonts w:ascii="BRH Devanagari Extra" w:hAnsi="BRH Devanagari Extra" w:cs="BRH Devanagari Extra"/>
+                <w:color w:val="000000"/>
+                <w:sz w:val="32"/>
+                <w:szCs w:val="40"/>
+              </w:rPr>
+              <w:t>.</w:t>
+            </w:r>
+            <w:r>
+              <w:rPr>
+                <w:rFonts w:cs="BRH Devanagari Extra"/>
+                <w:color w:val="000000"/>
+                <w:szCs w:val="40"/>
+              </w:rPr>
+              <w:t>5</w:t>
+            </w:r>
+            <w:r>
+              <w:rPr>
+                <w:rFonts w:ascii="BRH Devanagari Extra" w:hAnsi="BRH Devanagari Extra" w:cs="BRH Devanagari Extra"/>
+                <w:color w:val="000000"/>
+                <w:sz w:val="32"/>
+                <w:szCs w:val="40"/>
+              </w:rPr>
+              <w:t>(</w:t>
+            </w:r>
+            <w:r>
+              <w:rPr>
+                <w:rFonts w:cs="BRH Devanagari Extra"/>
+                <w:color w:val="000000"/>
+                <w:szCs w:val="40"/>
+              </w:rPr>
+              <w:t>29</w:t>
+            </w:r>
+            <w:r>
+              <w:rPr>
+                <w:rFonts w:ascii="BRH Devanagari Extra" w:hAnsi="BRH Devanagari Extra" w:cs="BRH Devanagari Extra"/>
+                <w:color w:val="000000"/>
+                <w:sz w:val="32"/>
+                <w:szCs w:val="40"/>
+              </w:rPr>
+              <w:t>)-  A</w:t>
+            </w:r>
+            <w:r>
+              <w:rPr>
+                <w:rFonts w:ascii="BRH Malayalam Extra" w:hAnsi="BRH Malayalam Extra" w:cs="BRH Devanagari Extra"/>
+                <w:color w:val="000000"/>
+                <w:szCs w:val="40"/>
+              </w:rPr>
+              <w:t>–</w:t>
+            </w:r>
+            <w:r>
+              <w:rPr>
+                <w:rFonts w:ascii="BRH Devanagari Extra" w:hAnsi="BRH Devanagari Extra" w:cs="BRH Devanagari Extra"/>
+                <w:color w:val="000000"/>
+                <w:sz w:val="32"/>
+                <w:szCs w:val="40"/>
+              </w:rPr>
+              <w:t>xqÉå | ÌuÉµÉÉÿ | iÉ</w:t>
+            </w:r>
+            <w:r>
+              <w:rPr>
+                <w:rFonts w:ascii="BRH Malayalam Extra" w:hAnsi="BRH Malayalam Extra" w:cs="BRH Devanagari Extra"/>
+                <w:color w:val="000000"/>
+                <w:szCs w:val="40"/>
+              </w:rPr>
+              <w:t>–</w:t>
+            </w:r>
+            <w:r>
+              <w:rPr>
+                <w:rFonts w:ascii="BRH Devanagari Extra" w:hAnsi="BRH Devanagari Extra" w:cs="BRH Devanagari Extra"/>
+                <w:color w:val="000000"/>
+                <w:sz w:val="32"/>
+                <w:szCs w:val="40"/>
+              </w:rPr>
+              <w:t>lÉÔwÉÑþ |</w:t>
+            </w:r>
+          </w:p>
+          <w:p>
+            <w:pPr>
+              <w:widowControl w:val="0"/>
+              <w:autoSpaceDE w:val="0"/>
+              <w:autoSpaceDN w:val="0"/>
+              <w:adjustRightInd w:val="0"/>
+              <w:spacing w:line="240" w:lineRule="auto"/>
+              <w:rPr>
+                <w:rFonts w:ascii="BRH Devanagari Extra" w:hAnsi="BRH Devanagari Extra" w:cs="BRH Devanagari Extra"/>
+                <w:color w:val="000000"/>
+                <w:sz w:val="32"/>
+                <w:szCs w:val="40"/>
+              </w:rPr>
+            </w:pPr>
+            <w:r>
+              <w:rPr>
+                <w:rFonts w:ascii="BRH Devanagari Extra" w:hAnsi="BRH Devanagari Extra" w:cs="BRH Devanagari Extra"/>
+                <w:color w:val="000000"/>
+                <w:sz w:val="32"/>
+                <w:szCs w:val="40"/>
+              </w:rPr>
+              <w:t>A</w:t>
+            </w:r>
+            <w:r>
+              <w:rPr>
+                <w:rFonts w:ascii="BRH Malayalam Extra" w:hAnsi="BRH Malayalam Extra" w:cs="BRH Devanagari Extra"/>
+                <w:color w:val="000000"/>
+                <w:szCs w:val="40"/>
+              </w:rPr>
+              <w:t>–</w:t>
+            </w:r>
+            <w:r>
+              <w:rPr>
+                <w:rFonts w:ascii="BRH Devanagari Extra" w:hAnsi="BRH Devanagari Extra" w:cs="BRH Devanagari Extra"/>
+                <w:color w:val="000000"/>
+                <w:sz w:val="32"/>
+                <w:szCs w:val="40"/>
+              </w:rPr>
+              <w:t>xqÉå ÌuÉµÉÉ</w:t>
+            </w:r>
+            <w:r>
+              <w:rPr>
+                <w:rFonts w:ascii="BRH Malayalam Extra" w:hAnsi="BRH Malayalam Extra" w:cs="BRH Devanagari Extra"/>
+                <w:color w:val="000000"/>
+                <w:szCs w:val="40"/>
+              </w:rPr>
+              <w:t>–</w:t>
+            </w:r>
+            <w:r>
+              <w:rPr>
+                <w:rFonts w:ascii="BRH Devanagari Extra" w:hAnsi="BRH Devanagari Extra" w:cs="BRH Devanagari Extra"/>
+                <w:color w:val="000000"/>
+                <w:sz w:val="32"/>
+                <w:szCs w:val="40"/>
+              </w:rPr>
+              <w:t xml:space="preserve"> ÌuÉ</w:t>
+            </w:r>
+            <w:r>
+              <w:rPr>
+                <w:rFonts w:ascii="BRH Devanagari Extra" w:hAnsi="BRH Devanagari Extra" w:cs="BRH Devanagari Extra"/>
+                <w:color w:val="000000"/>
+                <w:sz w:val="32"/>
+                <w:szCs w:val="40"/>
+                <w:highlight w:val="green"/>
+              </w:rPr>
+              <w:t>µÉÉ</w:t>
+            </w:r>
+            <w:r>
+              <w:rPr>
+                <w:rFonts w:ascii="BRH Malayalam Extra" w:hAnsi="BRH Malayalam Extra" w:cs="BRH Devanagari Extra"/>
+                <w:color w:val="000000"/>
+                <w:szCs w:val="40"/>
+                <w:highlight w:val="green"/>
+              </w:rPr>
+              <w:t>–</w:t>
+            </w:r>
+            <w:r>
+              <w:rPr>
+                <w:rFonts w:ascii="BRH Devanagari Extra" w:hAnsi="BRH Devanagari Extra" w:cs="BRH Devanagari Extra"/>
+                <w:color w:val="000000"/>
+                <w:sz w:val="28"/>
+                <w:szCs w:val="28"/>
+                <w:highlight w:val="green"/>
+              </w:rPr>
+              <w:t>Å</w:t>
+            </w:r>
+            <w:r>
+              <w:rPr>
+                <w:rFonts w:ascii="BRH Devanagari Extra" w:hAnsi="BRH Devanagari Extra" w:cs="BRH Devanagari Extra"/>
+                <w:color w:val="000000"/>
+                <w:sz w:val="32"/>
+                <w:szCs w:val="40"/>
+              </w:rPr>
+              <w:t>xqÉå A</w:t>
+            </w:r>
+            <w:r>
+              <w:rPr>
+                <w:rFonts w:ascii="BRH Malayalam Extra" w:hAnsi="BRH Malayalam Extra" w:cs="BRH Devanagari Extra"/>
+                <w:color w:val="000000"/>
+                <w:szCs w:val="40"/>
+              </w:rPr>
+              <w:t>–</w:t>
+            </w:r>
+            <w:r>
+              <w:rPr>
+                <w:rFonts w:ascii="BRH Devanagari Extra" w:hAnsi="BRH Devanagari Extra" w:cs="BRH Devanagari Extra"/>
+                <w:color w:val="000000"/>
+                <w:sz w:val="32"/>
+                <w:szCs w:val="40"/>
+              </w:rPr>
+              <w:t>xqÉå ÌuÉµÉÉþ iÉ</w:t>
+            </w:r>
+            <w:r>
+              <w:rPr>
+                <w:rFonts w:ascii="BRH Malayalam Extra" w:hAnsi="BRH Malayalam Extra" w:cs="BRH Devanagari Extra"/>
+                <w:color w:val="000000"/>
+                <w:szCs w:val="40"/>
+              </w:rPr>
+              <w:t>–</w:t>
+            </w:r>
+            <w:r>
+              <w:rPr>
+                <w:rFonts w:ascii="BRH Devanagari Extra" w:hAnsi="BRH Devanagari Extra" w:cs="BRH Devanagari Extra"/>
+                <w:color w:val="000000"/>
+                <w:sz w:val="32"/>
+                <w:szCs w:val="40"/>
+              </w:rPr>
+              <w:t>lÉÔwÉÑþ iÉ</w:t>
+            </w:r>
+            <w:r>
+              <w:rPr>
+                <w:rFonts w:ascii="BRH Malayalam Extra" w:hAnsi="BRH Malayalam Extra" w:cs="BRH Devanagari Extra"/>
+                <w:color w:val="000000"/>
+                <w:szCs w:val="40"/>
+              </w:rPr>
+              <w:t>–</w:t>
+            </w:r>
+            <w:r>
+              <w:rPr>
+                <w:rFonts w:ascii="BRH Devanagari Extra" w:hAnsi="BRH Devanagari Extra" w:cs="BRH Devanagari Extra"/>
+                <w:color w:val="000000"/>
+                <w:sz w:val="32"/>
+                <w:szCs w:val="40"/>
+              </w:rPr>
+              <w:t>lÉÔwÉÑ</w:t>
+            </w:r>
+            <w:r>
+              <w:rPr>
+                <w:rFonts w:ascii="BRH Malayalam Extra" w:hAnsi="BRH Malayalam Extra" w:cs="BRH Devanagari Extra"/>
+                <w:color w:val="000000"/>
+                <w:szCs w:val="40"/>
+              </w:rPr>
+              <w:t>–</w:t>
+            </w:r>
+            <w:r>
+              <w:rPr>
+                <w:rFonts w:ascii="BRH Devanagari Extra" w:hAnsi="BRH Devanagari Extra" w:cs="BRH Devanagari Extra"/>
+                <w:color w:val="000000"/>
+                <w:sz w:val="32"/>
+                <w:szCs w:val="40"/>
+              </w:rPr>
+              <w:t xml:space="preserve"> </w:t>
+            </w:r>
+          </w:p>
+          <w:p>
+            <w:pPr>
+              <w:widowControl w:val="0"/>
+              <w:autoSpaceDE w:val="0"/>
+              <w:autoSpaceDN w:val="0"/>
+              <w:adjustRightInd w:val="0"/>
+              <w:spacing w:line="240" w:lineRule="auto"/>
+              <w:rPr>
+                <w:rFonts w:ascii="BRH Devanagari Extra" w:hAnsi="BRH Devanagari Extra" w:cs="BRH Devanagari Extra"/>
+                <w:color w:val="000000"/>
+                <w:sz w:val="32"/>
+                <w:szCs w:val="40"/>
+              </w:rPr>
+            </w:pPr>
+            <w:r>
+              <w:rPr>
+                <w:rFonts w:ascii="BRH Devanagari Extra" w:hAnsi="BRH Devanagari Extra" w:cs="BRH Devanagari Extra"/>
+                <w:color w:val="000000"/>
+                <w:sz w:val="32"/>
+                <w:szCs w:val="40"/>
+              </w:rPr>
+              <w:t>ÌuÉ</w:t>
+            </w:r>
+            <w:r>
+              <w:rPr>
+                <w:rFonts w:ascii="BRH Devanagari Extra" w:hAnsi="BRH Devanagari Extra" w:cs="BRH Devanagari Extra"/>
+                <w:color w:val="000000"/>
+                <w:sz w:val="32"/>
+                <w:szCs w:val="40"/>
+                <w:highlight w:val="green"/>
+              </w:rPr>
+              <w:t>µÉÉ</w:t>
+            </w:r>
+            <w:r>
+              <w:rPr>
+                <w:rFonts w:ascii="BRH Malayalam Extra" w:hAnsi="BRH Malayalam Extra" w:cs="BRH Devanagari Extra"/>
+                <w:color w:val="000000"/>
+                <w:szCs w:val="40"/>
+                <w:highlight w:val="green"/>
+              </w:rPr>
+              <w:t>–</w:t>
+            </w:r>
+            <w:r>
+              <w:rPr>
+                <w:rFonts w:ascii="BRH Devanagari Extra" w:hAnsi="BRH Devanagari Extra" w:cs="BRH Devanagari Extra"/>
+                <w:color w:val="000000"/>
+                <w:sz w:val="28"/>
+                <w:szCs w:val="28"/>
+                <w:highlight w:val="green"/>
+              </w:rPr>
+              <w:t>Å</w:t>
+            </w:r>
+            <w:r>
+              <w:rPr>
+                <w:rFonts w:ascii="BRH Devanagari Extra" w:hAnsi="BRH Devanagari Extra" w:cs="BRH Devanagari Extra"/>
+                <w:color w:val="000000"/>
+                <w:sz w:val="32"/>
+                <w:szCs w:val="40"/>
+              </w:rPr>
+              <w:t>xqÉå A</w:t>
+            </w:r>
+            <w:r>
+              <w:rPr>
+                <w:rFonts w:ascii="BRH Malayalam Extra" w:hAnsi="BRH Malayalam Extra" w:cs="BRH Devanagari Extra"/>
+                <w:color w:val="000000"/>
+                <w:szCs w:val="40"/>
+              </w:rPr>
+              <w:t>–</w:t>
+            </w:r>
+            <w:r>
+              <w:rPr>
+                <w:rFonts w:ascii="BRH Devanagari Extra" w:hAnsi="BRH Devanagari Extra" w:cs="BRH Devanagari Extra"/>
+                <w:color w:val="000000"/>
+                <w:sz w:val="32"/>
+                <w:szCs w:val="40"/>
+              </w:rPr>
+              <w:t>xqÉå ÌuÉµÉÉþ iÉ</w:t>
+            </w:r>
+            <w:r>
+              <w:rPr>
+                <w:rFonts w:ascii="BRH Malayalam Extra" w:hAnsi="BRH Malayalam Extra" w:cs="BRH Devanagari Extra"/>
+                <w:color w:val="000000"/>
+                <w:szCs w:val="40"/>
+              </w:rPr>
+              <w:t>–</w:t>
+            </w:r>
+            <w:r>
+              <w:rPr>
+                <w:rFonts w:ascii="BRH Devanagari Extra" w:hAnsi="BRH Devanagari Extra" w:cs="BRH Devanagari Extra"/>
+                <w:color w:val="000000"/>
+                <w:sz w:val="32"/>
+                <w:szCs w:val="40"/>
+              </w:rPr>
+              <w:t xml:space="preserve">lÉÔwÉÑþ | </w:t>
+            </w:r>
+          </w:p>
+          <w:p>
+            <w:pPr>
+              <w:widowControl w:val="0"/>
+              <w:autoSpaceDE w:val="0"/>
+              <w:autoSpaceDN w:val="0"/>
+              <w:adjustRightInd w:val="0"/>
+              <w:spacing w:line="240" w:lineRule="auto"/>
+              <w:rPr>
+                <w:rFonts w:cs="BRH Malayalam Extra"/>
+                <w:color w:val="000000"/>
+                <w:szCs w:val="40"/>
+              </w:rPr>
+            </w:pPr>
+          </w:p>
+        </w:tc>
+      </w:tr>
+      <w:tr>
+        <w:trPr>
+          <w:trHeight w:val="1338"/>
+        </w:trPr>
+        <w:tc>
+          <w:tcPr>
+            <w:tcW w:w="7379" w:type="dxa"/>
+          </w:tcPr>
+          <w:p>
+            <w:pPr>
+              <w:widowControl w:val="0"/>
+              <w:autoSpaceDE w:val="0"/>
+              <w:autoSpaceDN w:val="0"/>
+              <w:adjustRightInd w:val="0"/>
+              <w:spacing w:line="240" w:lineRule="auto"/>
+              <w:rPr>
+                <w:rFonts w:ascii="BRH Devanagari Extra" w:hAnsi="BRH Devanagari Extra" w:cs="BRH Devanagari Extra"/>
+                <w:color w:val="000000"/>
+                <w:sz w:val="32"/>
+                <w:szCs w:val="40"/>
+              </w:rPr>
+            </w:pPr>
+            <w:r>
+              <w:rPr>
+                <w:rFonts w:cs="BRH Devanagari Extra"/>
+                <w:color w:val="000000"/>
+                <w:szCs w:val="40"/>
+              </w:rPr>
+              <w:t>81</w:t>
+            </w:r>
+            <w:r>
+              <w:rPr>
+                <w:rFonts w:ascii="BRH Devanagari Extra" w:hAnsi="BRH Devanagari Extra" w:cs="BRH Devanagari Extra"/>
+                <w:color w:val="000000"/>
+                <w:sz w:val="32"/>
+                <w:szCs w:val="40"/>
+              </w:rPr>
+              <w:t>)</w:t>
+            </w:r>
+            <w:r>
+              <w:rPr>
+                <w:rFonts w:ascii="BRH Devanagari Extra" w:hAnsi="BRH Devanagari Extra" w:cs="BRH Devanagari Extra"/>
+                <w:color w:val="000000"/>
+                <w:sz w:val="32"/>
+                <w:szCs w:val="40"/>
+              </w:rPr>
+              <w:tab/>
+            </w:r>
+            <w:r>
+              <w:rPr>
+                <w:rFonts w:cs="BRH Devanagari Extra"/>
+                <w:color w:val="000000"/>
+                <w:szCs w:val="40"/>
+              </w:rPr>
+              <w:t>1</w:t>
+            </w:r>
+            <w:r>
+              <w:rPr>
+                <w:rFonts w:ascii="BRH Devanagari Extra" w:hAnsi="BRH Devanagari Extra" w:cs="BRH Devanagari Extra"/>
+                <w:color w:val="000000"/>
+                <w:sz w:val="32"/>
+                <w:szCs w:val="40"/>
+              </w:rPr>
+              <w:t>.</w:t>
+            </w:r>
+            <w:r>
+              <w:rPr>
+                <w:rFonts w:cs="BRH Devanagari Extra"/>
+                <w:color w:val="000000"/>
+                <w:szCs w:val="40"/>
+              </w:rPr>
+              <w:t>8</w:t>
+            </w:r>
+            <w:r>
+              <w:rPr>
+                <w:rFonts w:ascii="BRH Devanagari Extra" w:hAnsi="BRH Devanagari Extra" w:cs="BRH Devanagari Extra"/>
+                <w:color w:val="000000"/>
+                <w:sz w:val="32"/>
+                <w:szCs w:val="40"/>
+              </w:rPr>
+              <w:t>.</w:t>
+            </w:r>
+            <w:r>
+              <w:rPr>
+                <w:rFonts w:cs="BRH Devanagari Extra"/>
+                <w:color w:val="000000"/>
+                <w:szCs w:val="40"/>
+              </w:rPr>
+              <w:t>22</w:t>
+            </w:r>
+            <w:r>
+              <w:rPr>
+                <w:rFonts w:ascii="BRH Devanagari Extra" w:hAnsi="BRH Devanagari Extra" w:cs="BRH Devanagari Extra"/>
+                <w:color w:val="000000"/>
+                <w:sz w:val="32"/>
+                <w:szCs w:val="40"/>
+              </w:rPr>
+              <w:t>.</w:t>
+            </w:r>
+            <w:r>
+              <w:rPr>
+                <w:rFonts w:cs="BRH Devanagari Extra"/>
+                <w:color w:val="000000"/>
+                <w:szCs w:val="40"/>
+              </w:rPr>
+              <w:t>5</w:t>
+            </w:r>
+            <w:r>
+              <w:rPr>
+                <w:rFonts w:ascii="BRH Devanagari Extra" w:hAnsi="BRH Devanagari Extra" w:cs="BRH Devanagari Extra"/>
+                <w:color w:val="000000"/>
+                <w:sz w:val="32"/>
+                <w:szCs w:val="40"/>
+              </w:rPr>
+              <w:t>(</w:t>
+            </w:r>
+            <w:r>
+              <w:rPr>
+                <w:rFonts w:cs="BRH Devanagari Extra"/>
+                <w:color w:val="000000"/>
+                <w:szCs w:val="40"/>
+              </w:rPr>
+              <w:t>75</w:t>
+            </w:r>
+            <w:r>
+              <w:rPr>
+                <w:rFonts w:ascii="BRH Devanagari Extra" w:hAnsi="BRH Devanagari Extra" w:cs="BRH Devanagari Extra"/>
+                <w:color w:val="000000"/>
+                <w:sz w:val="32"/>
+                <w:szCs w:val="40"/>
+              </w:rPr>
+              <w:t>)-  E</w:t>
+            </w:r>
+            <w:r>
+              <w:rPr>
+                <w:rFonts w:ascii="BRH Malayalam Extra" w:hAnsi="BRH Malayalam Extra" w:cs="BRH Devanagari Extra"/>
+                <w:color w:val="000000"/>
+                <w:szCs w:val="40"/>
+              </w:rPr>
+              <w:t>–</w:t>
+            </w:r>
+            <w:r>
+              <w:rPr>
+                <w:rFonts w:ascii="BRH Devanagari Extra" w:hAnsi="BRH Devanagari Extra" w:cs="BRH Devanagari Extra"/>
+                <w:color w:val="000000"/>
+                <w:sz w:val="32"/>
+                <w:szCs w:val="40"/>
+              </w:rPr>
+              <w:t>ÍxÉërÉÉþxÉÑ ||</w:t>
+            </w:r>
+          </w:p>
+          <w:p>
+            <w:pPr>
+              <w:widowControl w:val="0"/>
+              <w:autoSpaceDE w:val="0"/>
+              <w:autoSpaceDN w:val="0"/>
+              <w:adjustRightInd w:val="0"/>
+              <w:spacing w:line="240" w:lineRule="auto"/>
+              <w:rPr>
+                <w:rFonts w:ascii="BRH Devanagari Extra" w:hAnsi="BRH Devanagari Extra" w:cs="BRH Devanagari Extra"/>
+                <w:color w:val="000000"/>
+                <w:sz w:val="32"/>
+                <w:szCs w:val="40"/>
+              </w:rPr>
+            </w:pPr>
+            <w:r>
+              <w:rPr>
+                <w:rFonts w:ascii="BRH Devanagari Extra" w:hAnsi="BRH Devanagari Extra" w:cs="BRH Devanagari Extra"/>
+                <w:color w:val="000000"/>
+                <w:sz w:val="32"/>
+                <w:szCs w:val="40"/>
+              </w:rPr>
+              <w:t>E</w:t>
+            </w:r>
+            <w:r>
+              <w:rPr>
+                <w:rFonts w:ascii="BRH Malayalam Extra" w:hAnsi="BRH Malayalam Extra" w:cs="BRH Devanagari Extra"/>
+                <w:color w:val="000000"/>
+                <w:szCs w:val="40"/>
+              </w:rPr>
+              <w:t>–</w:t>
+            </w:r>
+            <w:r>
+              <w:rPr>
+                <w:rFonts w:ascii="BRH Devanagari Extra" w:hAnsi="BRH Devanagari Extra" w:cs="BRH Devanagari Extra"/>
+                <w:color w:val="000000"/>
+                <w:sz w:val="32"/>
+                <w:szCs w:val="40"/>
+                <w:highlight w:val="yellow"/>
+              </w:rPr>
+              <w:t>ÍxÉ</w:t>
+            </w:r>
+            <w:r>
+              <w:rPr>
+                <w:rFonts w:ascii="BRH Devanagari Extra" w:hAnsi="BRH Devanagari Extra" w:cs="BRH Devanagari Extra"/>
+                <w:color w:val="000000"/>
+                <w:sz w:val="32"/>
+                <w:szCs w:val="40"/>
+              </w:rPr>
+              <w:t>ë</w:t>
+            </w:r>
+            <w:r>
+              <w:rPr>
+                <w:rFonts w:ascii="BRH Malayalam Extra" w:hAnsi="BRH Malayalam Extra" w:cs="BRH Devanagari Extra"/>
+                <w:color w:val="000000"/>
+                <w:szCs w:val="40"/>
+              </w:rPr>
+              <w:t>–</w:t>
+            </w:r>
+            <w:r>
+              <w:rPr>
+                <w:rFonts w:ascii="BRH Devanagari Extra" w:hAnsi="BRH Devanagari Extra" w:cs="BRH Devanagari Extra"/>
+                <w:color w:val="000000"/>
+                <w:sz w:val="32"/>
+                <w:szCs w:val="40"/>
+              </w:rPr>
+              <w:t>rÉÉ</w:t>
+            </w:r>
+            <w:r>
+              <w:rPr>
+                <w:rFonts w:ascii="BRH Malayalam Extra" w:hAnsi="BRH Malayalam Extra" w:cs="BRH Devanagari Extra"/>
+                <w:color w:val="000000"/>
+                <w:szCs w:val="40"/>
+              </w:rPr>
+              <w:t>–</w:t>
+            </w:r>
+            <w:r>
+              <w:rPr>
+                <w:rFonts w:ascii="BRH Devanagari Extra" w:hAnsi="BRH Devanagari Extra" w:cs="BRH Devanagari Extra"/>
+                <w:color w:val="000000"/>
+                <w:sz w:val="32"/>
+                <w:szCs w:val="40"/>
+              </w:rPr>
+              <w:t>ÎxuÉirÉÑ</w:t>
+            </w:r>
+            <w:r>
+              <w:rPr>
+                <w:rFonts w:ascii="BRH Malayalam Extra" w:hAnsi="BRH Malayalam Extra" w:cs="BRH Devanagari Extra"/>
+                <w:color w:val="000000"/>
+                <w:szCs w:val="40"/>
+              </w:rPr>
+              <w:t>–</w:t>
+            </w:r>
+            <w:r>
+              <w:rPr>
+                <w:rFonts w:ascii="BRH Devanagari Extra" w:hAnsi="BRH Devanagari Extra" w:cs="BRH Devanagari Extra"/>
+                <w:color w:val="000000"/>
+                <w:sz w:val="32"/>
+                <w:szCs w:val="40"/>
+              </w:rPr>
+              <w:t xml:space="preserve">ÍxÉërÉÉþxÉÑ | </w:t>
+            </w:r>
+          </w:p>
+          <w:p>
+            <w:pPr>
+              <w:widowControl w:val="0"/>
+              <w:autoSpaceDE w:val="0"/>
+              <w:autoSpaceDN w:val="0"/>
+              <w:adjustRightInd w:val="0"/>
+              <w:spacing w:before="0" w:line="240" w:lineRule="auto"/>
+              <w:rPr>
+                <w:rFonts w:cs="BRH Malayalam Extra"/>
+                <w:szCs w:val="40"/>
+              </w:rPr>
+            </w:pPr>
+          </w:p>
+        </w:tc>
+        <w:tc>
+          <w:tcPr>
+            <w:tcW w:w="7300" w:type="dxa"/>
+          </w:tcPr>
+          <w:p>
+            <w:pPr>
+              <w:widowControl w:val="0"/>
+              <w:autoSpaceDE w:val="0"/>
+              <w:autoSpaceDN w:val="0"/>
+              <w:adjustRightInd w:val="0"/>
+              <w:spacing w:line="240" w:lineRule="auto"/>
+              <w:rPr>
+                <w:rFonts w:ascii="BRH Devanagari Extra" w:hAnsi="BRH Devanagari Extra" w:cs="BRH Devanagari Extra"/>
+                <w:color w:val="000000"/>
+                <w:sz w:val="32"/>
+                <w:szCs w:val="40"/>
+              </w:rPr>
+            </w:pPr>
+            <w:r>
+              <w:rPr>
+                <w:rFonts w:cs="BRH Devanagari Extra"/>
+                <w:color w:val="000000"/>
+                <w:szCs w:val="40"/>
+              </w:rPr>
+              <w:t>81</w:t>
+            </w:r>
+            <w:r>
+              <w:rPr>
+                <w:rFonts w:ascii="BRH Devanagari Extra" w:hAnsi="BRH Devanagari Extra" w:cs="BRH Devanagari Extra"/>
+                <w:color w:val="000000"/>
+                <w:sz w:val="32"/>
+                <w:szCs w:val="40"/>
+              </w:rPr>
+              <w:t>)</w:t>
+            </w:r>
+            <w:r>
+              <w:rPr>
+                <w:rFonts w:ascii="BRH Devanagari Extra" w:hAnsi="BRH Devanagari Extra" w:cs="BRH Devanagari Extra"/>
+                <w:color w:val="000000"/>
+                <w:sz w:val="32"/>
+                <w:szCs w:val="40"/>
+              </w:rPr>
+              <w:tab/>
+            </w:r>
+            <w:r>
+              <w:rPr>
+                <w:rFonts w:cs="BRH Devanagari Extra"/>
+                <w:color w:val="000000"/>
+                <w:szCs w:val="40"/>
+              </w:rPr>
+              <w:t>1</w:t>
+            </w:r>
+            <w:r>
+              <w:rPr>
+                <w:rFonts w:ascii="BRH Devanagari Extra" w:hAnsi="BRH Devanagari Extra" w:cs="BRH Devanagari Extra"/>
+                <w:color w:val="000000"/>
+                <w:sz w:val="32"/>
+                <w:szCs w:val="40"/>
+              </w:rPr>
+              <w:t>.</w:t>
+            </w:r>
+            <w:r>
+              <w:rPr>
+                <w:rFonts w:cs="BRH Devanagari Extra"/>
+                <w:color w:val="000000"/>
+                <w:szCs w:val="40"/>
+              </w:rPr>
+              <w:t>8</w:t>
+            </w:r>
+            <w:r>
+              <w:rPr>
+                <w:rFonts w:ascii="BRH Devanagari Extra" w:hAnsi="BRH Devanagari Extra" w:cs="BRH Devanagari Extra"/>
+                <w:color w:val="000000"/>
+                <w:sz w:val="32"/>
+                <w:szCs w:val="40"/>
+              </w:rPr>
+              <w:t>.</w:t>
+            </w:r>
+            <w:r>
+              <w:rPr>
+                <w:rFonts w:cs="BRH Devanagari Extra"/>
+                <w:color w:val="000000"/>
+                <w:szCs w:val="40"/>
+              </w:rPr>
+              <w:t>22</w:t>
+            </w:r>
+            <w:r>
+              <w:rPr>
+                <w:rFonts w:ascii="BRH Devanagari Extra" w:hAnsi="BRH Devanagari Extra" w:cs="BRH Devanagari Extra"/>
+                <w:color w:val="000000"/>
+                <w:sz w:val="32"/>
+                <w:szCs w:val="40"/>
+              </w:rPr>
+              <w:t>.</w:t>
+            </w:r>
+            <w:r>
+              <w:rPr>
+                <w:rFonts w:cs="BRH Devanagari Extra"/>
+                <w:color w:val="000000"/>
+                <w:szCs w:val="40"/>
+              </w:rPr>
+              <w:t>5</w:t>
+            </w:r>
+            <w:r>
+              <w:rPr>
+                <w:rFonts w:ascii="BRH Devanagari Extra" w:hAnsi="BRH Devanagari Extra" w:cs="BRH Devanagari Extra"/>
+                <w:color w:val="000000"/>
+                <w:sz w:val="32"/>
+                <w:szCs w:val="40"/>
+              </w:rPr>
+              <w:t>(</w:t>
+            </w:r>
+            <w:r>
+              <w:rPr>
+                <w:rFonts w:cs="BRH Devanagari Extra"/>
+                <w:color w:val="000000"/>
+                <w:szCs w:val="40"/>
+              </w:rPr>
+              <w:t>75</w:t>
+            </w:r>
+            <w:r>
+              <w:rPr>
+                <w:rFonts w:ascii="BRH Devanagari Extra" w:hAnsi="BRH Devanagari Extra" w:cs="BRH Devanagari Extra"/>
+                <w:color w:val="000000"/>
+                <w:sz w:val="32"/>
+                <w:szCs w:val="40"/>
+              </w:rPr>
+              <w:t>)-  E</w:t>
+            </w:r>
+            <w:r>
+              <w:rPr>
+                <w:rFonts w:ascii="BRH Malayalam Extra" w:hAnsi="BRH Malayalam Extra" w:cs="BRH Devanagari Extra"/>
+                <w:color w:val="000000"/>
+                <w:szCs w:val="40"/>
+              </w:rPr>
+              <w:t>–</w:t>
+            </w:r>
+            <w:r>
+              <w:rPr>
+                <w:rFonts w:ascii="BRH Devanagari Extra" w:hAnsi="BRH Devanagari Extra" w:cs="BRH Devanagari Extra"/>
+                <w:color w:val="000000"/>
+                <w:sz w:val="32"/>
+                <w:szCs w:val="40"/>
+              </w:rPr>
+              <w:t>ÍxÉërÉÉþxÉÑ ||</w:t>
+            </w:r>
+          </w:p>
+          <w:p>
+            <w:pPr>
+              <w:widowControl w:val="0"/>
+              <w:autoSpaceDE w:val="0"/>
+              <w:autoSpaceDN w:val="0"/>
+              <w:adjustRightInd w:val="0"/>
+              <w:spacing w:line="240" w:lineRule="auto"/>
+              <w:rPr>
+                <w:rFonts w:ascii="BRH Devanagari Extra" w:hAnsi="BRH Devanagari Extra" w:cs="BRH Devanagari Extra"/>
+                <w:color w:val="000000"/>
+                <w:sz w:val="32"/>
+                <w:szCs w:val="40"/>
+              </w:rPr>
+            </w:pPr>
+            <w:r>
+              <w:rPr>
+                <w:rFonts w:ascii="BRH Devanagari Extra" w:hAnsi="BRH Devanagari Extra" w:cs="BRH Devanagari Extra"/>
+                <w:color w:val="000000"/>
+                <w:sz w:val="32"/>
+                <w:szCs w:val="40"/>
+              </w:rPr>
+              <w:t>E</w:t>
+            </w:r>
+            <w:r>
+              <w:rPr>
+                <w:rFonts w:ascii="BRH Malayalam Extra" w:hAnsi="BRH Malayalam Extra" w:cs="BRH Devanagari Extra"/>
+                <w:color w:val="000000"/>
+                <w:szCs w:val="40"/>
+              </w:rPr>
+              <w:t>–</w:t>
+            </w:r>
+            <w:r>
+              <w:rPr>
+                <w:rFonts w:ascii="BRH Devanagari Extra" w:hAnsi="BRH Devanagari Extra" w:cs="BRH Devanagari Extra"/>
+                <w:color w:val="000000"/>
+                <w:sz w:val="32"/>
+                <w:szCs w:val="40"/>
+                <w:highlight w:val="green"/>
+              </w:rPr>
+              <w:t>ÍxÉ</w:t>
+            </w:r>
+            <w:r>
+              <w:rPr>
+                <w:rFonts w:ascii="BRH Devanagari Extra" w:hAnsi="BRH Devanagari Extra" w:cs="BRH Devanagari Extra"/>
+                <w:color w:val="000000"/>
+                <w:sz w:val="32"/>
+                <w:szCs w:val="40"/>
+              </w:rPr>
+              <w:t>ërÉÉ</w:t>
+            </w:r>
+            <w:r>
+              <w:rPr>
+                <w:rFonts w:ascii="BRH Malayalam Extra" w:hAnsi="BRH Malayalam Extra" w:cs="BRH Devanagari Extra"/>
+                <w:color w:val="000000"/>
+                <w:szCs w:val="40"/>
+              </w:rPr>
+              <w:t>–</w:t>
+            </w:r>
+            <w:r>
+              <w:rPr>
+                <w:rFonts w:ascii="BRH Devanagari Extra" w:hAnsi="BRH Devanagari Extra" w:cs="BRH Devanagari Extra"/>
+                <w:color w:val="000000"/>
+                <w:sz w:val="32"/>
+                <w:szCs w:val="40"/>
+              </w:rPr>
+              <w:t>ÎxuÉirÉÑ</w:t>
+            </w:r>
+            <w:r>
+              <w:rPr>
+                <w:rFonts w:ascii="BRH Malayalam Extra" w:hAnsi="BRH Malayalam Extra" w:cs="BRH Devanagari Extra"/>
+                <w:color w:val="000000"/>
+                <w:szCs w:val="40"/>
+              </w:rPr>
+              <w:t>–</w:t>
+            </w:r>
+            <w:r>
+              <w:rPr>
+                <w:rFonts w:ascii="BRH Devanagari Extra" w:hAnsi="BRH Devanagari Extra" w:cs="BRH Devanagari Extra"/>
+                <w:color w:val="000000"/>
+                <w:sz w:val="32"/>
+                <w:szCs w:val="40"/>
+              </w:rPr>
+              <w:t xml:space="preserve">ÍxÉërÉÉþxÉÑ | </w:t>
+            </w:r>
+          </w:p>
+          <w:p>
+            <w:pPr>
+              <w:widowControl w:val="0"/>
+              <w:autoSpaceDE w:val="0"/>
+              <w:autoSpaceDN w:val="0"/>
+              <w:adjustRightInd w:val="0"/>
+              <w:spacing w:before="0" w:line="240" w:lineRule="auto"/>
+              <w:rPr>
+                <w:rFonts w:cs="BRH Malayalam Extra"/>
+                <w:szCs w:val="40"/>
+              </w:rPr>
+            </w:pPr>
+          </w:p>
+        </w:tc>
+      </w:tr>
+    </w:tbl>
+    <w:p>
+      <w:pPr>
+        <w:spacing w:before="0" w:line="240" w:lineRule="auto"/>
+        <w:jc w:val="center"/>
+        <w:rPr>
+          <w:b/>
+          <w:bCs/>
+          <w:sz w:val="32"/>
+          <w:szCs w:val="32"/>
+          <w:u w:val="single"/>
+        </w:rPr>
+      </w:pPr>
+    </w:p>
+    <w:p>
+      <w:pPr>
+        <w:spacing w:before="0" w:line="240" w:lineRule="auto"/>
+        <w:jc w:val="center"/>
+        <w:rPr>
+          <w:b/>
+          <w:bCs/>
+          <w:sz w:val="32"/>
+          <w:szCs w:val="32"/>
+          <w:u w:val="single"/>
+        </w:rPr>
+      </w:pPr>
+    </w:p>
     <w:p>
       <w:pPr>
         <w:spacing w:before="0" w:line="240" w:lineRule="auto"/>
@@ -113,27 +2538,7 @@
           <w:sz w:val="28"/>
           <w:szCs w:val="32"/>
         </w:rPr>
-        <w:t>(</w:t>
-      </w:r>
-      <w:proofErr w:type="gramStart"/>
-      <w:r>
-        <w:rPr>
-          <w:b/>
-          <w:bCs/>
-          <w:sz w:val="28"/>
-          <w:szCs w:val="32"/>
-        </w:rPr>
-        <w:t>ignore</w:t>
-      </w:r>
-      <w:proofErr w:type="gramEnd"/>
-      <w:r>
-        <w:rPr>
-          <w:b/>
-          <w:bCs/>
-          <w:sz w:val="28"/>
-          <w:szCs w:val="32"/>
-        </w:rPr>
-        <w:t xml:space="preserve"> those which are already incorporated in your book’s version and date)</w:t>
+        <w:t>(ignore those which are already incorporated in your book’s version and date)</w:t>
       </w:r>
     </w:p>
     <w:tbl>
@@ -175,6 +2580,7 @@
                 <w:sz w:val="32"/>
                 <w:szCs w:val="32"/>
               </w:rPr>
+              <w:lastRenderedPageBreak/>
               <w:t>As Printed</w:t>
             </w:r>
           </w:p>
@@ -319,18 +2725,8 @@
                 <w:sz w:val="32"/>
                 <w:szCs w:val="40"/>
               </w:rPr>
-              <w:t>)</w:t>
-            </w:r>
-            <w:proofErr w:type="gramStart"/>
-            <w:r>
-              <w:rPr>
-                <w:rFonts w:ascii="BRH Devanagari Extra" w:hAnsi="BRH Devanagari Extra" w:cs="BRH Devanagari Extra"/>
-                <w:sz w:val="32"/>
-                <w:szCs w:val="40"/>
-              </w:rPr>
-              <w:t>-  A</w:t>
-            </w:r>
-            <w:proofErr w:type="gramEnd"/>
+              <w:t>)-  A</w:t>
+            </w:r>
             <w:r>
               <w:rPr>
                 <w:rFonts w:ascii="BRH Malayalam Extra" w:hAnsi="BRH Malayalam Extra" w:cs="BRH Devanagari Extra"/>
@@ -783,25 +3179,7 @@
                 <w:sz w:val="32"/>
                 <w:szCs w:val="40"/>
               </w:rPr>
-              <w:t>)</w:t>
-            </w:r>
-            <w:proofErr w:type="gramStart"/>
-            <w:r>
-              <w:rPr>
-                <w:rFonts w:ascii="BRH Devanagari Extra" w:hAnsi="BRH Devanagari Extra" w:cs="BRH Devanagari Extra"/>
-                <w:sz w:val="32"/>
-                <w:szCs w:val="40"/>
-              </w:rPr>
-              <w:t>-  iÉqÉç</w:t>
-            </w:r>
-            <w:proofErr w:type="gramEnd"/>
-            <w:r>
-              <w:rPr>
-                <w:rFonts w:ascii="BRH Devanagari Extra" w:hAnsi="BRH Devanagari Extra" w:cs="BRH Devanagari Extra"/>
-                <w:sz w:val="32"/>
-                <w:szCs w:val="40"/>
-              </w:rPr>
-              <w:t xml:space="preserve"> | lÉæ</w:t>
+              <w:t>)-  iÉqÉç | lÉæ</w:t>
             </w:r>
             <w:r>
               <w:rPr>
@@ -1138,18 +3516,8 @@
                 <w:sz w:val="32"/>
                 <w:szCs w:val="40"/>
               </w:rPr>
-              <w:t>)</w:t>
-            </w:r>
-            <w:proofErr w:type="gramStart"/>
-            <w:r>
-              <w:rPr>
-                <w:rFonts w:ascii="BRH Devanagari Extra" w:hAnsi="BRH Devanagari Extra" w:cs="BRH Devanagari Extra"/>
-                <w:sz w:val="32"/>
-                <w:szCs w:val="40"/>
-              </w:rPr>
-              <w:t>-  lÉæ</w:t>
-            </w:r>
-            <w:proofErr w:type="gramEnd"/>
+              <w:t>)-  lÉæ</w:t>
+            </w:r>
             <w:r>
               <w:rPr>
                 <w:rFonts w:ascii="BRH Malayalam Extra" w:hAnsi="BRH Malayalam Extra" w:cs="BRH Devanagari Extra"/>
@@ -1247,7 +3615,6 @@
               </w:rPr>
               <w:t>Uç</w:t>
             </w:r>
-            <w:proofErr w:type="gramStart"/>
             <w:r>
               <w:rPr>
                 <w:rFonts w:ascii="BRH Malayalam Extra" w:hAnsi="BRH Malayalam Extra" w:cs="BRH Devanagari Extra"/>
@@ -1263,7 +3630,6 @@
               </w:rPr>
               <w:t>.G</w:t>
             </w:r>
-            <w:proofErr w:type="gramEnd"/>
             <w:r>
               <w:rPr>
                 <w:rFonts w:ascii="BRH Malayalam Extra" w:hAnsi="BRH Malayalam Extra" w:cs="BRH Devanagari Extra"/>
@@ -1561,18 +3927,8 @@
                 <w:sz w:val="32"/>
                 <w:szCs w:val="40"/>
               </w:rPr>
-              <w:t>)</w:t>
-            </w:r>
-            <w:proofErr w:type="gramStart"/>
-            <w:r>
-              <w:rPr>
-                <w:rFonts w:ascii="BRH Devanagari Extra" w:hAnsi="BRH Devanagari Extra" w:cs="BRH Devanagari Extra"/>
-                <w:sz w:val="32"/>
-                <w:szCs w:val="40"/>
-              </w:rPr>
-              <w:t>-  A</w:t>
-            </w:r>
-            <w:proofErr w:type="gramEnd"/>
+              <w:t>)-  A</w:t>
+            </w:r>
             <w:r>
               <w:rPr>
                 <w:rFonts w:ascii="BRH Malayalam Extra" w:hAnsi="BRH Malayalam Extra" w:cs="BRH Devanagari Extra"/>
@@ -2033,25 +4389,7 @@
                 <w:sz w:val="32"/>
                 <w:szCs w:val="40"/>
               </w:rPr>
-              <w:t>)</w:t>
-            </w:r>
-            <w:proofErr w:type="gramStart"/>
-            <w:r>
-              <w:rPr>
-                <w:rFonts w:ascii="BRH Devanagari Extra" w:hAnsi="BRH Devanagari Extra" w:cs="BRH Devanagari Extra"/>
-                <w:sz w:val="32"/>
-                <w:szCs w:val="40"/>
-              </w:rPr>
-              <w:t>-  iÉqÉç</w:t>
-            </w:r>
-            <w:proofErr w:type="gramEnd"/>
-            <w:r>
-              <w:rPr>
-                <w:rFonts w:ascii="BRH Devanagari Extra" w:hAnsi="BRH Devanagari Extra" w:cs="BRH Devanagari Extra"/>
-                <w:sz w:val="32"/>
-                <w:szCs w:val="40"/>
-              </w:rPr>
-              <w:t xml:space="preserve"> | lÉæ</w:t>
+              <w:t>)-  iÉqÉç | lÉæ</w:t>
             </w:r>
             <w:r>
               <w:rPr>
@@ -2388,18 +4726,8 @@
                 <w:sz w:val="32"/>
                 <w:szCs w:val="40"/>
               </w:rPr>
-              <w:t>)</w:t>
-            </w:r>
-            <w:proofErr w:type="gramStart"/>
-            <w:r>
-              <w:rPr>
-                <w:rFonts w:ascii="BRH Devanagari Extra" w:hAnsi="BRH Devanagari Extra" w:cs="BRH Devanagari Extra"/>
-                <w:sz w:val="32"/>
-                <w:szCs w:val="40"/>
-              </w:rPr>
-              <w:t>-  lÉæ</w:t>
-            </w:r>
-            <w:proofErr w:type="gramEnd"/>
+              <w:t>)-  lÉæ</w:t>
+            </w:r>
             <w:r>
               <w:rPr>
                 <w:rFonts w:ascii="BRH Malayalam Extra" w:hAnsi="BRH Malayalam Extra" w:cs="BRH Devanagari Extra"/>
@@ -2497,7 +4825,6 @@
               </w:rPr>
               <w:t>Uç</w:t>
             </w:r>
-            <w:proofErr w:type="gramStart"/>
             <w:r>
               <w:rPr>
                 <w:rFonts w:ascii="BRH Malayalam Extra" w:hAnsi="BRH Malayalam Extra" w:cs="BRH Devanagari Extra"/>
@@ -2513,7 +4840,6 @@
               </w:rPr>
               <w:t>.G</w:t>
             </w:r>
-            <w:proofErr w:type="gramEnd"/>
             <w:r>
               <w:rPr>
                 <w:rFonts w:ascii="BRH Malayalam Extra" w:hAnsi="BRH Malayalam Extra" w:cs="BRH Devanagari Extra"/>
@@ -2835,25 +5161,7 @@
                 <w:sz w:val="32"/>
                 <w:szCs w:val="40"/>
               </w:rPr>
-              <w:t>)</w:t>
-            </w:r>
-            <w:proofErr w:type="gramStart"/>
-            <w:r>
-              <w:rPr>
-                <w:rFonts w:ascii="BRH Devanagari Extra" w:hAnsi="BRH Devanagari Extra" w:cs="BRH Devanagari Extra"/>
-                <w:sz w:val="32"/>
-                <w:szCs w:val="40"/>
-              </w:rPr>
-              <w:t>-  LMüþMümÉÉsÉqÉç</w:t>
-            </w:r>
-            <w:proofErr w:type="gramEnd"/>
-            <w:r>
-              <w:rPr>
-                <w:rFonts w:ascii="BRH Devanagari Extra" w:hAnsi="BRH Devanagari Extra" w:cs="BRH Devanagari Extra"/>
-                <w:sz w:val="32"/>
-                <w:szCs w:val="40"/>
-              </w:rPr>
-              <w:t xml:space="preserve"> | mÉë</w:t>
+              <w:t>)-  LMüþMümÉÉsÉqÉç | mÉë</w:t>
             </w:r>
             <w:r>
               <w:rPr>
@@ -3047,68 +5355,76 @@
                 <w:sz w:val="32"/>
                 <w:szCs w:val="40"/>
               </w:rPr>
+              <w:t>mÉëbÉÉ</w:t>
+            </w:r>
+            <w:r>
+              <w:rPr>
+                <w:rFonts w:ascii="BRH Malayalam Extra" w:hAnsi="BRH Malayalam Extra" w:cs="BRH Devanagari Extra"/>
+                <w:szCs w:val="40"/>
+              </w:rPr>
+              <w:t>–</w:t>
+            </w:r>
+            <w:r>
+              <w:rPr>
+                <w:rFonts w:ascii="BRH Devanagari Extra" w:hAnsi="BRH Devanagari Extra" w:cs="BRH Devanagari Extra"/>
+                <w:sz w:val="32"/>
+                <w:szCs w:val="40"/>
+              </w:rPr>
+              <w:t>xrÉÉþlÉç. WûuÉÉqÉWåû WûuÉÉqÉWåû mÉëbÉÉ</w:t>
+            </w:r>
+            <w:r>
+              <w:rPr>
+                <w:rFonts w:ascii="BRH Malayalam Extra" w:hAnsi="BRH Malayalam Extra" w:cs="BRH Devanagari Extra"/>
+                <w:szCs w:val="40"/>
+              </w:rPr>
+              <w:t>–</w:t>
+            </w:r>
+            <w:r>
+              <w:rPr>
+                <w:rFonts w:ascii="BRH Devanagari Extra" w:hAnsi="BRH Devanagari Extra" w:cs="BRH Devanagari Extra"/>
+                <w:sz w:val="32"/>
+                <w:szCs w:val="40"/>
+              </w:rPr>
+              <w:t>xrÉÉ</w:t>
+            </w:r>
+            <w:r>
+              <w:rPr>
+                <w:rFonts w:ascii="BRH Malayalam Extra" w:hAnsi="BRH Malayalam Extra" w:cs="BRH Devanagari Extra"/>
+                <w:szCs w:val="40"/>
+              </w:rPr>
+              <w:t>–</w:t>
+            </w:r>
+            <w:r>
+              <w:rPr>
+                <w:rFonts w:ascii="BRH Devanagari Extra" w:hAnsi="BRH Devanagari Extra" w:cs="BRH Devanagari Extra"/>
+                <w:sz w:val="32"/>
+                <w:szCs w:val="40"/>
+              </w:rPr>
+              <w:t xml:space="preserve"> lÉåMüþMümÉÉsÉ</w:t>
+            </w:r>
+            <w:r>
+              <w:rPr>
+                <w:rFonts w:ascii="BRH Malayalam Extra" w:hAnsi="BRH Malayalam Extra" w:cs="BRH Devanagari Extra"/>
+                <w:szCs w:val="40"/>
+              </w:rPr>
+              <w:t>–</w:t>
+            </w:r>
+            <w:r>
+              <w:rPr>
+                <w:rFonts w:ascii="BRH Devanagari Extra" w:hAnsi="BRH Devanagari Extra" w:cs="BRH Devanagari Extra"/>
+                <w:sz w:val="32"/>
+                <w:szCs w:val="40"/>
+              </w:rPr>
+              <w:t xml:space="preserve"> qÉåMüþMümÉÉsÉqÉç </w:t>
+            </w:r>
+            <w:r>
+              <w:rPr>
+                <w:rFonts w:ascii="BRH Devanagari Extra" w:hAnsi="BRH Devanagari Extra" w:cs="BRH Devanagari Extra"/>
+                <w:sz w:val="32"/>
+                <w:szCs w:val="40"/>
+              </w:rPr>
               <w:lastRenderedPageBreak/>
               <w:t>mÉëbÉÉ</w:t>
-            </w:r>
-            <w:r>
-              <w:rPr>
-                <w:rFonts w:ascii="BRH Malayalam Extra" w:hAnsi="BRH Malayalam Extra" w:cs="BRH Devanagari Extra"/>
-                <w:szCs w:val="40"/>
-              </w:rPr>
-              <w:t>–</w:t>
-            </w:r>
-            <w:r>
-              <w:rPr>
-                <w:rFonts w:ascii="BRH Devanagari Extra" w:hAnsi="BRH Devanagari Extra" w:cs="BRH Devanagari Extra"/>
-                <w:sz w:val="32"/>
-                <w:szCs w:val="40"/>
-              </w:rPr>
-              <w:t>xrÉÉþlÉç. WûuÉÉqÉWåû WûuÉÉqÉWåû mÉëbÉÉ</w:t>
-            </w:r>
-            <w:r>
-              <w:rPr>
-                <w:rFonts w:ascii="BRH Malayalam Extra" w:hAnsi="BRH Malayalam Extra" w:cs="BRH Devanagari Extra"/>
-                <w:szCs w:val="40"/>
-              </w:rPr>
-              <w:t>–</w:t>
-            </w:r>
-            <w:r>
-              <w:rPr>
-                <w:rFonts w:ascii="BRH Devanagari Extra" w:hAnsi="BRH Devanagari Extra" w:cs="BRH Devanagari Extra"/>
-                <w:sz w:val="32"/>
-                <w:szCs w:val="40"/>
-              </w:rPr>
-              <w:t>xrÉÉ</w:t>
-            </w:r>
-            <w:r>
-              <w:rPr>
-                <w:rFonts w:ascii="BRH Malayalam Extra" w:hAnsi="BRH Malayalam Extra" w:cs="BRH Devanagari Extra"/>
-                <w:szCs w:val="40"/>
-              </w:rPr>
-              <w:t>–</w:t>
-            </w:r>
-            <w:r>
-              <w:rPr>
-                <w:rFonts w:ascii="BRH Devanagari Extra" w:hAnsi="BRH Devanagari Extra" w:cs="BRH Devanagari Extra"/>
-                <w:sz w:val="32"/>
-                <w:szCs w:val="40"/>
-              </w:rPr>
-              <w:t xml:space="preserve"> lÉåMüþMümÉÉsÉ</w:t>
-            </w:r>
-            <w:r>
-              <w:rPr>
-                <w:rFonts w:ascii="BRH Malayalam Extra" w:hAnsi="BRH Malayalam Extra" w:cs="BRH Devanagari Extra"/>
-                <w:szCs w:val="40"/>
-              </w:rPr>
-              <w:t>–</w:t>
-            </w:r>
-            <w:r>
-              <w:rPr>
-                <w:rFonts w:ascii="BRH Devanagari Extra" w:hAnsi="BRH Devanagari Extra" w:cs="BRH Devanagari Extra"/>
-                <w:sz w:val="32"/>
-                <w:szCs w:val="40"/>
-              </w:rPr>
-              <w:t xml:space="preserve"> qÉåMüþMümÉÉsÉqÉç mÉëbÉÉ</w:t>
             </w:r>
             <w:r>
               <w:rPr>
@@ -3244,18 +5560,8 @@
                 <w:sz w:val="32"/>
                 <w:szCs w:val="40"/>
               </w:rPr>
-              <w:t>)</w:t>
-            </w:r>
-            <w:proofErr w:type="gramStart"/>
-            <w:r>
-              <w:rPr>
-                <w:rFonts w:ascii="BRH Devanagari Extra" w:hAnsi="BRH Devanagari Extra" w:cs="BRH Devanagari Extra"/>
-                <w:sz w:val="32"/>
-                <w:szCs w:val="40"/>
-              </w:rPr>
-              <w:t>-  mÉë</w:t>
-            </w:r>
-            <w:proofErr w:type="gramEnd"/>
+              <w:t>)-  mÉë</w:t>
+            </w:r>
             <w:r>
               <w:rPr>
                 <w:rFonts w:ascii="BRH Malayalam Extra" w:hAnsi="BRH Malayalam Extra" w:cs="BRH Devanagari Extra"/>
@@ -3694,25 +6000,7 @@
                 <w:sz w:val="32"/>
                 <w:szCs w:val="40"/>
               </w:rPr>
-              <w:t>)</w:t>
-            </w:r>
-            <w:proofErr w:type="gramStart"/>
-            <w:r>
-              <w:rPr>
-                <w:rFonts w:ascii="BRH Devanagari Extra" w:hAnsi="BRH Devanagari Extra" w:cs="BRH Devanagari Extra"/>
-                <w:sz w:val="32"/>
-                <w:szCs w:val="40"/>
-              </w:rPr>
-              <w:t>-  LMüþMümÉÉsÉqÉç</w:t>
-            </w:r>
-            <w:proofErr w:type="gramEnd"/>
-            <w:r>
-              <w:rPr>
-                <w:rFonts w:ascii="BRH Devanagari Extra" w:hAnsi="BRH Devanagari Extra" w:cs="BRH Devanagari Extra"/>
-                <w:sz w:val="32"/>
-                <w:szCs w:val="40"/>
-              </w:rPr>
-              <w:t xml:space="preserve"> | mÉë</w:t>
+              <w:t>)-  LMüþMümÉÉsÉqÉç | mÉë</w:t>
             </w:r>
             <w:r>
               <w:rPr>
@@ -3906,85 +6194,93 @@
                 <w:sz w:val="32"/>
                 <w:szCs w:val="40"/>
               </w:rPr>
+              <w:t>mÉëbÉÉ</w:t>
+            </w:r>
+            <w:r>
+              <w:rPr>
+                <w:rFonts w:ascii="BRH Malayalam Extra" w:hAnsi="BRH Malayalam Extra" w:cs="BRH Devanagari Extra"/>
+                <w:szCs w:val="40"/>
+              </w:rPr>
+              <w:t>–</w:t>
+            </w:r>
+            <w:r>
+              <w:rPr>
+                <w:rFonts w:ascii="BRH Devanagari Extra" w:hAnsi="BRH Devanagari Extra" w:cs="BRH Devanagari Extra"/>
+                <w:sz w:val="32"/>
+                <w:szCs w:val="40"/>
+              </w:rPr>
+              <w:t>xrÉÉ</w:t>
+            </w:r>
+            <w:r>
+              <w:rPr>
+                <w:rFonts w:ascii="BRH Devanagari Extra" w:hAnsi="BRH Devanagari Extra" w:cs="BRH Devanagari Extra"/>
+                <w:sz w:val="32"/>
+                <w:szCs w:val="40"/>
+                <w:highlight w:val="green"/>
+              </w:rPr>
+              <w:t>lÉþ</w:t>
+            </w:r>
+            <w:r>
+              <w:rPr>
+                <w:rFonts w:ascii="BRH Devanagari Extra" w:hAnsi="BRH Devanagari Extra" w:cs="BRH Devanagari Extra"/>
+                <w:sz w:val="32"/>
+                <w:szCs w:val="40"/>
+              </w:rPr>
+              <w:t>ç. WûuÉÉqÉWåû WûuÉÉqÉWåû mÉëbÉÉ</w:t>
+            </w:r>
+            <w:r>
+              <w:rPr>
+                <w:rFonts w:ascii="BRH Malayalam Extra" w:hAnsi="BRH Malayalam Extra" w:cs="BRH Devanagari Extra"/>
+                <w:szCs w:val="40"/>
+              </w:rPr>
+              <w:t>–</w:t>
+            </w:r>
+            <w:r>
+              <w:rPr>
+                <w:rFonts w:ascii="BRH Devanagari Extra" w:hAnsi="BRH Devanagari Extra" w:cs="BRH Devanagari Extra"/>
+                <w:sz w:val="32"/>
+                <w:szCs w:val="40"/>
+              </w:rPr>
+              <w:t>xrÉÉ</w:t>
+            </w:r>
+            <w:r>
+              <w:rPr>
+                <w:rFonts w:ascii="BRH Malayalam Extra" w:hAnsi="BRH Malayalam Extra" w:cs="BRH Devanagari Extra"/>
+                <w:szCs w:val="40"/>
+              </w:rPr>
+              <w:t>–</w:t>
+            </w:r>
+            <w:r>
+              <w:rPr>
+                <w:rFonts w:ascii="BRH Devanagari Extra" w:hAnsi="BRH Devanagari Extra" w:cs="BRH Devanagari Extra"/>
+                <w:sz w:val="32"/>
+                <w:szCs w:val="40"/>
+              </w:rPr>
+              <w:t xml:space="preserve"> lÉåMüþMümÉÉsÉ</w:t>
+            </w:r>
+            <w:r>
+              <w:rPr>
+                <w:rFonts w:ascii="BRH Malayalam Extra" w:hAnsi="BRH Malayalam Extra" w:cs="BRH Devanagari Extra"/>
+                <w:szCs w:val="40"/>
+              </w:rPr>
+              <w:t>–</w:t>
+            </w:r>
+            <w:r>
+              <w:rPr>
+                <w:rFonts w:ascii="BRH Devanagari Extra" w:hAnsi="BRH Devanagari Extra" w:cs="BRH Devanagari Extra"/>
+                <w:sz w:val="32"/>
+                <w:szCs w:val="40"/>
+              </w:rPr>
+              <w:t xml:space="preserve"> qÉåMüþMümÉÉsÉqÉç </w:t>
+            </w:r>
+            <w:r>
+              <w:rPr>
+                <w:rFonts w:ascii="BRH Devanagari Extra" w:hAnsi="BRH Devanagari Extra" w:cs="BRH Devanagari Extra"/>
+                <w:sz w:val="32"/>
+                <w:szCs w:val="40"/>
+              </w:rPr>
               <w:lastRenderedPageBreak/>
               <w:t>mÉëbÉÉ</w:t>
-            </w:r>
-            <w:r>
-              <w:rPr>
-                <w:rFonts w:ascii="BRH Malayalam Extra" w:hAnsi="BRH Malayalam Extra" w:cs="BRH Devanagari Extra"/>
-                <w:szCs w:val="40"/>
-              </w:rPr>
-              <w:t>–</w:t>
-            </w:r>
-            <w:r>
-              <w:rPr>
-                <w:rFonts w:ascii="BRH Devanagari Extra" w:hAnsi="BRH Devanagari Extra" w:cs="BRH Devanagari Extra"/>
-                <w:sz w:val="32"/>
-                <w:szCs w:val="40"/>
-              </w:rPr>
-              <w:t>xrÉÉ</w:t>
-            </w:r>
-            <w:r>
-              <w:rPr>
-                <w:rFonts w:ascii="BRH Devanagari Extra" w:hAnsi="BRH Devanagari Extra" w:cs="BRH Devanagari Extra"/>
-                <w:sz w:val="32"/>
-                <w:szCs w:val="40"/>
-                <w:highlight w:val="green"/>
-              </w:rPr>
-              <w:t>lÉþ</w:t>
-            </w:r>
-            <w:r>
-              <w:rPr>
-                <w:rFonts w:ascii="BRH Devanagari Extra" w:hAnsi="BRH Devanagari Extra" w:cs="BRH Devanagari Extra"/>
-                <w:sz w:val="32"/>
-                <w:szCs w:val="40"/>
-              </w:rPr>
-              <w:t>ç. WûuÉÉqÉWåû WûuÉÉqÉWåû mÉëbÉÉ</w:t>
-            </w:r>
-            <w:r>
-              <w:rPr>
-                <w:rFonts w:ascii="BRH Malayalam Extra" w:hAnsi="BRH Malayalam Extra" w:cs="BRH Devanagari Extra"/>
-                <w:szCs w:val="40"/>
-              </w:rPr>
-              <w:t>–</w:t>
-            </w:r>
-            <w:r>
-              <w:rPr>
-                <w:rFonts w:ascii="BRH Devanagari Extra" w:hAnsi="BRH Devanagari Extra" w:cs="BRH Devanagari Extra"/>
-                <w:sz w:val="32"/>
-                <w:szCs w:val="40"/>
-              </w:rPr>
-              <w:t>xrÉÉ</w:t>
-            </w:r>
-            <w:r>
-              <w:rPr>
-                <w:rFonts w:ascii="BRH Malayalam Extra" w:hAnsi="BRH Malayalam Extra" w:cs="BRH Devanagari Extra"/>
-                <w:szCs w:val="40"/>
-              </w:rPr>
-              <w:t>–</w:t>
-            </w:r>
-            <w:r>
-              <w:rPr>
-                <w:rFonts w:ascii="BRH Devanagari Extra" w:hAnsi="BRH Devanagari Extra" w:cs="BRH Devanagari Extra"/>
-                <w:sz w:val="32"/>
-                <w:szCs w:val="40"/>
-              </w:rPr>
-              <w:t xml:space="preserve"> lÉåMüþMümÉÉsÉ</w:t>
-            </w:r>
-            <w:r>
-              <w:rPr>
-                <w:rFonts w:ascii="BRH Malayalam Extra" w:hAnsi="BRH Malayalam Extra" w:cs="BRH Devanagari Extra"/>
-                <w:szCs w:val="40"/>
-              </w:rPr>
-              <w:t>–</w:t>
-            </w:r>
-            <w:r>
-              <w:rPr>
-                <w:rFonts w:ascii="BRH Devanagari Extra" w:hAnsi="BRH Devanagari Extra" w:cs="BRH Devanagari Extra"/>
-                <w:sz w:val="32"/>
-                <w:szCs w:val="40"/>
-              </w:rPr>
-              <w:t xml:space="preserve"> qÉåMüþMümÉÉsÉqÉç mÉëbÉÉ</w:t>
             </w:r>
             <w:r>
               <w:rPr>
@@ -4128,18 +6424,8 @@
                 <w:sz w:val="32"/>
                 <w:szCs w:val="40"/>
               </w:rPr>
-              <w:t>)</w:t>
-            </w:r>
-            <w:proofErr w:type="gramStart"/>
-            <w:r>
-              <w:rPr>
-                <w:rFonts w:ascii="BRH Devanagari Extra" w:hAnsi="BRH Devanagari Extra" w:cs="BRH Devanagari Extra"/>
-                <w:sz w:val="32"/>
-                <w:szCs w:val="40"/>
-              </w:rPr>
-              <w:t>-  mÉë</w:t>
-            </w:r>
-            <w:proofErr w:type="gramEnd"/>
+              <w:t>)-  mÉë</w:t>
+            </w:r>
             <w:r>
               <w:rPr>
                 <w:rFonts w:ascii="BRH Malayalam Extra" w:hAnsi="BRH Malayalam Extra" w:cs="BRH Devanagari Extra"/>
@@ -6023,7 +8309,6 @@
                 <w:szCs w:val="40"/>
                 <w:lang w:val="it-IT"/>
               </w:rPr>
-              <w:lastRenderedPageBreak/>
               <w:t>31</w:t>
             </w:r>
             <w:r>
@@ -6198,6 +8483,7 @@
                 <w:szCs w:val="40"/>
                 <w:lang w:val="it-IT"/>
               </w:rPr>
+              <w:lastRenderedPageBreak/>
               <w:t>xÉÑmÉÔÿhÉÉï</w:t>
             </w:r>
             <w:r>
@@ -7430,7 +9716,6 @@
                 <w:szCs w:val="40"/>
                 <w:lang w:val="it-IT"/>
               </w:rPr>
-              <w:lastRenderedPageBreak/>
               <w:t>31</w:t>
             </w:r>
             <w:r>
@@ -7577,6 +9862,7 @@
                 <w:szCs w:val="40"/>
                 <w:lang w:val="it-IT"/>
               </w:rPr>
+              <w:lastRenderedPageBreak/>
               <w:t>xÉÑmÉÔÿhÉÉï</w:t>
             </w:r>
             <w:r>
@@ -11228,25 +13514,7 @@
                 <w:sz w:val="32"/>
                 <w:szCs w:val="40"/>
               </w:rPr>
-              <w:t>)</w:t>
-            </w:r>
-            <w:proofErr w:type="gramStart"/>
-            <w:r>
-              <w:rPr>
-                <w:rFonts w:ascii="BRH Devanagari Extra" w:hAnsi="BRH Devanagari Extra" w:cs="BRH Devanagari Extra"/>
-                <w:sz w:val="32"/>
-                <w:szCs w:val="40"/>
-              </w:rPr>
-              <w:t>-  §</w:t>
-            </w:r>
-            <w:proofErr w:type="gramEnd"/>
-            <w:r>
-              <w:rPr>
-                <w:rFonts w:ascii="BRH Devanagari Extra" w:hAnsi="BRH Devanagari Extra" w:cs="BRH Devanagari Extra"/>
-                <w:sz w:val="32"/>
-                <w:szCs w:val="40"/>
-              </w:rPr>
-              <w:t>rÉþÇoÉMüqÉç | rÉ</w:t>
+              <w:t>)-  §rÉþÇoÉMüqÉç | rÉ</w:t>
             </w:r>
             <w:r>
               <w:rPr>
@@ -11649,18 +13917,8 @@
                 <w:sz w:val="32"/>
                 <w:szCs w:val="40"/>
               </w:rPr>
-              <w:t>)</w:t>
-            </w:r>
-            <w:proofErr w:type="gramStart"/>
-            <w:r>
-              <w:rPr>
-                <w:rFonts w:ascii="BRH Devanagari Extra" w:hAnsi="BRH Devanagari Extra" w:cs="BRH Devanagari Extra"/>
-                <w:sz w:val="32"/>
-                <w:szCs w:val="40"/>
-              </w:rPr>
-              <w:t>-  kÉå</w:t>
-            </w:r>
-            <w:proofErr w:type="gramEnd"/>
+              <w:t>)-  kÉå</w:t>
+            </w:r>
             <w:r>
               <w:rPr>
                 <w:rFonts w:ascii="BRH Malayalam Extra" w:hAnsi="BRH Malayalam Extra" w:cs="BRH Devanagari Extra"/>
@@ -12005,25 +14263,7 @@
                 <w:sz w:val="32"/>
                 <w:szCs w:val="40"/>
               </w:rPr>
-              <w:t>)</w:t>
-            </w:r>
-            <w:proofErr w:type="gramStart"/>
-            <w:r>
-              <w:rPr>
-                <w:rFonts w:ascii="BRH Devanagari Extra" w:hAnsi="BRH Devanagari Extra" w:cs="BRH Devanagari Extra"/>
-                <w:sz w:val="32"/>
-                <w:szCs w:val="40"/>
-              </w:rPr>
-              <w:t>-  SÍ</w:t>
-            </w:r>
-            <w:proofErr w:type="gramEnd"/>
-            <w:r>
-              <w:rPr>
-                <w:rFonts w:ascii="BRH Devanagari Extra" w:hAnsi="BRH Devanagari Extra" w:cs="BRH Devanagari Extra"/>
-                <w:sz w:val="32"/>
-                <w:szCs w:val="40"/>
-              </w:rPr>
-              <w:t>¤ÉþhÉÉ | lÉæ</w:t>
+              <w:t>)-  SÍ¤ÉþhÉÉ | lÉæ</w:t>
             </w:r>
             <w:r>
               <w:rPr>
@@ -12324,7 +14564,6 @@
                 <w:rFonts w:cs="BRH Devanagari Extra"/>
                 <w:szCs w:val="40"/>
               </w:rPr>
-              <w:lastRenderedPageBreak/>
               <w:t>23</w:t>
             </w:r>
             <w:r>
@@ -12416,18 +14655,8 @@
                 <w:sz w:val="32"/>
                 <w:szCs w:val="40"/>
               </w:rPr>
-              <w:t>)</w:t>
-            </w:r>
-            <w:proofErr w:type="gramStart"/>
-            <w:r>
-              <w:rPr>
-                <w:rFonts w:ascii="BRH Devanagari Extra" w:hAnsi="BRH Devanagari Extra" w:cs="BRH Devanagari Extra"/>
-                <w:sz w:val="32"/>
-                <w:szCs w:val="40"/>
-              </w:rPr>
-              <w:t>-  lÉæ</w:t>
-            </w:r>
-            <w:proofErr w:type="gramEnd"/>
+              <w:t>)-  lÉæ</w:t>
+            </w:r>
             <w:r>
               <w:rPr>
                 <w:rFonts w:ascii="BRH Malayalam Extra" w:hAnsi="BRH Malayalam Extra" w:cs="BRH Devanagari Extra"/>
@@ -12552,6 +14781,7 @@
                 <w:sz w:val="32"/>
                 <w:szCs w:val="40"/>
               </w:rPr>
+              <w:lastRenderedPageBreak/>
               <w:t>lÉæ</w:t>
             </w:r>
             <w:r>
@@ -12569,7 +14799,6 @@
               </w:rPr>
               <w:t>Uç</w:t>
             </w:r>
-            <w:proofErr w:type="gramStart"/>
             <w:r>
               <w:rPr>
                 <w:rFonts w:ascii="BRH Malayalam Extra" w:hAnsi="BRH Malayalam Extra" w:cs="BRH Devanagari Extra"/>
@@ -12585,7 +14814,6 @@
               </w:rPr>
               <w:t>.G</w:t>
             </w:r>
-            <w:proofErr w:type="gramEnd"/>
             <w:r>
               <w:rPr>
                 <w:rFonts w:ascii="BRH Malayalam Extra" w:hAnsi="BRH Malayalam Extra" w:cs="BRH Devanagari Extra"/>
@@ -12971,18 +15199,8 @@
                 <w:sz w:val="32"/>
                 <w:szCs w:val="40"/>
               </w:rPr>
-              <w:t>)</w:t>
-            </w:r>
-            <w:proofErr w:type="gramStart"/>
-            <w:r>
-              <w:rPr>
-                <w:rFonts w:ascii="BRH Devanagari Extra" w:hAnsi="BRH Devanagari Extra" w:cs="BRH Devanagari Extra"/>
-                <w:sz w:val="32"/>
-                <w:szCs w:val="40"/>
-              </w:rPr>
-              <w:t>-  kÉå</w:t>
-            </w:r>
-            <w:proofErr w:type="gramEnd"/>
+              <w:t>)-  kÉå</w:t>
+            </w:r>
             <w:r>
               <w:rPr>
                 <w:rFonts w:ascii="BRH Malayalam Extra" w:hAnsi="BRH Malayalam Extra" w:cs="BRH Devanagari Extra"/>
@@ -13327,25 +15545,7 @@
                 <w:sz w:val="32"/>
                 <w:szCs w:val="40"/>
               </w:rPr>
-              <w:t>)</w:t>
-            </w:r>
-            <w:proofErr w:type="gramStart"/>
-            <w:r>
-              <w:rPr>
-                <w:rFonts w:ascii="BRH Devanagari Extra" w:hAnsi="BRH Devanagari Extra" w:cs="BRH Devanagari Extra"/>
-                <w:sz w:val="32"/>
-                <w:szCs w:val="40"/>
-              </w:rPr>
-              <w:t>-  SÍ</w:t>
-            </w:r>
-            <w:proofErr w:type="gramEnd"/>
-            <w:r>
-              <w:rPr>
-                <w:rFonts w:ascii="BRH Devanagari Extra" w:hAnsi="BRH Devanagari Extra" w:cs="BRH Devanagari Extra"/>
-                <w:sz w:val="32"/>
-                <w:szCs w:val="40"/>
-              </w:rPr>
-              <w:t>¤ÉþhÉÉ | lÉæ</w:t>
+              <w:t>)-  SÍ¤ÉþhÉÉ | lÉæ</w:t>
             </w:r>
             <w:r>
               <w:rPr>
@@ -13668,7 +15868,6 @@
                 <w:rFonts w:cs="BRH Devanagari Extra"/>
                 <w:szCs w:val="40"/>
               </w:rPr>
-              <w:lastRenderedPageBreak/>
               <w:t>23</w:t>
             </w:r>
             <w:r>
@@ -13760,18 +15959,8 @@
                 <w:sz w:val="32"/>
                 <w:szCs w:val="40"/>
               </w:rPr>
-              <w:t>)</w:t>
-            </w:r>
-            <w:proofErr w:type="gramStart"/>
-            <w:r>
-              <w:rPr>
-                <w:rFonts w:ascii="BRH Devanagari Extra" w:hAnsi="BRH Devanagari Extra" w:cs="BRH Devanagari Extra"/>
-                <w:sz w:val="32"/>
-                <w:szCs w:val="40"/>
-              </w:rPr>
-              <w:t>-  lÉæ</w:t>
-            </w:r>
-            <w:proofErr w:type="gramEnd"/>
+              <w:t>)-  lÉæ</w:t>
+            </w:r>
             <w:r>
               <w:rPr>
                 <w:rFonts w:ascii="BRH Malayalam Extra" w:hAnsi="BRH Malayalam Extra" w:cs="BRH Devanagari Extra"/>
@@ -13896,6 +16085,7 @@
                 <w:sz w:val="32"/>
                 <w:szCs w:val="40"/>
               </w:rPr>
+              <w:lastRenderedPageBreak/>
               <w:t>lÉæ</w:t>
             </w:r>
             <w:r>
@@ -13913,7 +16103,6 @@
               </w:rPr>
               <w:t>Uç</w:t>
             </w:r>
-            <w:proofErr w:type="gramStart"/>
             <w:r>
               <w:rPr>
                 <w:rFonts w:ascii="BRH Malayalam Extra" w:hAnsi="BRH Malayalam Extra" w:cs="BRH Devanagari Extra"/>
@@ -13929,7 +16118,6 @@
               </w:rPr>
               <w:t>.G</w:t>
             </w:r>
-            <w:proofErr w:type="gramEnd"/>
             <w:r>
               <w:rPr>
                 <w:rFonts w:ascii="BRH Malayalam Extra" w:hAnsi="BRH Malayalam Extra" w:cs="BRH Devanagari Extra"/>
@@ -14317,18 +16505,8 @@
                 <w:sz w:val="32"/>
                 <w:szCs w:val="40"/>
               </w:rPr>
-              <w:t>)</w:t>
-            </w:r>
-            <w:proofErr w:type="gramStart"/>
-            <w:r>
-              <w:rPr>
-                <w:rFonts w:ascii="BRH Devanagari Extra" w:hAnsi="BRH Devanagari Extra" w:cs="BRH Devanagari Extra"/>
-                <w:sz w:val="32"/>
-                <w:szCs w:val="40"/>
-              </w:rPr>
-              <w:t>-  uÉ</w:t>
-            </w:r>
-            <w:proofErr w:type="gramEnd"/>
+              <w:t>)-  uÉ</w:t>
+            </w:r>
             <w:r>
               <w:rPr>
                 <w:rFonts w:ascii="BRH Malayalam Extra" w:hAnsi="BRH Malayalam Extra" w:cs="BRH Devanagari Extra"/>
@@ -14720,25 +16898,7 @@
                 <w:sz w:val="32"/>
                 <w:szCs w:val="40"/>
               </w:rPr>
-              <w:t>)</w:t>
-            </w:r>
-            <w:proofErr w:type="gramStart"/>
-            <w:r>
-              <w:rPr>
-                <w:rFonts w:ascii="BRH Devanagari Extra" w:hAnsi="BRH Devanagari Extra" w:cs="BRH Devanagari Extra"/>
-                <w:sz w:val="32"/>
-                <w:szCs w:val="40"/>
-              </w:rPr>
-              <w:t>-  ClSìÉþrÉ</w:t>
-            </w:r>
-            <w:proofErr w:type="gramEnd"/>
-            <w:r>
-              <w:rPr>
-                <w:rFonts w:ascii="BRH Devanagari Extra" w:hAnsi="BRH Devanagari Extra" w:cs="BRH Devanagari Extra"/>
-                <w:sz w:val="32"/>
-                <w:szCs w:val="40"/>
-              </w:rPr>
-              <w:t xml:space="preserve"> | A</w:t>
+              <w:t>)-  ClSìÉþrÉ | A</w:t>
             </w:r>
             <w:r>
               <w:rPr>
@@ -15168,18 +17328,8 @@
                 <w:sz w:val="32"/>
                 <w:szCs w:val="40"/>
               </w:rPr>
-              <w:t>)</w:t>
-            </w:r>
-            <w:proofErr w:type="gramStart"/>
-            <w:r>
-              <w:rPr>
-                <w:rFonts w:ascii="BRH Devanagari Extra" w:hAnsi="BRH Devanagari Extra" w:cs="BRH Devanagari Extra"/>
-                <w:sz w:val="32"/>
-                <w:szCs w:val="40"/>
-              </w:rPr>
-              <w:t>-  A</w:t>
-            </w:r>
-            <w:proofErr w:type="gramEnd"/>
+              <w:t>)-  A</w:t>
+            </w:r>
             <w:r>
               <w:rPr>
                 <w:rFonts w:ascii="BRH Malayalam Extra" w:hAnsi="BRH Malayalam Extra" w:cs="BRH Devanagari Extra"/>
@@ -15642,18 +17792,8 @@
                 <w:sz w:val="32"/>
                 <w:szCs w:val="40"/>
               </w:rPr>
-              <w:t>)</w:t>
-            </w:r>
-            <w:proofErr w:type="gramStart"/>
-            <w:r>
-              <w:rPr>
-                <w:rFonts w:ascii="BRH Devanagari Extra" w:hAnsi="BRH Devanagari Extra" w:cs="BRH Devanagari Extra"/>
-                <w:sz w:val="32"/>
-                <w:szCs w:val="40"/>
-              </w:rPr>
-              <w:t>-  uÉ</w:t>
-            </w:r>
-            <w:proofErr w:type="gramEnd"/>
+              <w:t>)-  uÉ</w:t>
+            </w:r>
             <w:r>
               <w:rPr>
                 <w:rFonts w:ascii="BRH Malayalam Extra" w:hAnsi="BRH Malayalam Extra" w:cs="BRH Devanagari Extra"/>
@@ -16028,25 +18168,7 @@
                 <w:sz w:val="32"/>
                 <w:szCs w:val="40"/>
               </w:rPr>
-              <w:t>)</w:t>
-            </w:r>
-            <w:proofErr w:type="gramStart"/>
-            <w:r>
-              <w:rPr>
-                <w:rFonts w:ascii="BRH Devanagari Extra" w:hAnsi="BRH Devanagari Extra" w:cs="BRH Devanagari Extra"/>
-                <w:sz w:val="32"/>
-                <w:szCs w:val="40"/>
-              </w:rPr>
-              <w:t>-  ClSìÉþrÉ</w:t>
-            </w:r>
-            <w:proofErr w:type="gramEnd"/>
-            <w:r>
-              <w:rPr>
-                <w:rFonts w:ascii="BRH Devanagari Extra" w:hAnsi="BRH Devanagari Extra" w:cs="BRH Devanagari Extra"/>
-                <w:sz w:val="32"/>
-                <w:szCs w:val="40"/>
-              </w:rPr>
-              <w:t xml:space="preserve"> | A</w:t>
+              <w:t>)-  ClSìÉþrÉ | A</w:t>
             </w:r>
             <w:r>
               <w:rPr>
@@ -16459,18 +18581,8 @@
                 <w:sz w:val="32"/>
                 <w:szCs w:val="40"/>
               </w:rPr>
-              <w:t>)</w:t>
-            </w:r>
-            <w:proofErr w:type="gramStart"/>
-            <w:r>
-              <w:rPr>
-                <w:rFonts w:ascii="BRH Devanagari Extra" w:hAnsi="BRH Devanagari Extra" w:cs="BRH Devanagari Extra"/>
-                <w:sz w:val="32"/>
-                <w:szCs w:val="40"/>
-              </w:rPr>
-              <w:t>-  A</w:t>
-            </w:r>
-            <w:proofErr w:type="gramEnd"/>
+              <w:t>)-  A</w:t>
+            </w:r>
             <w:r>
               <w:rPr>
                 <w:rFonts w:ascii="BRH Malayalam Extra" w:hAnsi="BRH Malayalam Extra" w:cs="BRH Devanagari Extra"/>
@@ -16940,25 +19052,7 @@
                 <w:sz w:val="32"/>
                 <w:szCs w:val="40"/>
               </w:rPr>
-              <w:t>)</w:t>
-            </w:r>
-            <w:proofErr w:type="gramStart"/>
-            <w:r>
-              <w:rPr>
-                <w:rFonts w:ascii="BRH Devanagari Extra" w:hAnsi="BRH Devanagari Extra" w:cs="BRH Devanagari Extra"/>
-                <w:sz w:val="32"/>
-                <w:szCs w:val="40"/>
-              </w:rPr>
-              <w:t>-  AÉÌuÉþ</w:t>
-            </w:r>
-            <w:proofErr w:type="gramEnd"/>
-            <w:r>
-              <w:rPr>
-                <w:rFonts w:ascii="BRH Devanagari Extra" w:hAnsi="BRH Devanagari Extra" w:cs="BRH Devanagari Extra"/>
-                <w:sz w:val="32"/>
-                <w:szCs w:val="40"/>
-              </w:rPr>
-              <w:t>³Éå |</w:t>
+              <w:t>)-  AÉÌuÉþ³Éå |</w:t>
             </w:r>
           </w:p>
           <w:p>
@@ -17134,25 +19228,7 @@
                 <w:sz w:val="32"/>
                 <w:szCs w:val="40"/>
               </w:rPr>
-              <w:t>)</w:t>
-            </w:r>
-            <w:proofErr w:type="gramStart"/>
-            <w:r>
-              <w:rPr>
-                <w:rFonts w:ascii="BRH Devanagari Extra" w:hAnsi="BRH Devanagari Extra" w:cs="BRH Devanagari Extra"/>
-                <w:sz w:val="32"/>
-                <w:szCs w:val="40"/>
-              </w:rPr>
-              <w:t>-  AÉÌuÉþ</w:t>
-            </w:r>
-            <w:proofErr w:type="gramEnd"/>
-            <w:r>
-              <w:rPr>
-                <w:rFonts w:ascii="BRH Devanagari Extra" w:hAnsi="BRH Devanagari Extra" w:cs="BRH Devanagari Extra"/>
-                <w:sz w:val="32"/>
-                <w:szCs w:val="40"/>
-              </w:rPr>
-              <w:t>³Éå |</w:t>
+              <w:t>)-  AÉÌuÉþ³Éå |</w:t>
             </w:r>
           </w:p>
           <w:p>
@@ -17342,25 +19418,7 @@
                 <w:sz w:val="32"/>
                 <w:szCs w:val="40"/>
               </w:rPr>
-              <w:t>)</w:t>
-            </w:r>
-            <w:proofErr w:type="gramStart"/>
-            <w:r>
-              <w:rPr>
-                <w:rFonts w:ascii="BRH Devanagari Extra" w:hAnsi="BRH Devanagari Extra" w:cs="BRH Devanagari Extra"/>
-                <w:sz w:val="32"/>
-                <w:szCs w:val="40"/>
-              </w:rPr>
-              <w:t>-  ArÉþxxjÉÔhÉÉæ</w:t>
-            </w:r>
-            <w:proofErr w:type="gramEnd"/>
-            <w:r>
-              <w:rPr>
-                <w:rFonts w:ascii="BRH Devanagari Extra" w:hAnsi="BRH Devanagari Extra" w:cs="BRH Devanagari Extra"/>
-                <w:sz w:val="32"/>
-                <w:szCs w:val="40"/>
-              </w:rPr>
-              <w:t xml:space="preserve"> |</w:t>
+              <w:t>)-  ArÉþxxjÉÔhÉÉæ |</w:t>
             </w:r>
           </w:p>
           <w:p>
@@ -17566,25 +19624,7 @@
                 <w:sz w:val="32"/>
                 <w:szCs w:val="40"/>
               </w:rPr>
-              <w:t>)</w:t>
-            </w:r>
-            <w:proofErr w:type="gramStart"/>
-            <w:r>
-              <w:rPr>
-                <w:rFonts w:ascii="BRH Devanagari Extra" w:hAnsi="BRH Devanagari Extra" w:cs="BRH Devanagari Extra"/>
-                <w:sz w:val="32"/>
-                <w:szCs w:val="40"/>
-              </w:rPr>
-              <w:t>-  ArÉþxxjÉÔhÉÉæ</w:t>
-            </w:r>
-            <w:proofErr w:type="gramEnd"/>
-            <w:r>
-              <w:rPr>
-                <w:rFonts w:ascii="BRH Devanagari Extra" w:hAnsi="BRH Devanagari Extra" w:cs="BRH Devanagari Extra"/>
-                <w:sz w:val="32"/>
-                <w:szCs w:val="40"/>
-              </w:rPr>
-              <w:t xml:space="preserve"> |</w:t>
+              <w:t>)-  ArÉþxxjÉÔhÉÉæ |</w:t>
             </w:r>
           </w:p>
           <w:p>
@@ -17792,25 +19832,7 @@
                 <w:sz w:val="32"/>
                 <w:szCs w:val="40"/>
               </w:rPr>
-              <w:t>)</w:t>
-            </w:r>
-            <w:proofErr w:type="gramStart"/>
-            <w:r>
-              <w:rPr>
-                <w:rFonts w:ascii="BRH Devanagari Extra" w:hAnsi="BRH Devanagari Extra" w:cs="BRH Devanagari Extra"/>
-                <w:sz w:val="32"/>
-                <w:szCs w:val="40"/>
-              </w:rPr>
-              <w:t>-  EÌSþiÉÉæ</w:t>
-            </w:r>
-            <w:proofErr w:type="gramEnd"/>
-            <w:r>
-              <w:rPr>
-                <w:rFonts w:ascii="BRH Devanagari Extra" w:hAnsi="BRH Devanagari Extra" w:cs="BRH Devanagari Extra"/>
-                <w:sz w:val="32"/>
-                <w:szCs w:val="40"/>
-              </w:rPr>
-              <w:t xml:space="preserve"> |</w:t>
+              <w:t>)-  EÌSþiÉÉæ |</w:t>
             </w:r>
           </w:p>
           <w:p>
@@ -18016,25 +20038,7 @@
                 <w:sz w:val="32"/>
                 <w:szCs w:val="40"/>
               </w:rPr>
-              <w:t>)</w:t>
-            </w:r>
-            <w:proofErr w:type="gramStart"/>
-            <w:r>
-              <w:rPr>
-                <w:rFonts w:ascii="BRH Devanagari Extra" w:hAnsi="BRH Devanagari Extra" w:cs="BRH Devanagari Extra"/>
-                <w:sz w:val="32"/>
-                <w:szCs w:val="40"/>
-              </w:rPr>
-              <w:t>-  EÌSþiÉÉæ</w:t>
-            </w:r>
-            <w:proofErr w:type="gramEnd"/>
-            <w:r>
-              <w:rPr>
-                <w:rFonts w:ascii="BRH Devanagari Extra" w:hAnsi="BRH Devanagari Extra" w:cs="BRH Devanagari Extra"/>
-                <w:sz w:val="32"/>
-                <w:szCs w:val="40"/>
-              </w:rPr>
-              <w:t xml:space="preserve"> |</w:t>
+              <w:t>)-  EÌSþiÉÉæ |</w:t>
             </w:r>
           </w:p>
           <w:p>
@@ -18242,18 +20246,8 @@
                 <w:sz w:val="32"/>
                 <w:szCs w:val="40"/>
               </w:rPr>
-              <w:t>)</w:t>
-            </w:r>
-            <w:proofErr w:type="gramStart"/>
-            <w:r>
-              <w:rPr>
-                <w:rFonts w:ascii="BRH Devanagari Extra" w:hAnsi="BRH Devanagari Extra" w:cs="BRH Devanagari Extra"/>
-                <w:sz w:val="32"/>
-                <w:szCs w:val="40"/>
-              </w:rPr>
-              <w:t>-  zÉÑ</w:t>
-            </w:r>
-            <w:proofErr w:type="gramEnd"/>
+              <w:t>)-  zÉÑ</w:t>
+            </w:r>
             <w:r>
               <w:rPr>
                 <w:rFonts w:ascii="BRH Malayalam Extra" w:hAnsi="BRH Malayalam Extra" w:cs="BRH Devanagari Extra"/>
@@ -18681,25 +20675,7 @@
                 <w:sz w:val="32"/>
                 <w:szCs w:val="40"/>
               </w:rPr>
-              <w:t>)</w:t>
-            </w:r>
-            <w:proofErr w:type="gramStart"/>
-            <w:r>
-              <w:rPr>
-                <w:rFonts w:ascii="BRH Devanagari Extra" w:hAnsi="BRH Devanagari Extra" w:cs="BRH Devanagari Extra"/>
-                <w:sz w:val="32"/>
-                <w:szCs w:val="40"/>
-              </w:rPr>
-              <w:t>-  uÉxÉÑþÈ</w:t>
-            </w:r>
-            <w:proofErr w:type="gramEnd"/>
-            <w:r>
-              <w:rPr>
-                <w:rFonts w:ascii="BRH Devanagari Extra" w:hAnsi="BRH Devanagari Extra" w:cs="BRH Devanagari Extra"/>
-                <w:sz w:val="32"/>
-                <w:szCs w:val="40"/>
-              </w:rPr>
-              <w:t xml:space="preserve"> | A</w:t>
+              <w:t>)-  uÉxÉÑþÈ | A</w:t>
             </w:r>
             <w:r>
               <w:rPr>
@@ -19067,18 +21043,8 @@
                 <w:sz w:val="32"/>
                 <w:szCs w:val="40"/>
               </w:rPr>
-              <w:t>)</w:t>
-            </w:r>
-            <w:proofErr w:type="gramStart"/>
-            <w:r>
-              <w:rPr>
-                <w:rFonts w:ascii="BRH Devanagari Extra" w:hAnsi="BRH Devanagari Extra" w:cs="BRH Devanagari Extra"/>
-                <w:sz w:val="32"/>
-                <w:szCs w:val="40"/>
-              </w:rPr>
-              <w:t>-  A</w:t>
-            </w:r>
-            <w:proofErr w:type="gramEnd"/>
+              <w:t>)-  A</w:t>
+            </w:r>
             <w:r>
               <w:rPr>
                 <w:rFonts w:ascii="BRH Malayalam Extra" w:hAnsi="BRH Malayalam Extra" w:cs="BRH Devanagari Extra"/>
@@ -19577,18 +21543,8 @@
                 <w:sz w:val="32"/>
                 <w:szCs w:val="40"/>
               </w:rPr>
-              <w:t>)</w:t>
-            </w:r>
-            <w:proofErr w:type="gramStart"/>
-            <w:r>
-              <w:rPr>
-                <w:rFonts w:ascii="BRH Devanagari Extra" w:hAnsi="BRH Devanagari Extra" w:cs="BRH Devanagari Extra"/>
-                <w:sz w:val="32"/>
-                <w:szCs w:val="40"/>
-              </w:rPr>
-              <w:t>-  A</w:t>
-            </w:r>
-            <w:proofErr w:type="gramEnd"/>
+              <w:t>)-  A</w:t>
+            </w:r>
             <w:r>
               <w:rPr>
                 <w:rFonts w:ascii="BRH Malayalam Extra" w:hAnsi="BRH Malayalam Extra" w:cs="BRH Devanagari Extra"/>
@@ -19875,18 +21831,8 @@
                 <w:sz w:val="32"/>
                 <w:szCs w:val="40"/>
               </w:rPr>
-              <w:t>)</w:t>
-            </w:r>
-            <w:proofErr w:type="gramStart"/>
-            <w:r>
-              <w:rPr>
-                <w:rFonts w:ascii="BRH Devanagari Extra" w:hAnsi="BRH Devanagari Extra" w:cs="BRH Devanagari Extra"/>
-                <w:sz w:val="32"/>
-                <w:szCs w:val="40"/>
-              </w:rPr>
-              <w:t>-  zÉÑ</w:t>
-            </w:r>
-            <w:proofErr w:type="gramEnd"/>
+              <w:t>)-  zÉÑ</w:t>
+            </w:r>
             <w:r>
               <w:rPr>
                 <w:rFonts w:ascii="BRH Malayalam Extra" w:hAnsi="BRH Malayalam Extra" w:cs="BRH Devanagari Extra"/>
@@ -20349,25 +22295,7 @@
                 <w:sz w:val="32"/>
                 <w:szCs w:val="40"/>
               </w:rPr>
-              <w:t>)</w:t>
-            </w:r>
-            <w:proofErr w:type="gramStart"/>
-            <w:r>
-              <w:rPr>
-                <w:rFonts w:ascii="BRH Devanagari Extra" w:hAnsi="BRH Devanagari Extra" w:cs="BRH Devanagari Extra"/>
-                <w:sz w:val="32"/>
-                <w:szCs w:val="40"/>
-              </w:rPr>
-              <w:t>-  uÉxÉÑþÈ</w:t>
-            </w:r>
-            <w:proofErr w:type="gramEnd"/>
-            <w:r>
-              <w:rPr>
-                <w:rFonts w:ascii="BRH Devanagari Extra" w:hAnsi="BRH Devanagari Extra" w:cs="BRH Devanagari Extra"/>
-                <w:sz w:val="32"/>
-                <w:szCs w:val="40"/>
-              </w:rPr>
-              <w:t xml:space="preserve"> | A</w:t>
+              <w:t>)-  uÉxÉÑþÈ | A</w:t>
             </w:r>
             <w:r>
               <w:rPr>
@@ -20787,18 +22715,8 @@
                 <w:sz w:val="32"/>
                 <w:szCs w:val="40"/>
               </w:rPr>
-              <w:t>)</w:t>
-            </w:r>
-            <w:proofErr w:type="gramStart"/>
-            <w:r>
-              <w:rPr>
-                <w:rFonts w:ascii="BRH Devanagari Extra" w:hAnsi="BRH Devanagari Extra" w:cs="BRH Devanagari Extra"/>
-                <w:sz w:val="32"/>
-                <w:szCs w:val="40"/>
-              </w:rPr>
-              <w:t>-  A</w:t>
-            </w:r>
-            <w:proofErr w:type="gramEnd"/>
+              <w:t>)-  A</w:t>
+            </w:r>
             <w:r>
               <w:rPr>
                 <w:rFonts w:ascii="BRH Malayalam Extra" w:hAnsi="BRH Malayalam Extra" w:cs="BRH Devanagari Extra"/>
@@ -28980,27 +30898,7 @@
           <w:sz w:val="28"/>
           <w:szCs w:val="32"/>
         </w:rPr>
-        <w:t>(</w:t>
-      </w:r>
-      <w:proofErr w:type="gramStart"/>
-      <w:r>
-        <w:rPr>
-          <w:b/>
-          <w:bCs/>
-          <w:sz w:val="28"/>
-          <w:szCs w:val="32"/>
-        </w:rPr>
-        <w:t>ignore</w:t>
-      </w:r>
-      <w:proofErr w:type="gramEnd"/>
-      <w:r>
-        <w:rPr>
-          <w:b/>
-          <w:bCs/>
-          <w:sz w:val="28"/>
-          <w:szCs w:val="32"/>
-        </w:rPr>
-        <w:t xml:space="preserve"> those which are already incorporated in your book’s version and date)</w:t>
+        <w:t>(ignore those which are already incorporated in your book’s version and date)</w:t>
       </w:r>
     </w:p>
     <w:tbl>
@@ -29274,7 +31172,7 @@
 </file>
 
 <file path=word/endnotes.xml><?xml version="1.0" encoding="utf-8"?>
-<w:endnotes xmlns:wpc="http://schemas.microsoft.com/office/word/2010/wordprocessingCanvas" xmlns:cx="http://schemas.microsoft.com/office/drawing/2014/chartex" xmlns:cx1="http://schemas.microsoft.com/office/drawing/2015/9/8/chartex" xmlns:cx2="http://schemas.microsoft.com/office/drawing/2015/10/21/chartex" xmlns:cx3="http://schemas.microsoft.com/office/drawing/2016/5/9/chartex" xmlns:cx4="http://schemas.microsoft.com/office/drawing/2016/5/10/chartex" xmlns:cx5="http://schemas.microsoft.com/office/drawing/2016/5/11/chartex" xmlns:cx6="http://schemas.microsoft.com/office/drawing/2016/5/12/chartex" xmlns:cx7="http://schemas.microsoft.com/office/drawing/2016/5/13/chartex" xmlns:cx8="http://schemas.microsoft.com/office/drawing/2016/5/14/chartex" xmlns:mc="http://schemas.openxmlformats.org/markup-compatibility/2006" xmlns:aink="http://schemas.microsoft.com/office/drawing/2016/ink" xmlns:am3d="http://schemas.microsoft.com/office/drawing/2017/model3d" xmlns:o="urn:schemas-microsoft-com:office:office" xmlns:oel="http://schemas.microsoft.com/office/2019/extlst" xmlns:r="http://schemas.openxmlformats.org/officeDocument/2006/relationships" xmlns:m="http://schemas.openxmlformats.org/officeDocument/2006/math" xmlns:v="urn:schemas-microsoft-com:vml" xmlns:wp14="http://schemas.microsoft.com/office/word/2010/wordprocessingDrawing" xmlns:wp="http://schemas.openxmlformats.org/drawingml/2006/wordprocessingDrawing" xmlns:w10="urn:schemas-microsoft-com:office:word" xmlns:w="http://schemas.openxmlformats.org/wordprocessingml/2006/main" xmlns:w14="http://schemas.microsoft.com/office/word/2010/wordml" xmlns:w15="http://schemas.microsoft.com/office/word/2012/wordml" xmlns:w16cex="http://schemas.microsoft.com/office/word/2018/wordml/cex" xmlns:w16cid="http://schemas.microsoft.com/office/word/2016/wordml/cid" xmlns:w16="http://schemas.microsoft.com/office/word/2018/wordml" xmlns:w16du="http://schemas.microsoft.com/office/word/2023/wordml/word16du" xmlns:w16sdtdh="http://schemas.microsoft.com/office/word/2020/wordml/sdtdatahash" xmlns:w16se="http://schemas.microsoft.com/office/word/2015/wordml/symex" xmlns:wpg="http://schemas.microsoft.com/office/word/2010/wordprocessingGroup" xmlns:wpi="http://schemas.microsoft.com/office/word/2010/wordprocessingInk" xmlns:wne="http://schemas.microsoft.com/office/word/2006/wordml" xmlns:wps="http://schemas.microsoft.com/office/word/2010/wordprocessingShape" mc:Ignorable="w14 w15 w16se w16cid w16 w16cex w16sdtdh wp14">
+<w:endnotes xmlns:wpc="http://schemas.microsoft.com/office/word/2010/wordprocessingCanvas" xmlns:cx="http://schemas.microsoft.com/office/drawing/2014/chartex" xmlns:cx1="http://schemas.microsoft.com/office/drawing/2015/9/8/chartex" xmlns:cx2="http://schemas.microsoft.com/office/drawing/2015/10/21/chartex" xmlns:cx3="http://schemas.microsoft.com/office/drawing/2016/5/9/chartex" xmlns:cx4="http://schemas.microsoft.com/office/drawing/2016/5/10/chartex" xmlns:cx5="http://schemas.microsoft.com/office/drawing/2016/5/11/chartex" xmlns:cx6="http://schemas.microsoft.com/office/drawing/2016/5/12/chartex" xmlns:cx7="http://schemas.microsoft.com/office/drawing/2016/5/13/chartex" xmlns:cx8="http://schemas.microsoft.com/office/drawing/2016/5/14/chartex" xmlns:mc="http://schemas.openxmlformats.org/markup-compatibility/2006" xmlns:aink="http://schemas.microsoft.com/office/drawing/2016/ink" xmlns:am3d="http://schemas.microsoft.com/office/drawing/2017/model3d" xmlns:o="urn:schemas-microsoft-com:office:office" xmlns:oel="http://schemas.microsoft.com/office/2019/extlst" xmlns:r="http://schemas.openxmlformats.org/officeDocument/2006/relationships" xmlns:m="http://schemas.openxmlformats.org/officeDocument/2006/math" xmlns:v="urn:schemas-microsoft-com:vml" xmlns:wp14="http://schemas.microsoft.com/office/word/2010/wordprocessingDrawing" xmlns:wp="http://schemas.openxmlformats.org/drawingml/2006/wordprocessingDrawing" xmlns:w10="urn:schemas-microsoft-com:office:word" xmlns:w="http://schemas.openxmlformats.org/wordprocessingml/2006/main" xmlns:w14="http://schemas.microsoft.com/office/word/2010/wordml" xmlns:w15="http://schemas.microsoft.com/office/word/2012/wordml" xmlns:w16cex="http://schemas.microsoft.com/office/word/2018/wordml/cex" xmlns:w16cid="http://schemas.microsoft.com/office/word/2016/wordml/cid" xmlns:w16="http://schemas.microsoft.com/office/word/2018/wordml" xmlns:w16du="http://schemas.microsoft.com/office/word/2023/wordml/word16du" xmlns:w16sdtdh="http://schemas.microsoft.com/office/word/2020/wordml/sdtdatahash" xmlns:w16sdtfl="http://schemas.microsoft.com/office/word/2024/wordml/sdtformatlock" xmlns:w16se="http://schemas.microsoft.com/office/word/2015/wordml/symex" xmlns:wpg="http://schemas.microsoft.com/office/word/2010/wordprocessingGroup" xmlns:wpi="http://schemas.microsoft.com/office/word/2010/wordprocessingInk" xmlns:wne="http://schemas.microsoft.com/office/word/2006/wordml" xmlns:wps="http://schemas.microsoft.com/office/word/2010/wordprocessingShape" mc:Ignorable="w14 w15 w16se w16cid w16 w16cex w16sdtdh w16sdtfl w16du wp14">
   <w:endnote w:type="separator" w:id="-1">
     <w:p>
       <w:pPr>
@@ -29299,7 +31197,7 @@
 </file>
 
 <file path=word/footer1.xml><?xml version="1.0" encoding="utf-8"?>
-<w:ftr xmlns:wpc="http://schemas.microsoft.com/office/word/2010/wordprocessingCanvas" xmlns:cx="http://schemas.microsoft.com/office/drawing/2014/chartex" xmlns:cx1="http://schemas.microsoft.com/office/drawing/2015/9/8/chartex" xmlns:cx2="http://schemas.microsoft.com/office/drawing/2015/10/21/chartex" xmlns:cx3="http://schemas.microsoft.com/office/drawing/2016/5/9/chartex" xmlns:cx4="http://schemas.microsoft.com/office/drawing/2016/5/10/chartex" xmlns:cx5="http://schemas.microsoft.com/office/drawing/2016/5/11/chartex" xmlns:cx6="http://schemas.microsoft.com/office/drawing/2016/5/12/chartex" xmlns:cx7="http://schemas.microsoft.com/office/drawing/2016/5/13/chartex" xmlns:cx8="http://schemas.microsoft.com/office/drawing/2016/5/14/chartex" xmlns:mc="http://schemas.openxmlformats.org/markup-compatibility/2006" xmlns:aink="http://schemas.microsoft.com/office/drawing/2016/ink" xmlns:am3d="http://schemas.microsoft.com/office/drawing/2017/model3d" xmlns:o="urn:schemas-microsoft-com:office:office" xmlns:oel="http://schemas.microsoft.com/office/2019/extlst" xmlns:r="http://schemas.openxmlformats.org/officeDocument/2006/relationships" xmlns:m="http://schemas.openxmlformats.org/officeDocument/2006/math" xmlns:v="urn:schemas-microsoft-com:vml" xmlns:wp14="http://schemas.microsoft.com/office/word/2010/wordprocessingDrawing" xmlns:wp="http://schemas.openxmlformats.org/drawingml/2006/wordprocessingDrawing" xmlns:w10="urn:schemas-microsoft-com:office:word" xmlns:w="http://schemas.openxmlformats.org/wordprocessingml/2006/main" xmlns:w14="http://schemas.microsoft.com/office/word/2010/wordml" xmlns:w15="http://schemas.microsoft.com/office/word/2012/wordml" xmlns:w16cex="http://schemas.microsoft.com/office/word/2018/wordml/cex" xmlns:w16cid="http://schemas.microsoft.com/office/word/2016/wordml/cid" xmlns:w16="http://schemas.microsoft.com/office/word/2018/wordml" xmlns:w16du="http://schemas.microsoft.com/office/word/2023/wordml/word16du" xmlns:w16sdtdh="http://schemas.microsoft.com/office/word/2020/wordml/sdtdatahash" xmlns:w16se="http://schemas.microsoft.com/office/word/2015/wordml/symex" xmlns:wpg="http://schemas.microsoft.com/office/word/2010/wordprocessingGroup" xmlns:wpi="http://schemas.microsoft.com/office/word/2010/wordprocessingInk" xmlns:wne="http://schemas.microsoft.com/office/word/2006/wordml" xmlns:wps="http://schemas.microsoft.com/office/word/2010/wordprocessingShape" mc:Ignorable="w14 w15 w16se w16cid w16 w16cex w16sdtdh wp14">
+<w:ftr xmlns:wpc="http://schemas.microsoft.com/office/word/2010/wordprocessingCanvas" xmlns:cx="http://schemas.microsoft.com/office/drawing/2014/chartex" xmlns:cx1="http://schemas.microsoft.com/office/drawing/2015/9/8/chartex" xmlns:cx2="http://schemas.microsoft.com/office/drawing/2015/10/21/chartex" xmlns:cx3="http://schemas.microsoft.com/office/drawing/2016/5/9/chartex" xmlns:cx4="http://schemas.microsoft.com/office/drawing/2016/5/10/chartex" xmlns:cx5="http://schemas.microsoft.com/office/drawing/2016/5/11/chartex" xmlns:cx6="http://schemas.microsoft.com/office/drawing/2016/5/12/chartex" xmlns:cx7="http://schemas.microsoft.com/office/drawing/2016/5/13/chartex" xmlns:cx8="http://schemas.microsoft.com/office/drawing/2016/5/14/chartex" xmlns:mc="http://schemas.openxmlformats.org/markup-compatibility/2006" xmlns:aink="http://schemas.microsoft.com/office/drawing/2016/ink" xmlns:am3d="http://schemas.microsoft.com/office/drawing/2017/model3d" xmlns:o="urn:schemas-microsoft-com:office:office" xmlns:oel="http://schemas.microsoft.com/office/2019/extlst" xmlns:r="http://schemas.openxmlformats.org/officeDocument/2006/relationships" xmlns:m="http://schemas.openxmlformats.org/officeDocument/2006/math" xmlns:v="urn:schemas-microsoft-com:vml" xmlns:wp14="http://schemas.microsoft.com/office/word/2010/wordprocessingDrawing" xmlns:wp="http://schemas.openxmlformats.org/drawingml/2006/wordprocessingDrawing" xmlns:w10="urn:schemas-microsoft-com:office:word" xmlns:w="http://schemas.openxmlformats.org/wordprocessingml/2006/main" xmlns:w14="http://schemas.microsoft.com/office/word/2010/wordml" xmlns:w15="http://schemas.microsoft.com/office/word/2012/wordml" xmlns:w16cex="http://schemas.microsoft.com/office/word/2018/wordml/cex" xmlns:w16cid="http://schemas.microsoft.com/office/word/2016/wordml/cid" xmlns:w16="http://schemas.microsoft.com/office/word/2018/wordml" xmlns:w16du="http://schemas.microsoft.com/office/word/2023/wordml/word16du" xmlns:w16sdtdh="http://schemas.microsoft.com/office/word/2020/wordml/sdtdatahash" xmlns:w16sdtfl="http://schemas.microsoft.com/office/word/2024/wordml/sdtformatlock" xmlns:w16se="http://schemas.microsoft.com/office/word/2015/wordml/symex" xmlns:wpg="http://schemas.microsoft.com/office/word/2010/wordprocessingGroup" xmlns:wpi="http://schemas.microsoft.com/office/word/2010/wordprocessingInk" xmlns:wne="http://schemas.microsoft.com/office/word/2006/wordml" xmlns:wps="http://schemas.microsoft.com/office/word/2010/wordprocessingShape" mc:Ignorable="w14 w15 w16se w16cid w16 w16cex w16sdtdh w16sdtfl w16du wp14">
   <w:p>
     <w:pPr>
       <w:pBdr>
@@ -29480,7 +31378,7 @@
 </file>
 
 <file path=word/footer2.xml><?xml version="1.0" encoding="utf-8"?>
-<w:ftr xmlns:wpc="http://schemas.microsoft.com/office/word/2010/wordprocessingCanvas" xmlns:cx="http://schemas.microsoft.com/office/drawing/2014/chartex" xmlns:cx1="http://schemas.microsoft.com/office/drawing/2015/9/8/chartex" xmlns:cx2="http://schemas.microsoft.com/office/drawing/2015/10/21/chartex" xmlns:cx3="http://schemas.microsoft.com/office/drawing/2016/5/9/chartex" xmlns:cx4="http://schemas.microsoft.com/office/drawing/2016/5/10/chartex" xmlns:cx5="http://schemas.microsoft.com/office/drawing/2016/5/11/chartex" xmlns:cx6="http://schemas.microsoft.com/office/drawing/2016/5/12/chartex" xmlns:cx7="http://schemas.microsoft.com/office/drawing/2016/5/13/chartex" xmlns:cx8="http://schemas.microsoft.com/office/drawing/2016/5/14/chartex" xmlns:mc="http://schemas.openxmlformats.org/markup-compatibility/2006" xmlns:aink="http://schemas.microsoft.com/office/drawing/2016/ink" xmlns:am3d="http://schemas.microsoft.com/office/drawing/2017/model3d" xmlns:o="urn:schemas-microsoft-com:office:office" xmlns:oel="http://schemas.microsoft.com/office/2019/extlst" xmlns:r="http://schemas.openxmlformats.org/officeDocument/2006/relationships" xmlns:m="http://schemas.openxmlformats.org/officeDocument/2006/math" xmlns:v="urn:schemas-microsoft-com:vml" xmlns:wp14="http://schemas.microsoft.com/office/word/2010/wordprocessingDrawing" xmlns:wp="http://schemas.openxmlformats.org/drawingml/2006/wordprocessingDrawing" xmlns:w10="urn:schemas-microsoft-com:office:word" xmlns:w="http://schemas.openxmlformats.org/wordprocessingml/2006/main" xmlns:w14="http://schemas.microsoft.com/office/word/2010/wordml" xmlns:w15="http://schemas.microsoft.com/office/word/2012/wordml" xmlns:w16cex="http://schemas.microsoft.com/office/word/2018/wordml/cex" xmlns:w16cid="http://schemas.microsoft.com/office/word/2016/wordml/cid" xmlns:w16="http://schemas.microsoft.com/office/word/2018/wordml" xmlns:w16du="http://schemas.microsoft.com/office/word/2023/wordml/word16du" xmlns:w16sdtdh="http://schemas.microsoft.com/office/word/2020/wordml/sdtdatahash" xmlns:w16se="http://schemas.microsoft.com/office/word/2015/wordml/symex" xmlns:wpg="http://schemas.microsoft.com/office/word/2010/wordprocessingGroup" xmlns:wpi="http://schemas.microsoft.com/office/word/2010/wordprocessingInk" xmlns:wne="http://schemas.microsoft.com/office/word/2006/wordml" xmlns:wps="http://schemas.microsoft.com/office/word/2010/wordprocessingShape" mc:Ignorable="w14 w15 w16se w16cid w16 w16cex w16sdtdh wp14">
+<w:ftr xmlns:wpc="http://schemas.microsoft.com/office/word/2010/wordprocessingCanvas" xmlns:cx="http://schemas.microsoft.com/office/drawing/2014/chartex" xmlns:cx1="http://schemas.microsoft.com/office/drawing/2015/9/8/chartex" xmlns:cx2="http://schemas.microsoft.com/office/drawing/2015/10/21/chartex" xmlns:cx3="http://schemas.microsoft.com/office/drawing/2016/5/9/chartex" xmlns:cx4="http://schemas.microsoft.com/office/drawing/2016/5/10/chartex" xmlns:cx5="http://schemas.microsoft.com/office/drawing/2016/5/11/chartex" xmlns:cx6="http://schemas.microsoft.com/office/drawing/2016/5/12/chartex" xmlns:cx7="http://schemas.microsoft.com/office/drawing/2016/5/13/chartex" xmlns:cx8="http://schemas.microsoft.com/office/drawing/2016/5/14/chartex" xmlns:mc="http://schemas.openxmlformats.org/markup-compatibility/2006" xmlns:aink="http://schemas.microsoft.com/office/drawing/2016/ink" xmlns:am3d="http://schemas.microsoft.com/office/drawing/2017/model3d" xmlns:o="urn:schemas-microsoft-com:office:office" xmlns:oel="http://schemas.microsoft.com/office/2019/extlst" xmlns:r="http://schemas.openxmlformats.org/officeDocument/2006/relationships" xmlns:m="http://schemas.openxmlformats.org/officeDocument/2006/math" xmlns:v="urn:schemas-microsoft-com:vml" xmlns:wp14="http://schemas.microsoft.com/office/word/2010/wordprocessingDrawing" xmlns:wp="http://schemas.openxmlformats.org/drawingml/2006/wordprocessingDrawing" xmlns:w10="urn:schemas-microsoft-com:office:word" xmlns:w="http://schemas.openxmlformats.org/wordprocessingml/2006/main" xmlns:w14="http://schemas.microsoft.com/office/word/2010/wordml" xmlns:w15="http://schemas.microsoft.com/office/word/2012/wordml" xmlns:w16cex="http://schemas.microsoft.com/office/word/2018/wordml/cex" xmlns:w16cid="http://schemas.microsoft.com/office/word/2016/wordml/cid" xmlns:w16="http://schemas.microsoft.com/office/word/2018/wordml" xmlns:w16du="http://schemas.microsoft.com/office/word/2023/wordml/word16du" xmlns:w16sdtdh="http://schemas.microsoft.com/office/word/2020/wordml/sdtdatahash" xmlns:w16sdtfl="http://schemas.microsoft.com/office/word/2024/wordml/sdtformatlock" xmlns:w16se="http://schemas.microsoft.com/office/word/2015/wordml/symex" xmlns:wpg="http://schemas.microsoft.com/office/word/2010/wordprocessingGroup" xmlns:wpi="http://schemas.microsoft.com/office/word/2010/wordprocessingInk" xmlns:wne="http://schemas.microsoft.com/office/word/2006/wordml" xmlns:wps="http://schemas.microsoft.com/office/word/2010/wordprocessingShape" mc:Ignorable="w14 w15 w16se w16cid w16 w16cex w16sdtdh w16sdtfl w16du wp14">
   <w:p>
     <w:pPr>
       <w:pBdr>
@@ -29686,7 +31584,7 @@
 </file>
 
 <file path=word/footer3.xml><?xml version="1.0" encoding="utf-8"?>
-<w:ftr xmlns:wpc="http://schemas.microsoft.com/office/word/2010/wordprocessingCanvas" xmlns:cx="http://schemas.microsoft.com/office/drawing/2014/chartex" xmlns:cx1="http://schemas.microsoft.com/office/drawing/2015/9/8/chartex" xmlns:cx2="http://schemas.microsoft.com/office/drawing/2015/10/21/chartex" xmlns:cx3="http://schemas.microsoft.com/office/drawing/2016/5/9/chartex" xmlns:cx4="http://schemas.microsoft.com/office/drawing/2016/5/10/chartex" xmlns:cx5="http://schemas.microsoft.com/office/drawing/2016/5/11/chartex" xmlns:cx6="http://schemas.microsoft.com/office/drawing/2016/5/12/chartex" xmlns:cx7="http://schemas.microsoft.com/office/drawing/2016/5/13/chartex" xmlns:cx8="http://schemas.microsoft.com/office/drawing/2016/5/14/chartex" xmlns:mc="http://schemas.openxmlformats.org/markup-compatibility/2006" xmlns:aink="http://schemas.microsoft.com/office/drawing/2016/ink" xmlns:am3d="http://schemas.microsoft.com/office/drawing/2017/model3d" xmlns:o="urn:schemas-microsoft-com:office:office" xmlns:oel="http://schemas.microsoft.com/office/2019/extlst" xmlns:r="http://schemas.openxmlformats.org/officeDocument/2006/relationships" xmlns:m="http://schemas.openxmlformats.org/officeDocument/2006/math" xmlns:v="urn:schemas-microsoft-com:vml" xmlns:wp14="http://schemas.microsoft.com/office/word/2010/wordprocessingDrawing" xmlns:wp="http://schemas.openxmlformats.org/drawingml/2006/wordprocessingDrawing" xmlns:w10="urn:schemas-microsoft-com:office:word" xmlns:w="http://schemas.openxmlformats.org/wordprocessingml/2006/main" xmlns:w14="http://schemas.microsoft.com/office/word/2010/wordml" xmlns:w15="http://schemas.microsoft.com/office/word/2012/wordml" xmlns:w16cex="http://schemas.microsoft.com/office/word/2018/wordml/cex" xmlns:w16cid="http://schemas.microsoft.com/office/word/2016/wordml/cid" xmlns:w16="http://schemas.microsoft.com/office/word/2018/wordml" xmlns:w16du="http://schemas.microsoft.com/office/word/2023/wordml/word16du" xmlns:w16sdtdh="http://schemas.microsoft.com/office/word/2020/wordml/sdtdatahash" xmlns:w16se="http://schemas.microsoft.com/office/word/2015/wordml/symex" xmlns:wpg="http://schemas.microsoft.com/office/word/2010/wordprocessingGroup" xmlns:wpi="http://schemas.microsoft.com/office/word/2010/wordprocessingInk" xmlns:wne="http://schemas.microsoft.com/office/word/2006/wordml" xmlns:wps="http://schemas.microsoft.com/office/word/2010/wordprocessingShape" mc:Ignorable="w14 w15 w16se w16cid w16 w16cex w16sdtdh wp14">
+<w:ftr xmlns:wpc="http://schemas.microsoft.com/office/word/2010/wordprocessingCanvas" xmlns:cx="http://schemas.microsoft.com/office/drawing/2014/chartex" xmlns:cx1="http://schemas.microsoft.com/office/drawing/2015/9/8/chartex" xmlns:cx2="http://schemas.microsoft.com/office/drawing/2015/10/21/chartex" xmlns:cx3="http://schemas.microsoft.com/office/drawing/2016/5/9/chartex" xmlns:cx4="http://schemas.microsoft.com/office/drawing/2016/5/10/chartex" xmlns:cx5="http://schemas.microsoft.com/office/drawing/2016/5/11/chartex" xmlns:cx6="http://schemas.microsoft.com/office/drawing/2016/5/12/chartex" xmlns:cx7="http://schemas.microsoft.com/office/drawing/2016/5/13/chartex" xmlns:cx8="http://schemas.microsoft.com/office/drawing/2016/5/14/chartex" xmlns:mc="http://schemas.openxmlformats.org/markup-compatibility/2006" xmlns:aink="http://schemas.microsoft.com/office/drawing/2016/ink" xmlns:am3d="http://schemas.microsoft.com/office/drawing/2017/model3d" xmlns:o="urn:schemas-microsoft-com:office:office" xmlns:oel="http://schemas.microsoft.com/office/2019/extlst" xmlns:r="http://schemas.openxmlformats.org/officeDocument/2006/relationships" xmlns:m="http://schemas.openxmlformats.org/officeDocument/2006/math" xmlns:v="urn:schemas-microsoft-com:vml" xmlns:wp14="http://schemas.microsoft.com/office/word/2010/wordprocessingDrawing" xmlns:wp="http://schemas.openxmlformats.org/drawingml/2006/wordprocessingDrawing" xmlns:w10="urn:schemas-microsoft-com:office:word" xmlns:w="http://schemas.openxmlformats.org/wordprocessingml/2006/main" xmlns:w14="http://schemas.microsoft.com/office/word/2010/wordml" xmlns:w15="http://schemas.microsoft.com/office/word/2012/wordml" xmlns:w16cex="http://schemas.microsoft.com/office/word/2018/wordml/cex" xmlns:w16cid="http://schemas.microsoft.com/office/word/2016/wordml/cid" xmlns:w16="http://schemas.microsoft.com/office/word/2018/wordml" xmlns:w16du="http://schemas.microsoft.com/office/word/2023/wordml/word16du" xmlns:w16sdtdh="http://schemas.microsoft.com/office/word/2020/wordml/sdtdatahash" xmlns:w16sdtfl="http://schemas.microsoft.com/office/word/2024/wordml/sdtformatlock" xmlns:w16se="http://schemas.microsoft.com/office/word/2015/wordml/symex" xmlns:wpg="http://schemas.microsoft.com/office/word/2010/wordprocessingGroup" xmlns:wpi="http://schemas.microsoft.com/office/word/2010/wordprocessingInk" xmlns:wne="http://schemas.microsoft.com/office/word/2006/wordml" xmlns:wps="http://schemas.microsoft.com/office/word/2010/wordprocessingShape" mc:Ignorable="w14 w15 w16se w16cid w16 w16cex w16sdtdh w16sdtfl w16du wp14">
   <w:p>
     <w:pPr>
       <w:pStyle w:val="Footer"/>
@@ -29696,7 +31594,7 @@
 </file>
 
 <file path=word/footnotes.xml><?xml version="1.0" encoding="utf-8"?>
-<w:footnotes xmlns:wpc="http://schemas.microsoft.com/office/word/2010/wordprocessingCanvas" xmlns:cx="http://schemas.microsoft.com/office/drawing/2014/chartex" xmlns:cx1="http://schemas.microsoft.com/office/drawing/2015/9/8/chartex" xmlns:cx2="http://schemas.microsoft.com/office/drawing/2015/10/21/chartex" xmlns:cx3="http://schemas.microsoft.com/office/drawing/2016/5/9/chartex" xmlns:cx4="http://schemas.microsoft.com/office/drawing/2016/5/10/chartex" xmlns:cx5="http://schemas.microsoft.com/office/drawing/2016/5/11/chartex" xmlns:cx6="http://schemas.microsoft.com/office/drawing/2016/5/12/chartex" xmlns:cx7="http://schemas.microsoft.com/office/drawing/2016/5/13/chartex" xmlns:cx8="http://schemas.microsoft.com/office/drawing/2016/5/14/chartex" xmlns:mc="http://schemas.openxmlformats.org/markup-compatibility/2006" xmlns:aink="http://schemas.microsoft.com/office/drawing/2016/ink" xmlns:am3d="http://schemas.microsoft.com/office/drawing/2017/model3d" xmlns:o="urn:schemas-microsoft-com:office:office" xmlns:oel="http://schemas.microsoft.com/office/2019/extlst" xmlns:r="http://schemas.openxmlformats.org/officeDocument/2006/relationships" xmlns:m="http://schemas.openxmlformats.org/officeDocument/2006/math" xmlns:v="urn:schemas-microsoft-com:vml" xmlns:wp14="http://schemas.microsoft.com/office/word/2010/wordprocessingDrawing" xmlns:wp="http://schemas.openxmlformats.org/drawingml/2006/wordprocessingDrawing" xmlns:w10="urn:schemas-microsoft-com:office:word" xmlns:w="http://schemas.openxmlformats.org/wordprocessingml/2006/main" xmlns:w14="http://schemas.microsoft.com/office/word/2010/wordml" xmlns:w15="http://schemas.microsoft.com/office/word/2012/wordml" xmlns:w16cex="http://schemas.microsoft.com/office/word/2018/wordml/cex" xmlns:w16cid="http://schemas.microsoft.com/office/word/2016/wordml/cid" xmlns:w16="http://schemas.microsoft.com/office/word/2018/wordml" xmlns:w16du="http://schemas.microsoft.com/office/word/2023/wordml/word16du" xmlns:w16sdtdh="http://schemas.microsoft.com/office/word/2020/wordml/sdtdatahash" xmlns:w16se="http://schemas.microsoft.com/office/word/2015/wordml/symex" xmlns:wpg="http://schemas.microsoft.com/office/word/2010/wordprocessingGroup" xmlns:wpi="http://schemas.microsoft.com/office/word/2010/wordprocessingInk" xmlns:wne="http://schemas.microsoft.com/office/word/2006/wordml" xmlns:wps="http://schemas.microsoft.com/office/word/2010/wordprocessingShape" mc:Ignorable="w14 w15 w16se w16cid w16 w16cex w16sdtdh wp14">
+<w:footnotes xmlns:wpc="http://schemas.microsoft.com/office/word/2010/wordprocessingCanvas" xmlns:cx="http://schemas.microsoft.com/office/drawing/2014/chartex" xmlns:cx1="http://schemas.microsoft.com/office/drawing/2015/9/8/chartex" xmlns:cx2="http://schemas.microsoft.com/office/drawing/2015/10/21/chartex" xmlns:cx3="http://schemas.microsoft.com/office/drawing/2016/5/9/chartex" xmlns:cx4="http://schemas.microsoft.com/office/drawing/2016/5/10/chartex" xmlns:cx5="http://schemas.microsoft.com/office/drawing/2016/5/11/chartex" xmlns:cx6="http://schemas.microsoft.com/office/drawing/2016/5/12/chartex" xmlns:cx7="http://schemas.microsoft.com/office/drawing/2016/5/13/chartex" xmlns:cx8="http://schemas.microsoft.com/office/drawing/2016/5/14/chartex" xmlns:mc="http://schemas.openxmlformats.org/markup-compatibility/2006" xmlns:aink="http://schemas.microsoft.com/office/drawing/2016/ink" xmlns:am3d="http://schemas.microsoft.com/office/drawing/2017/model3d" xmlns:o="urn:schemas-microsoft-com:office:office" xmlns:oel="http://schemas.microsoft.com/office/2019/extlst" xmlns:r="http://schemas.openxmlformats.org/officeDocument/2006/relationships" xmlns:m="http://schemas.openxmlformats.org/officeDocument/2006/math" xmlns:v="urn:schemas-microsoft-com:vml" xmlns:wp14="http://schemas.microsoft.com/office/word/2010/wordprocessingDrawing" xmlns:wp="http://schemas.openxmlformats.org/drawingml/2006/wordprocessingDrawing" xmlns:w10="urn:schemas-microsoft-com:office:word" xmlns:w="http://schemas.openxmlformats.org/wordprocessingml/2006/main" xmlns:w14="http://schemas.microsoft.com/office/word/2010/wordml" xmlns:w15="http://schemas.microsoft.com/office/word/2012/wordml" xmlns:w16cex="http://schemas.microsoft.com/office/word/2018/wordml/cex" xmlns:w16cid="http://schemas.microsoft.com/office/word/2016/wordml/cid" xmlns:w16="http://schemas.microsoft.com/office/word/2018/wordml" xmlns:w16du="http://schemas.microsoft.com/office/word/2023/wordml/word16du" xmlns:w16sdtdh="http://schemas.microsoft.com/office/word/2020/wordml/sdtdatahash" xmlns:w16sdtfl="http://schemas.microsoft.com/office/word/2024/wordml/sdtformatlock" xmlns:w16se="http://schemas.microsoft.com/office/word/2015/wordml/symex" xmlns:wpg="http://schemas.microsoft.com/office/word/2010/wordprocessingGroup" xmlns:wpi="http://schemas.microsoft.com/office/word/2010/wordprocessingInk" xmlns:wne="http://schemas.microsoft.com/office/word/2006/wordml" xmlns:wps="http://schemas.microsoft.com/office/word/2010/wordprocessingShape" mc:Ignorable="w14 w15 w16se w16cid w16 w16cex w16sdtdh w16sdtfl w16du wp14">
   <w:footnote w:type="separator" w:id="-1">
     <w:p>
       <w:pPr>
@@ -29721,7 +31619,7 @@
 </file>
 
 <file path=word/header1.xml><?xml version="1.0" encoding="utf-8"?>
-<w:hdr xmlns:wpc="http://schemas.microsoft.com/office/word/2010/wordprocessingCanvas" xmlns:cx="http://schemas.microsoft.com/office/drawing/2014/chartex" xmlns:cx1="http://schemas.microsoft.com/office/drawing/2015/9/8/chartex" xmlns:cx2="http://schemas.microsoft.com/office/drawing/2015/10/21/chartex" xmlns:cx3="http://schemas.microsoft.com/office/drawing/2016/5/9/chartex" xmlns:cx4="http://schemas.microsoft.com/office/drawing/2016/5/10/chartex" xmlns:cx5="http://schemas.microsoft.com/office/drawing/2016/5/11/chartex" xmlns:cx6="http://schemas.microsoft.com/office/drawing/2016/5/12/chartex" xmlns:cx7="http://schemas.microsoft.com/office/drawing/2016/5/13/chartex" xmlns:cx8="http://schemas.microsoft.com/office/drawing/2016/5/14/chartex" xmlns:mc="http://schemas.openxmlformats.org/markup-compatibility/2006" xmlns:aink="http://schemas.microsoft.com/office/drawing/2016/ink" xmlns:am3d="http://schemas.microsoft.com/office/drawing/2017/model3d" xmlns:o="urn:schemas-microsoft-com:office:office" xmlns:oel="http://schemas.microsoft.com/office/2019/extlst" xmlns:r="http://schemas.openxmlformats.org/officeDocument/2006/relationships" xmlns:m="http://schemas.openxmlformats.org/officeDocument/2006/math" xmlns:v="urn:schemas-microsoft-com:vml" xmlns:wp14="http://schemas.microsoft.com/office/word/2010/wordprocessingDrawing" xmlns:wp="http://schemas.openxmlformats.org/drawingml/2006/wordprocessingDrawing" xmlns:w10="urn:schemas-microsoft-com:office:word" xmlns:w="http://schemas.openxmlformats.org/wordprocessingml/2006/main" xmlns:w14="http://schemas.microsoft.com/office/word/2010/wordml" xmlns:w15="http://schemas.microsoft.com/office/word/2012/wordml" xmlns:w16cex="http://schemas.microsoft.com/office/word/2018/wordml/cex" xmlns:w16cid="http://schemas.microsoft.com/office/word/2016/wordml/cid" xmlns:w16="http://schemas.microsoft.com/office/word/2018/wordml" xmlns:w16du="http://schemas.microsoft.com/office/word/2023/wordml/word16du" xmlns:w16sdtdh="http://schemas.microsoft.com/office/word/2020/wordml/sdtdatahash" xmlns:w16se="http://schemas.microsoft.com/office/word/2015/wordml/symex" xmlns:wpg="http://schemas.microsoft.com/office/word/2010/wordprocessingGroup" xmlns:wpi="http://schemas.microsoft.com/office/word/2010/wordprocessingInk" xmlns:wne="http://schemas.microsoft.com/office/word/2006/wordml" xmlns:wps="http://schemas.microsoft.com/office/word/2010/wordprocessingShape" mc:Ignorable="w14 w15 w16se w16cid w16 w16cex w16sdtdh wp14">
+<w:hdr xmlns:wpc="http://schemas.microsoft.com/office/word/2010/wordprocessingCanvas" xmlns:cx="http://schemas.microsoft.com/office/drawing/2014/chartex" xmlns:cx1="http://schemas.microsoft.com/office/drawing/2015/9/8/chartex" xmlns:cx2="http://schemas.microsoft.com/office/drawing/2015/10/21/chartex" xmlns:cx3="http://schemas.microsoft.com/office/drawing/2016/5/9/chartex" xmlns:cx4="http://schemas.microsoft.com/office/drawing/2016/5/10/chartex" xmlns:cx5="http://schemas.microsoft.com/office/drawing/2016/5/11/chartex" xmlns:cx6="http://schemas.microsoft.com/office/drawing/2016/5/12/chartex" xmlns:cx7="http://schemas.microsoft.com/office/drawing/2016/5/13/chartex" xmlns:cx8="http://schemas.microsoft.com/office/drawing/2016/5/14/chartex" xmlns:mc="http://schemas.openxmlformats.org/markup-compatibility/2006" xmlns:aink="http://schemas.microsoft.com/office/drawing/2016/ink" xmlns:am3d="http://schemas.microsoft.com/office/drawing/2017/model3d" xmlns:o="urn:schemas-microsoft-com:office:office" xmlns:oel="http://schemas.microsoft.com/office/2019/extlst" xmlns:r="http://schemas.openxmlformats.org/officeDocument/2006/relationships" xmlns:m="http://schemas.openxmlformats.org/officeDocument/2006/math" xmlns:v="urn:schemas-microsoft-com:vml" xmlns:wp14="http://schemas.microsoft.com/office/word/2010/wordprocessingDrawing" xmlns:wp="http://schemas.openxmlformats.org/drawingml/2006/wordprocessingDrawing" xmlns:w10="urn:schemas-microsoft-com:office:word" xmlns:w="http://schemas.openxmlformats.org/wordprocessingml/2006/main" xmlns:w14="http://schemas.microsoft.com/office/word/2010/wordml" xmlns:w15="http://schemas.microsoft.com/office/word/2012/wordml" xmlns:w16cex="http://schemas.microsoft.com/office/word/2018/wordml/cex" xmlns:w16cid="http://schemas.microsoft.com/office/word/2016/wordml/cid" xmlns:w16="http://schemas.microsoft.com/office/word/2018/wordml" xmlns:w16du="http://schemas.microsoft.com/office/word/2023/wordml/word16du" xmlns:w16sdtdh="http://schemas.microsoft.com/office/word/2020/wordml/sdtdatahash" xmlns:w16sdtfl="http://schemas.microsoft.com/office/word/2024/wordml/sdtformatlock" xmlns:w16se="http://schemas.microsoft.com/office/word/2015/wordml/symex" xmlns:wpg="http://schemas.microsoft.com/office/word/2010/wordprocessingGroup" xmlns:wpi="http://schemas.microsoft.com/office/word/2010/wordprocessingInk" xmlns:wne="http://schemas.microsoft.com/office/word/2006/wordml" xmlns:wps="http://schemas.microsoft.com/office/word/2010/wordprocessingShape" mc:Ignorable="w14 w15 w16se w16cid w16 w16cex w16sdtdh w16sdtfl w16du wp14">
   <w:p>
     <w:pPr>
       <w:pStyle w:val="Header"/>
@@ -29742,7 +31640,7 @@
 </file>
 
 <file path=word/header2.xml><?xml version="1.0" encoding="utf-8"?>
-<w:hdr xmlns:wpc="http://schemas.microsoft.com/office/word/2010/wordprocessingCanvas" xmlns:cx="http://schemas.microsoft.com/office/drawing/2014/chartex" xmlns:cx1="http://schemas.microsoft.com/office/drawing/2015/9/8/chartex" xmlns:cx2="http://schemas.microsoft.com/office/drawing/2015/10/21/chartex" xmlns:cx3="http://schemas.microsoft.com/office/drawing/2016/5/9/chartex" xmlns:cx4="http://schemas.microsoft.com/office/drawing/2016/5/10/chartex" xmlns:cx5="http://schemas.microsoft.com/office/drawing/2016/5/11/chartex" xmlns:cx6="http://schemas.microsoft.com/office/drawing/2016/5/12/chartex" xmlns:cx7="http://schemas.microsoft.com/office/drawing/2016/5/13/chartex" xmlns:cx8="http://schemas.microsoft.com/office/drawing/2016/5/14/chartex" xmlns:mc="http://schemas.openxmlformats.org/markup-compatibility/2006" xmlns:aink="http://schemas.microsoft.com/office/drawing/2016/ink" xmlns:am3d="http://schemas.microsoft.com/office/drawing/2017/model3d" xmlns:o="urn:schemas-microsoft-com:office:office" xmlns:oel="http://schemas.microsoft.com/office/2019/extlst" xmlns:r="http://schemas.openxmlformats.org/officeDocument/2006/relationships" xmlns:m="http://schemas.openxmlformats.org/officeDocument/2006/math" xmlns:v="urn:schemas-microsoft-com:vml" xmlns:wp14="http://schemas.microsoft.com/office/word/2010/wordprocessingDrawing" xmlns:wp="http://schemas.openxmlformats.org/drawingml/2006/wordprocessingDrawing" xmlns:w10="urn:schemas-microsoft-com:office:word" xmlns:w="http://schemas.openxmlformats.org/wordprocessingml/2006/main" xmlns:w14="http://schemas.microsoft.com/office/word/2010/wordml" xmlns:w15="http://schemas.microsoft.com/office/word/2012/wordml" xmlns:w16cex="http://schemas.microsoft.com/office/word/2018/wordml/cex" xmlns:w16cid="http://schemas.microsoft.com/office/word/2016/wordml/cid" xmlns:w16="http://schemas.microsoft.com/office/word/2018/wordml" xmlns:w16du="http://schemas.microsoft.com/office/word/2023/wordml/word16du" xmlns:w16sdtdh="http://schemas.microsoft.com/office/word/2020/wordml/sdtdatahash" xmlns:w16se="http://schemas.microsoft.com/office/word/2015/wordml/symex" xmlns:wpg="http://schemas.microsoft.com/office/word/2010/wordprocessingGroup" xmlns:wpi="http://schemas.microsoft.com/office/word/2010/wordprocessingInk" xmlns:wne="http://schemas.microsoft.com/office/word/2006/wordml" xmlns:wps="http://schemas.microsoft.com/office/word/2010/wordprocessingShape" mc:Ignorable="w14 w15 w16se w16cid w16 w16cex w16sdtdh wp14">
+<w:hdr xmlns:wpc="http://schemas.microsoft.com/office/word/2010/wordprocessingCanvas" xmlns:cx="http://schemas.microsoft.com/office/drawing/2014/chartex" xmlns:cx1="http://schemas.microsoft.com/office/drawing/2015/9/8/chartex" xmlns:cx2="http://schemas.microsoft.com/office/drawing/2015/10/21/chartex" xmlns:cx3="http://schemas.microsoft.com/office/drawing/2016/5/9/chartex" xmlns:cx4="http://schemas.microsoft.com/office/drawing/2016/5/10/chartex" xmlns:cx5="http://schemas.microsoft.com/office/drawing/2016/5/11/chartex" xmlns:cx6="http://schemas.microsoft.com/office/drawing/2016/5/12/chartex" xmlns:cx7="http://schemas.microsoft.com/office/drawing/2016/5/13/chartex" xmlns:cx8="http://schemas.microsoft.com/office/drawing/2016/5/14/chartex" xmlns:mc="http://schemas.openxmlformats.org/markup-compatibility/2006" xmlns:aink="http://schemas.microsoft.com/office/drawing/2016/ink" xmlns:am3d="http://schemas.microsoft.com/office/drawing/2017/model3d" xmlns:o="urn:schemas-microsoft-com:office:office" xmlns:oel="http://schemas.microsoft.com/office/2019/extlst" xmlns:r="http://schemas.openxmlformats.org/officeDocument/2006/relationships" xmlns:m="http://schemas.openxmlformats.org/officeDocument/2006/math" xmlns:v="urn:schemas-microsoft-com:vml" xmlns:wp14="http://schemas.microsoft.com/office/word/2010/wordprocessingDrawing" xmlns:wp="http://schemas.openxmlformats.org/drawingml/2006/wordprocessingDrawing" xmlns:w10="urn:schemas-microsoft-com:office:word" xmlns:w="http://schemas.openxmlformats.org/wordprocessingml/2006/main" xmlns:w14="http://schemas.microsoft.com/office/word/2010/wordml" xmlns:w15="http://schemas.microsoft.com/office/word/2012/wordml" xmlns:w16cex="http://schemas.microsoft.com/office/word/2018/wordml/cex" xmlns:w16cid="http://schemas.microsoft.com/office/word/2016/wordml/cid" xmlns:w16="http://schemas.microsoft.com/office/word/2018/wordml" xmlns:w16du="http://schemas.microsoft.com/office/word/2023/wordml/word16du" xmlns:w16sdtdh="http://schemas.microsoft.com/office/word/2020/wordml/sdtdatahash" xmlns:w16sdtfl="http://schemas.microsoft.com/office/word/2024/wordml/sdtformatlock" xmlns:w16se="http://schemas.microsoft.com/office/word/2015/wordml/symex" xmlns:wpg="http://schemas.microsoft.com/office/word/2010/wordprocessingGroup" xmlns:wpi="http://schemas.microsoft.com/office/word/2010/wordprocessingInk" xmlns:wne="http://schemas.microsoft.com/office/word/2006/wordml" xmlns:wps="http://schemas.microsoft.com/office/word/2010/wordprocessingShape" mc:Ignorable="w14 w15 w16se w16cid w16 w16cex w16sdtdh w16sdtfl w16du wp14">
   <w:p>
     <w:pPr>
       <w:pStyle w:val="Header"/>
@@ -29755,7 +31653,7 @@
 </file>
 
 <file path=word/header3.xml><?xml version="1.0" encoding="utf-8"?>
-<w:hdr xmlns:wpc="http://schemas.microsoft.com/office/word/2010/wordprocessingCanvas" xmlns:cx="http://schemas.microsoft.com/office/drawing/2014/chartex" xmlns:cx1="http://schemas.microsoft.com/office/drawing/2015/9/8/chartex" xmlns:cx2="http://schemas.microsoft.com/office/drawing/2015/10/21/chartex" xmlns:cx3="http://schemas.microsoft.com/office/drawing/2016/5/9/chartex" xmlns:cx4="http://schemas.microsoft.com/office/drawing/2016/5/10/chartex" xmlns:cx5="http://schemas.microsoft.com/office/drawing/2016/5/11/chartex" xmlns:cx6="http://schemas.microsoft.com/office/drawing/2016/5/12/chartex" xmlns:cx7="http://schemas.microsoft.com/office/drawing/2016/5/13/chartex" xmlns:cx8="http://schemas.microsoft.com/office/drawing/2016/5/14/chartex" xmlns:mc="http://schemas.openxmlformats.org/markup-compatibility/2006" xmlns:aink="http://schemas.microsoft.com/office/drawing/2016/ink" xmlns:am3d="http://schemas.microsoft.com/office/drawing/2017/model3d" xmlns:o="urn:schemas-microsoft-com:office:office" xmlns:oel="http://schemas.microsoft.com/office/2019/extlst" xmlns:r="http://schemas.openxmlformats.org/officeDocument/2006/relationships" xmlns:m="http://schemas.openxmlformats.org/officeDocument/2006/math" xmlns:v="urn:schemas-microsoft-com:vml" xmlns:wp14="http://schemas.microsoft.com/office/word/2010/wordprocessingDrawing" xmlns:wp="http://schemas.openxmlformats.org/drawingml/2006/wordprocessingDrawing" xmlns:w10="urn:schemas-microsoft-com:office:word" xmlns:w="http://schemas.openxmlformats.org/wordprocessingml/2006/main" xmlns:w14="http://schemas.microsoft.com/office/word/2010/wordml" xmlns:w15="http://schemas.microsoft.com/office/word/2012/wordml" xmlns:w16cex="http://schemas.microsoft.com/office/word/2018/wordml/cex" xmlns:w16cid="http://schemas.microsoft.com/office/word/2016/wordml/cid" xmlns:w16="http://schemas.microsoft.com/office/word/2018/wordml" xmlns:w16du="http://schemas.microsoft.com/office/word/2023/wordml/word16du" xmlns:w16sdtdh="http://schemas.microsoft.com/office/word/2020/wordml/sdtdatahash" xmlns:w16se="http://schemas.microsoft.com/office/word/2015/wordml/symex" xmlns:wpg="http://schemas.microsoft.com/office/word/2010/wordprocessingGroup" xmlns:wpi="http://schemas.microsoft.com/office/word/2010/wordprocessingInk" xmlns:wne="http://schemas.microsoft.com/office/word/2006/wordml" xmlns:wps="http://schemas.microsoft.com/office/word/2010/wordprocessingShape" mc:Ignorable="w14 w15 w16se w16cid w16 w16cex w16sdtdh wp14">
+<w:hdr xmlns:wpc="http://schemas.microsoft.com/office/word/2010/wordprocessingCanvas" xmlns:cx="http://schemas.microsoft.com/office/drawing/2014/chartex" xmlns:cx1="http://schemas.microsoft.com/office/drawing/2015/9/8/chartex" xmlns:cx2="http://schemas.microsoft.com/office/drawing/2015/10/21/chartex" xmlns:cx3="http://schemas.microsoft.com/office/drawing/2016/5/9/chartex" xmlns:cx4="http://schemas.microsoft.com/office/drawing/2016/5/10/chartex" xmlns:cx5="http://schemas.microsoft.com/office/drawing/2016/5/11/chartex" xmlns:cx6="http://schemas.microsoft.com/office/drawing/2016/5/12/chartex" xmlns:cx7="http://schemas.microsoft.com/office/drawing/2016/5/13/chartex" xmlns:cx8="http://schemas.microsoft.com/office/drawing/2016/5/14/chartex" xmlns:mc="http://schemas.openxmlformats.org/markup-compatibility/2006" xmlns:aink="http://schemas.microsoft.com/office/drawing/2016/ink" xmlns:am3d="http://schemas.microsoft.com/office/drawing/2017/model3d" xmlns:o="urn:schemas-microsoft-com:office:office" xmlns:oel="http://schemas.microsoft.com/office/2019/extlst" xmlns:r="http://schemas.openxmlformats.org/officeDocument/2006/relationships" xmlns:m="http://schemas.openxmlformats.org/officeDocument/2006/math" xmlns:v="urn:schemas-microsoft-com:vml" xmlns:wp14="http://schemas.microsoft.com/office/word/2010/wordprocessingDrawing" xmlns:wp="http://schemas.openxmlformats.org/drawingml/2006/wordprocessingDrawing" xmlns:w10="urn:schemas-microsoft-com:office:word" xmlns:w="http://schemas.openxmlformats.org/wordprocessingml/2006/main" xmlns:w14="http://schemas.microsoft.com/office/word/2010/wordml" xmlns:w15="http://schemas.microsoft.com/office/word/2012/wordml" xmlns:w16cex="http://schemas.microsoft.com/office/word/2018/wordml/cex" xmlns:w16cid="http://schemas.microsoft.com/office/word/2016/wordml/cid" xmlns:w16="http://schemas.microsoft.com/office/word/2018/wordml" xmlns:w16du="http://schemas.microsoft.com/office/word/2023/wordml/word16du" xmlns:w16sdtdh="http://schemas.microsoft.com/office/word/2020/wordml/sdtdatahash" xmlns:w16sdtfl="http://schemas.microsoft.com/office/word/2024/wordml/sdtformatlock" xmlns:w16se="http://schemas.microsoft.com/office/word/2015/wordml/symex" xmlns:wpg="http://schemas.microsoft.com/office/word/2010/wordprocessingGroup" xmlns:wpi="http://schemas.microsoft.com/office/word/2010/wordprocessingInk" xmlns:wne="http://schemas.microsoft.com/office/word/2006/wordml" xmlns:wps="http://schemas.microsoft.com/office/word/2010/wordprocessingShape" mc:Ignorable="w14 w15 w16se w16cid w16 w16cex w16sdtdh w16sdtfl w16du wp14">
   <w:p>
     <w:pPr>
       <w:pStyle w:val="Header"/>
@@ -29765,7 +31663,7 @@
 </file>
 
 <file path=word/styles.xml><?xml version="1.0" encoding="utf-8"?>
-<w:styles xmlns:mc="http://schemas.openxmlformats.org/markup-compatibility/2006" xmlns:r="http://schemas.openxmlformats.org/officeDocument/2006/relationships" xmlns:w="http://schemas.openxmlformats.org/wordprocessingml/2006/main" xmlns:w14="http://schemas.microsoft.com/office/word/2010/wordml" xmlns:w15="http://schemas.microsoft.com/office/word/2012/wordml" xmlns:w16cex="http://schemas.microsoft.com/office/word/2018/wordml/cex" xmlns:w16cid="http://schemas.microsoft.com/office/word/2016/wordml/cid" xmlns:w16="http://schemas.microsoft.com/office/word/2018/wordml" xmlns:w16sdtdh="http://schemas.microsoft.com/office/word/2020/wordml/sdtdatahash" xmlns:w16se="http://schemas.microsoft.com/office/word/2015/wordml/symex" mc:Ignorable="w14 w15 w16se w16cid w16 w16cex w16sdtdh">
+<w:styles xmlns:mc="http://schemas.openxmlformats.org/markup-compatibility/2006" xmlns:r="http://schemas.openxmlformats.org/officeDocument/2006/relationships" xmlns:w="http://schemas.openxmlformats.org/wordprocessingml/2006/main" xmlns:w14="http://schemas.microsoft.com/office/word/2010/wordml" xmlns:w15="http://schemas.microsoft.com/office/word/2012/wordml" xmlns:w16cex="http://schemas.microsoft.com/office/word/2018/wordml/cex" xmlns:w16cid="http://schemas.microsoft.com/office/word/2016/wordml/cid" xmlns:w16="http://schemas.microsoft.com/office/word/2018/wordml" xmlns:w16du="http://schemas.microsoft.com/office/word/2023/wordml/word16du" xmlns:w16sdtdh="http://schemas.microsoft.com/office/word/2020/wordml/sdtdatahash" xmlns:w16sdtfl="http://schemas.microsoft.com/office/word/2024/wordml/sdtformatlock" xmlns:w16se="http://schemas.microsoft.com/office/word/2015/wordml/symex" mc:Ignorable="w14 w15 w16se w16cid w16 w16cex w16sdtdh w16sdtfl w16du">
   <w:docDefaults>
     <w:rPrDefault>
       <w:rPr>

</xml_diff>